<commit_message>
fixed sliding control stuff. Fixed eta calculation to include mL
</commit_message>
<xml_diff>
--- a/FinalReport_LPJ_GK.docx
+++ b/FinalReport_LPJ_GK.docx
@@ -1,6 +1,6 @@
 
 <file path=word/document.xml><?xml version="1.0" encoding="utf-8"?>
-<w:document xmlns:ve="http://schemas.openxmlformats.org/markup-compatibility/2006" xmlns:o="urn:schemas-microsoft-com:office:office" xmlns:r="http://schemas.openxmlformats.org/officeDocument/2006/relationships" xmlns:m="http://schemas.openxmlformats.org/officeDocument/2006/math" xmlns:v="urn:schemas-microsoft-com:vml" xmlns:wp="http://schemas.openxmlformats.org/drawingml/2006/wordprocessingDrawing" xmlns:w10="urn:schemas-microsoft-com:office:word" xmlns:w="http://schemas.openxmlformats.org/wordprocessingml/2006/main" xmlns:wne="http://schemas.microsoft.com/office/word/2006/wordml">
+<w:document xmlns:wpc="http://schemas.microsoft.com/office/word/2010/wordprocessingCanvas" xmlns:mc="http://schemas.openxmlformats.org/markup-compatibility/2006" xmlns:o="urn:schemas-microsoft-com:office:office" xmlns:r="http://schemas.openxmlformats.org/officeDocument/2006/relationships" xmlns:m="http://schemas.openxmlformats.org/officeDocument/2006/math" xmlns:v="urn:schemas-microsoft-com:vml" xmlns:wp14="http://schemas.microsoft.com/office/word/2010/wordprocessingDrawing" xmlns:wp="http://schemas.openxmlformats.org/drawingml/2006/wordprocessingDrawing" xmlns:w10="urn:schemas-microsoft-com:office:word" xmlns:w="http://schemas.openxmlformats.org/wordprocessingml/2006/main" xmlns:w14="http://schemas.microsoft.com/office/word/2010/wordml" xmlns:w15="http://schemas.microsoft.com/office/word/2012/wordml" xmlns:wpg="http://schemas.microsoft.com/office/word/2010/wordprocessingGroup" xmlns:wpi="http://schemas.microsoft.com/office/word/2010/wordprocessingInk" xmlns:wne="http://schemas.microsoft.com/office/word/2006/wordml" xmlns:wps="http://schemas.microsoft.com/office/word/2010/wordprocessingShape" mc:Ignorable="w14 w15 wp14">
   <w:body>
     <w:p>
       <w:pPr>
@@ -292,25 +292,7 @@
           <w:sz w:val="24"/>
           <w:szCs w:val="24"/>
         </w:rPr>
-        <w:t xml:space="preserve">link inertias, joint/actuator friction coefficients, and end </w:t>
-      </w:r>
-      <w:proofErr w:type="spellStart"/>
-      <w:r>
-        <w:rPr>
-          <w:rFonts w:ascii="Garamond" w:hAnsi="Garamond"/>
-          <w:sz w:val="24"/>
-          <w:szCs w:val="24"/>
-        </w:rPr>
-        <w:t>effector</w:t>
-      </w:r>
-      <w:proofErr w:type="spellEnd"/>
-      <w:r>
-        <w:rPr>
-          <w:rFonts w:ascii="Garamond" w:hAnsi="Garamond"/>
-          <w:sz w:val="24"/>
-          <w:szCs w:val="24"/>
-        </w:rPr>
-        <w:t xml:space="preserve"> load masses can vary from their nominal values. Finally, the maximum torque on each robot arm joint is 3 N-m.</w:t>
+        <w:t>link inertias, joint/actuator friction coefficients, and end effector load masses can vary from their nominal values. Finally, the maximum torque on each robot arm joint is 3 N-m.</w:t>
       </w:r>
       <w:r>
         <w:rPr>
@@ -397,14 +379,27 @@
       <w:r>
         <w:t xml:space="preserve">Figure </w:t>
       </w:r>
-      <w:fldSimple w:instr=" SEQ Figure \* ARABIC ">
-        <w:r>
-          <w:rPr>
-            <w:noProof/>
-          </w:rPr>
-          <w:t>1</w:t>
-        </w:r>
-      </w:fldSimple>
+      <w:r>
+        <w:fldChar w:fldCharType="begin"/>
+      </w:r>
+      <w:r>
+        <w:instrText xml:space="preserve"> SEQ Figure \* ARABIC </w:instrText>
+      </w:r>
+      <w:r>
+        <w:fldChar w:fldCharType="separate"/>
+      </w:r>
+      <w:r>
+        <w:rPr>
+          <w:noProof/>
+        </w:rPr>
+        <w:t>1</w:t>
+      </w:r>
+      <w:r>
+        <w:rPr>
+          <w:noProof/>
+        </w:rPr>
+        <w:fldChar w:fldCharType="end"/>
+      </w:r>
       <w:r>
         <w:t>: Target path for Hanoi robot arm.</w:t>
       </w:r>
@@ -448,25 +443,7 @@
           <w:sz w:val="24"/>
           <w:szCs w:val="24"/>
         </w:rPr>
-        <w:t xml:space="preserve">The design of the control system consisted of three components – the trajectory generator, the feedback </w:t>
-      </w:r>
-      <w:proofErr w:type="spellStart"/>
-      <w:r>
-        <w:rPr>
-          <w:rFonts w:ascii="Garamond" w:hAnsi="Garamond"/>
-          <w:sz w:val="24"/>
-          <w:szCs w:val="24"/>
-        </w:rPr>
-        <w:t>linearized</w:t>
-      </w:r>
-      <w:proofErr w:type="spellEnd"/>
-      <w:r>
-        <w:rPr>
-          <w:rFonts w:ascii="Garamond" w:hAnsi="Garamond"/>
-          <w:sz w:val="24"/>
-          <w:szCs w:val="24"/>
-        </w:rPr>
-        <w:t xml:space="preserve"> control, and the sliding control.</w:t>
+        <w:t>The design of the control system consisted of three components – the trajectory generator, the feedback linearized control, and the sliding control.</w:t>
       </w:r>
       <w:r>
         <w:rPr>
@@ -1030,25 +1007,7 @@
           <w:sz w:val="24"/>
           <w:szCs w:val="24"/>
         </w:rPr>
-        <w:t xml:space="preserve">The actual position of the end </w:t>
-      </w:r>
-      <w:proofErr w:type="spellStart"/>
-      <w:r>
-        <w:rPr>
-          <w:rFonts w:ascii="Garamond" w:hAnsi="Garamond"/>
-          <w:sz w:val="24"/>
-          <w:szCs w:val="24"/>
-        </w:rPr>
-        <w:t>effector</w:t>
-      </w:r>
-      <w:proofErr w:type="spellEnd"/>
-      <w:r>
-        <w:rPr>
-          <w:rFonts w:ascii="Garamond" w:hAnsi="Garamond"/>
-          <w:sz w:val="24"/>
-          <w:szCs w:val="24"/>
-        </w:rPr>
-        <w:t xml:space="preserve"> at time </w:t>
+        <w:t xml:space="preserve">The actual position of the end effector at time </w:t>
       </w:r>
       <w:r>
         <w:rPr>
@@ -1356,7 +1315,6 @@
         </w:rPr>
         <w:softHyphen/>
       </w:r>
-      <w:proofErr w:type="spellStart"/>
       <w:r>
         <w:rPr>
           <w:rFonts w:ascii="Garamond" w:eastAsiaTheme="minorEastAsia" w:hAnsi="Garamond"/>
@@ -1376,7 +1334,6 @@
         </w:rPr>
         <w:t>f</w:t>
       </w:r>
-      <w:proofErr w:type="spellEnd"/>
       <w:r>
         <w:rPr>
           <w:rFonts w:ascii="Garamond" w:eastAsiaTheme="minorEastAsia" w:hAnsi="Garamond"/>
@@ -1417,25 +1374,7 @@
           <w:sz w:val="24"/>
           <w:szCs w:val="24"/>
         </w:rPr>
-        <w:t xml:space="preserve">ure that the end </w:t>
-      </w:r>
-      <w:proofErr w:type="spellStart"/>
-      <w:r>
-        <w:rPr>
-          <w:rFonts w:ascii="Garamond" w:eastAsiaTheme="minorEastAsia" w:hAnsi="Garamond"/>
-          <w:sz w:val="24"/>
-          <w:szCs w:val="24"/>
-        </w:rPr>
-        <w:t>effector</w:t>
-      </w:r>
-      <w:proofErr w:type="spellEnd"/>
-      <w:r>
-        <w:rPr>
-          <w:rFonts w:ascii="Garamond" w:eastAsiaTheme="minorEastAsia" w:hAnsi="Garamond"/>
-          <w:sz w:val="24"/>
-          <w:szCs w:val="24"/>
-        </w:rPr>
-        <w:t xml:space="preserve"> follows it. </w:t>
+        <w:t xml:space="preserve">ure that the end effector follows it. </w:t>
       </w:r>
       <w:r>
         <w:rPr>
@@ -1459,25 +1398,7 @@
           <w:sz w:val="24"/>
           <w:szCs w:val="24"/>
         </w:rPr>
-        <w:t xml:space="preserve"> controller designed for the </w:t>
-      </w:r>
-      <w:proofErr w:type="spellStart"/>
-      <w:r>
-        <w:rPr>
-          <w:rFonts w:ascii="Garamond" w:eastAsiaTheme="minorEastAsia" w:hAnsi="Garamond"/>
-          <w:sz w:val="24"/>
-          <w:szCs w:val="24"/>
-        </w:rPr>
-        <w:t>linearized</w:t>
-      </w:r>
-      <w:proofErr w:type="spellEnd"/>
-      <w:r>
-        <w:rPr>
-          <w:rFonts w:ascii="Garamond" w:eastAsiaTheme="minorEastAsia" w:hAnsi="Garamond"/>
-          <w:sz w:val="24"/>
-          <w:szCs w:val="24"/>
-        </w:rPr>
-        <w:t xml:space="preserve"> version of the robot arm. </w:t>
+        <w:t xml:space="preserve"> controller designed for the linearized version of the robot arm. </w:t>
       </w:r>
       <w:r>
         <w:rPr>
@@ -1487,23 +1408,21 @@
         </w:rPr>
         <w:t xml:space="preserve">We </w:t>
       </w:r>
-      <w:proofErr w:type="spellStart"/>
-      <w:r>
-        <w:rPr>
-          <w:rFonts w:ascii="Garamond" w:eastAsiaTheme="minorEastAsia" w:hAnsi="Garamond"/>
-          <w:sz w:val="24"/>
-          <w:szCs w:val="24"/>
-        </w:rPr>
-        <w:t>linearize</w:t>
-      </w:r>
-      <w:proofErr w:type="spellEnd"/>
-      <w:r>
-        <w:rPr>
-          <w:rFonts w:ascii="Garamond" w:eastAsiaTheme="minorEastAsia" w:hAnsi="Garamond"/>
-          <w:sz w:val="24"/>
-          <w:szCs w:val="24"/>
-        </w:rPr>
-        <w:t xml:space="preserve"> the system by defining the error vectors </w:t>
+      <w:r>
+        <w:rPr>
+          <w:rFonts w:ascii="Garamond" w:eastAsiaTheme="minorEastAsia" w:hAnsi="Garamond"/>
+          <w:sz w:val="24"/>
+          <w:szCs w:val="24"/>
+        </w:rPr>
+        <w:t>define</w:t>
+      </w:r>
+      <w:r>
+        <w:rPr>
+          <w:rFonts w:ascii="Garamond" w:eastAsiaTheme="minorEastAsia" w:hAnsi="Garamond"/>
+          <w:sz w:val="24"/>
+          <w:szCs w:val="24"/>
+        </w:rPr>
+        <w:t xml:space="preserve"> the error vectors </w:t>
       </w:r>
     </w:p>
     <w:p>
@@ -2062,25 +1981,447 @@
           <w:sz w:val="24"/>
           <w:szCs w:val="24"/>
         </w:rPr>
-        <w:t xml:space="preserve">We can then use these error vectors as state variables in our </w:t>
-      </w:r>
-      <w:proofErr w:type="spellStart"/>
-      <w:r>
-        <w:rPr>
-          <w:rFonts w:ascii="Garamond" w:eastAsiaTheme="minorEastAsia" w:hAnsi="Garamond"/>
-          <w:sz w:val="24"/>
-          <w:szCs w:val="24"/>
-        </w:rPr>
-        <w:t>linearized</w:t>
-      </w:r>
-      <w:proofErr w:type="spellEnd"/>
-      <w:r>
-        <w:rPr>
-          <w:rFonts w:ascii="Garamond" w:eastAsiaTheme="minorEastAsia" w:hAnsi="Garamond"/>
-          <w:sz w:val="24"/>
-          <w:szCs w:val="24"/>
-        </w:rPr>
-        <w:t xml:space="preserve"> system:</w:t>
+        <w:t>We then use the following nonlinear control law:</w:t>
+      </w:r>
+    </w:p>
+    <w:p>
+      <w:pPr>
+        <w:rPr>
+          <w:rFonts w:ascii="Garamond" w:eastAsiaTheme="minorEastAsia" w:hAnsi="Garamond"/>
+          <w:sz w:val="24"/>
+          <w:szCs w:val="24"/>
+        </w:rPr>
+      </w:pPr>
+      <m:oMathPara>
+        <m:oMath>
+          <m:r>
+            <w:rPr>
+              <w:rFonts w:ascii="Cambria Math" w:eastAsiaTheme="minorEastAsia" w:hAnsi="Cambria Math"/>
+              <w:sz w:val="24"/>
+              <w:szCs w:val="24"/>
+            </w:rPr>
+            <m:t xml:space="preserve">u= </m:t>
+          </m:r>
+          <m:r>
+            <w:rPr>
+              <w:rFonts w:ascii="Cambria Math" w:eastAsiaTheme="minorEastAsia" w:hAnsi="Cambria Math"/>
+              <w:sz w:val="24"/>
+              <w:szCs w:val="24"/>
+            </w:rPr>
+            <m:t>M</m:t>
+          </m:r>
+          <m:d>
+            <m:dPr>
+              <m:ctrlPr>
+                <w:rPr>
+                  <w:rFonts w:ascii="Cambria Math" w:eastAsiaTheme="minorEastAsia" w:hAnsi="Cambria Math"/>
+                  <w:i/>
+                  <w:sz w:val="24"/>
+                  <w:szCs w:val="24"/>
+                </w:rPr>
+              </m:ctrlPr>
+            </m:dPr>
+            <m:e>
+              <m:r>
+                <w:rPr>
+                  <w:rFonts w:ascii="Cambria Math" w:eastAsiaTheme="minorEastAsia" w:hAnsi="Cambria Math"/>
+                  <w:sz w:val="24"/>
+                  <w:szCs w:val="24"/>
+                </w:rPr>
+                <m:t>q</m:t>
+              </m:r>
+            </m:e>
+          </m:d>
+          <m:d>
+            <m:dPr>
+              <m:ctrlPr>
+                <w:rPr>
+                  <w:rFonts w:ascii="Cambria Math" w:eastAsiaTheme="minorEastAsia" w:hAnsi="Cambria Math"/>
+                  <w:i/>
+                  <w:sz w:val="24"/>
+                  <w:szCs w:val="24"/>
+                </w:rPr>
+              </m:ctrlPr>
+            </m:dPr>
+            <m:e>
+              <m:sSub>
+                <m:sSubPr>
+                  <m:ctrlPr>
+                    <w:rPr>
+                      <w:rFonts w:ascii="Cambria Math" w:eastAsiaTheme="minorEastAsia" w:hAnsi="Cambria Math"/>
+                      <w:i/>
+                      <w:sz w:val="24"/>
+                      <w:szCs w:val="24"/>
+                    </w:rPr>
+                  </m:ctrlPr>
+                </m:sSubPr>
+                <m:e>
+                  <m:acc>
+                    <m:accPr>
+                      <m:chr m:val="̈"/>
+                      <m:ctrlPr>
+                        <w:rPr>
+                          <w:rFonts w:ascii="Cambria Math" w:eastAsiaTheme="minorEastAsia" w:hAnsi="Cambria Math"/>
+                          <w:i/>
+                          <w:sz w:val="24"/>
+                          <w:szCs w:val="24"/>
+                        </w:rPr>
+                      </m:ctrlPr>
+                    </m:accPr>
+                    <m:e>
+                      <m:r>
+                        <w:rPr>
+                          <w:rFonts w:ascii="Cambria Math" w:eastAsiaTheme="minorEastAsia" w:hAnsi="Cambria Math"/>
+                          <w:sz w:val="24"/>
+                          <w:szCs w:val="24"/>
+                        </w:rPr>
+                        <m:t>q</m:t>
+                      </m:r>
+                    </m:e>
+                  </m:acc>
+                </m:e>
+                <m:sub>
+                  <m:r>
+                    <w:rPr>
+                      <w:rFonts w:ascii="Cambria Math" w:eastAsiaTheme="minorEastAsia" w:hAnsi="Cambria Math"/>
+                      <w:sz w:val="24"/>
+                      <w:szCs w:val="24"/>
+                    </w:rPr>
+                    <m:t>r</m:t>
+                  </m:r>
+                </m:sub>
+              </m:sSub>
+              <m:r>
+                <w:rPr>
+                  <w:rFonts w:ascii="Cambria Math" w:eastAsiaTheme="minorEastAsia" w:hAnsi="Cambria Math"/>
+                  <w:sz w:val="24"/>
+                  <w:szCs w:val="24"/>
+                </w:rPr>
+                <m:t>+v</m:t>
+              </m:r>
+            </m:e>
+          </m:d>
+          <m:r>
+            <w:rPr>
+              <w:rFonts w:ascii="Cambria Math" w:eastAsiaTheme="minorEastAsia" w:hAnsi="Cambria Math"/>
+              <w:sz w:val="24"/>
+              <w:szCs w:val="24"/>
+            </w:rPr>
+            <m:t>+</m:t>
+          </m:r>
+          <m:r>
+            <w:rPr>
+              <w:rFonts w:ascii="Cambria Math" w:eastAsiaTheme="minorEastAsia" w:hAnsi="Cambria Math"/>
+              <w:sz w:val="24"/>
+              <w:szCs w:val="24"/>
+            </w:rPr>
+            <m:t>c</m:t>
+          </m:r>
+          <m:d>
+            <m:dPr>
+              <m:ctrlPr>
+                <w:rPr>
+                  <w:rFonts w:ascii="Cambria Math" w:eastAsiaTheme="minorEastAsia" w:hAnsi="Cambria Math"/>
+                  <w:i/>
+                  <w:sz w:val="24"/>
+                  <w:szCs w:val="24"/>
+                </w:rPr>
+              </m:ctrlPr>
+            </m:dPr>
+            <m:e>
+              <m:r>
+                <w:rPr>
+                  <w:rFonts w:ascii="Cambria Math" w:eastAsiaTheme="minorEastAsia" w:hAnsi="Cambria Math"/>
+                  <w:sz w:val="24"/>
+                  <w:szCs w:val="24"/>
+                </w:rPr>
+                <m:t>q,</m:t>
+              </m:r>
+              <m:acc>
+                <m:accPr>
+                  <m:chr m:val="̇"/>
+                  <m:ctrlPr>
+                    <w:rPr>
+                      <w:rFonts w:ascii="Cambria Math" w:eastAsiaTheme="minorEastAsia" w:hAnsi="Cambria Math"/>
+                      <w:i/>
+                      <w:sz w:val="24"/>
+                      <w:szCs w:val="24"/>
+                    </w:rPr>
+                  </m:ctrlPr>
+                </m:accPr>
+                <m:e>
+                  <m:r>
+                    <w:rPr>
+                      <w:rFonts w:ascii="Cambria Math" w:eastAsiaTheme="minorEastAsia" w:hAnsi="Cambria Math"/>
+                      <w:sz w:val="24"/>
+                      <w:szCs w:val="24"/>
+                    </w:rPr>
+                    <m:t>q</m:t>
+                  </m:r>
+                </m:e>
+              </m:acc>
+            </m:e>
+          </m:d>
+        </m:oMath>
+      </m:oMathPara>
+    </w:p>
+    <w:p>
+      <w:pPr>
+        <w:rPr>
+          <w:rFonts w:ascii="Garamond" w:eastAsiaTheme="minorEastAsia" w:hAnsi="Garamond"/>
+          <w:sz w:val="24"/>
+          <w:szCs w:val="24"/>
+        </w:rPr>
+      </w:pPr>
+      <w:r>
+        <w:rPr>
+          <w:rFonts w:ascii="Garamond" w:eastAsiaTheme="minorEastAsia" w:hAnsi="Garamond"/>
+          <w:sz w:val="24"/>
+          <w:szCs w:val="24"/>
+        </w:rPr>
+        <w:t>Which results in the linearized system:</w:t>
+      </w:r>
+    </w:p>
+    <w:p>
+      <w:pPr>
+        <w:rPr>
+          <w:rFonts w:ascii="Garamond" w:eastAsiaTheme="minorEastAsia" w:hAnsi="Garamond"/>
+          <w:sz w:val="24"/>
+          <w:szCs w:val="24"/>
+        </w:rPr>
+      </w:pPr>
+      <m:oMathPara>
+        <m:oMath>
+          <m:acc>
+            <m:accPr>
+              <m:chr m:val="̈"/>
+              <m:ctrlPr>
+                <w:rPr>
+                  <w:rFonts w:ascii="Cambria Math" w:eastAsiaTheme="minorEastAsia" w:hAnsi="Cambria Math"/>
+                  <w:i/>
+                  <w:sz w:val="24"/>
+                  <w:szCs w:val="24"/>
+                </w:rPr>
+              </m:ctrlPr>
+            </m:accPr>
+            <m:e>
+              <m:r>
+                <w:rPr>
+                  <w:rFonts w:ascii="Cambria Math" w:eastAsiaTheme="minorEastAsia" w:hAnsi="Cambria Math"/>
+                  <w:sz w:val="24"/>
+                  <w:szCs w:val="24"/>
+                </w:rPr>
+                <m:t>e</m:t>
+              </m:r>
+            </m:e>
+          </m:acc>
+          <m:r>
+            <w:rPr>
+              <w:rFonts w:ascii="Cambria Math" w:eastAsiaTheme="minorEastAsia" w:hAnsi="Cambria Math"/>
+              <w:sz w:val="24"/>
+              <w:szCs w:val="24"/>
+            </w:rPr>
+            <m:t xml:space="preserve">= -v= </m:t>
+          </m:r>
+          <m:d>
+            <m:dPr>
+              <m:begChr m:val="["/>
+              <m:endChr m:val="]"/>
+              <m:ctrlPr>
+                <w:rPr>
+                  <w:rFonts w:ascii="Cambria Math" w:eastAsiaTheme="minorEastAsia" w:hAnsi="Cambria Math"/>
+                  <w:i/>
+                  <w:sz w:val="24"/>
+                  <w:szCs w:val="24"/>
+                </w:rPr>
+              </m:ctrlPr>
+            </m:dPr>
+            <m:e>
+              <m:m>
+                <m:mPr>
+                  <m:mcs>
+                    <m:mc>
+                      <m:mcPr>
+                        <m:count m:val="2"/>
+                        <m:mcJc m:val="center"/>
+                      </m:mcPr>
+                    </m:mc>
+                  </m:mcs>
+                  <m:ctrlPr>
+                    <w:rPr>
+                      <w:rFonts w:ascii="Cambria Math" w:eastAsiaTheme="minorEastAsia" w:hAnsi="Cambria Math"/>
+                      <w:i/>
+                      <w:sz w:val="24"/>
+                      <w:szCs w:val="24"/>
+                    </w:rPr>
+                  </m:ctrlPr>
+                </m:mPr>
+                <m:mr>
+                  <m:e>
+                    <m:sSub>
+                      <m:sSubPr>
+                        <m:ctrlPr>
+                          <w:rPr>
+                            <w:rFonts w:ascii="Cambria Math" w:eastAsiaTheme="minorEastAsia" w:hAnsi="Cambria Math"/>
+                            <w:i/>
+                            <w:sz w:val="24"/>
+                            <w:szCs w:val="24"/>
+                          </w:rPr>
+                        </m:ctrlPr>
+                      </m:sSubPr>
+                      <m:e>
+                        <m:r>
+                          <w:rPr>
+                            <w:rFonts w:ascii="Cambria Math" w:eastAsiaTheme="minorEastAsia" w:hAnsi="Cambria Math"/>
+                            <w:sz w:val="24"/>
+                            <w:szCs w:val="24"/>
+                          </w:rPr>
+                          <m:t>K</m:t>
+                        </m:r>
+                      </m:e>
+                      <m:sub>
+                        <m:r>
+                          <w:rPr>
+                            <w:rFonts w:ascii="Cambria Math" w:eastAsiaTheme="minorEastAsia" w:hAnsi="Cambria Math"/>
+                            <w:sz w:val="24"/>
+                            <w:szCs w:val="24"/>
+                          </w:rPr>
+                          <m:t>p</m:t>
+                        </m:r>
+                      </m:sub>
+                    </m:sSub>
+                  </m:e>
+                  <m:e>
+                    <m:sSub>
+                      <m:sSubPr>
+                        <m:ctrlPr>
+                          <w:rPr>
+                            <w:rFonts w:ascii="Cambria Math" w:eastAsiaTheme="minorEastAsia" w:hAnsi="Cambria Math"/>
+                            <w:i/>
+                            <w:sz w:val="24"/>
+                            <w:szCs w:val="24"/>
+                          </w:rPr>
+                        </m:ctrlPr>
+                      </m:sSubPr>
+                      <m:e>
+                        <m:r>
+                          <w:rPr>
+                            <w:rFonts w:ascii="Cambria Math" w:eastAsiaTheme="minorEastAsia" w:hAnsi="Cambria Math"/>
+                            <w:sz w:val="24"/>
+                            <w:szCs w:val="24"/>
+                          </w:rPr>
+                          <m:t>K</m:t>
+                        </m:r>
+                      </m:e>
+                      <m:sub>
+                        <m:r>
+                          <w:rPr>
+                            <w:rFonts w:ascii="Cambria Math" w:eastAsiaTheme="minorEastAsia" w:hAnsi="Cambria Math"/>
+                            <w:sz w:val="24"/>
+                            <w:szCs w:val="24"/>
+                          </w:rPr>
+                          <m:t>d</m:t>
+                        </m:r>
+                      </m:sub>
+                    </m:sSub>
+                  </m:e>
+                </m:mr>
+              </m:m>
+            </m:e>
+          </m:d>
+          <m:d>
+            <m:dPr>
+              <m:begChr m:val="["/>
+              <m:endChr m:val="]"/>
+              <m:ctrlPr>
+                <w:rPr>
+                  <w:rFonts w:ascii="Cambria Math" w:eastAsiaTheme="minorEastAsia" w:hAnsi="Cambria Math"/>
+                  <w:i/>
+                  <w:sz w:val="24"/>
+                  <w:szCs w:val="24"/>
+                </w:rPr>
+              </m:ctrlPr>
+            </m:dPr>
+            <m:e>
+              <m:m>
+                <m:mPr>
+                  <m:mcs>
+                    <m:mc>
+                      <m:mcPr>
+                        <m:count m:val="1"/>
+                        <m:mcJc m:val="center"/>
+                      </m:mcPr>
+                    </m:mc>
+                  </m:mcs>
+                  <m:ctrlPr>
+                    <w:rPr>
+                      <w:rFonts w:ascii="Cambria Math" w:eastAsiaTheme="minorEastAsia" w:hAnsi="Cambria Math"/>
+                      <w:i/>
+                      <w:sz w:val="24"/>
+                      <w:szCs w:val="24"/>
+                    </w:rPr>
+                  </m:ctrlPr>
+                </m:mPr>
+                <m:mr>
+                  <m:e>
+                    <m:r>
+                      <w:rPr>
+                        <w:rFonts w:ascii="Cambria Math" w:eastAsiaTheme="minorEastAsia" w:hAnsi="Cambria Math"/>
+                        <w:sz w:val="24"/>
+                        <w:szCs w:val="24"/>
+                      </w:rPr>
+                      <m:t>e</m:t>
+                    </m:r>
+                  </m:e>
+                </m:mr>
+                <m:mr>
+                  <m:e>
+                    <m:acc>
+                      <m:accPr>
+                        <m:chr m:val="̇"/>
+                        <m:ctrlPr>
+                          <w:rPr>
+                            <w:rFonts w:ascii="Cambria Math" w:hAnsi="Cambria Math"/>
+                            <w:i/>
+                            <w:sz w:val="24"/>
+                            <w:szCs w:val="24"/>
+                          </w:rPr>
+                        </m:ctrlPr>
+                      </m:accPr>
+                      <m:e>
+                        <m:r>
+                          <w:rPr>
+                            <w:rFonts w:ascii="Cambria Math" w:hAnsi="Cambria Math"/>
+                            <w:sz w:val="24"/>
+                            <w:szCs w:val="24"/>
+                          </w:rPr>
+                          <m:t>e</m:t>
+                        </m:r>
+                      </m:e>
+                    </m:acc>
+                  </m:e>
+                </m:mr>
+              </m:m>
+            </m:e>
+          </m:d>
+        </m:oMath>
+      </m:oMathPara>
+    </w:p>
+    <w:p>
+      <w:pPr>
+        <w:rPr>
+          <w:rFonts w:ascii="Garamond" w:eastAsiaTheme="minorEastAsia" w:hAnsi="Garamond"/>
+          <w:sz w:val="24"/>
+          <w:szCs w:val="24"/>
+        </w:rPr>
+      </w:pPr>
+      <w:r>
+        <w:rPr>
+          <w:rFonts w:ascii="Garamond" w:eastAsiaTheme="minorEastAsia" w:hAnsi="Garamond"/>
+          <w:sz w:val="24"/>
+          <w:szCs w:val="24"/>
+        </w:rPr>
+        <w:t>We can then use these error vectors as state variables in our linearized system:</w:t>
       </w:r>
     </w:p>
     <w:p>
@@ -2421,6 +2762,66 @@
           <w:szCs w:val="24"/>
         </w:rPr>
       </w:pPr>
+      <w:r>
+        <w:rPr>
+          <w:rFonts w:ascii="Garamond" w:eastAsiaTheme="minorEastAsia" w:hAnsi="Garamond"/>
+          <w:sz w:val="24"/>
+          <w:szCs w:val="24"/>
+        </w:rPr>
+        <w:t>Where K</w:t>
+      </w:r>
+      <w:r>
+        <w:rPr>
+          <w:rFonts w:ascii="Garamond" w:eastAsiaTheme="minorEastAsia" w:hAnsi="Garamond"/>
+          <w:sz w:val="24"/>
+          <w:szCs w:val="24"/>
+          <w:vertAlign w:val="subscript"/>
+        </w:rPr>
+        <w:t>P</w:t>
+      </w:r>
+      <w:r>
+        <w:rPr>
+          <w:rFonts w:ascii="Garamond" w:eastAsiaTheme="minorEastAsia" w:hAnsi="Garamond"/>
+          <w:sz w:val="24"/>
+          <w:szCs w:val="24"/>
+        </w:rPr>
+        <w:t xml:space="preserve"> and K</w:t>
+      </w:r>
+      <w:r>
+        <w:rPr>
+          <w:rFonts w:ascii="Garamond" w:eastAsiaTheme="minorEastAsia" w:hAnsi="Garamond"/>
+          <w:sz w:val="24"/>
+          <w:szCs w:val="24"/>
+          <w:vertAlign w:val="subscript"/>
+        </w:rPr>
+        <w:t>D</w:t>
+      </w:r>
+      <w:r>
+        <w:rPr>
+          <w:rFonts w:ascii="Garamond" w:eastAsiaTheme="minorEastAsia" w:hAnsi="Garamond"/>
+          <w:sz w:val="24"/>
+          <w:szCs w:val="24"/>
+        </w:rPr>
+        <w:t xml:space="preserve"> are the proportional and derivative feedback gains, respectively. These gains were chosen using MATLAB’s </w:t>
+      </w:r>
+      <w:proofErr w:type="spellStart"/>
+      <w:r>
+        <w:rPr>
+          <w:rFonts w:ascii="Garamond" w:eastAsiaTheme="minorEastAsia" w:hAnsi="Garamond"/>
+          <w:sz w:val="24"/>
+          <w:szCs w:val="24"/>
+        </w:rPr>
+        <w:t>lqr</w:t>
+      </w:r>
+      <w:proofErr w:type="spellEnd"/>
+      <w:r>
+        <w:rPr>
+          <w:rFonts w:ascii="Garamond" w:eastAsiaTheme="minorEastAsia" w:hAnsi="Garamond"/>
+          <w:sz w:val="24"/>
+          <w:szCs w:val="24"/>
+        </w:rPr>
+        <w:t xml:space="preserve"> function, </w:t>
+      </w:r>
       <w:proofErr w:type="gramStart"/>
       <w:r>
         <w:rPr>
@@ -2428,80 +2829,10 @@
           <w:sz w:val="24"/>
           <w:szCs w:val="24"/>
         </w:rPr>
-        <w:t>Where K</w:t>
-      </w:r>
-      <w:r>
-        <w:rPr>
-          <w:rFonts w:ascii="Garamond" w:eastAsiaTheme="minorEastAsia" w:hAnsi="Garamond"/>
-          <w:sz w:val="24"/>
-          <w:szCs w:val="24"/>
-          <w:vertAlign w:val="subscript"/>
-        </w:rPr>
-        <w:t>P</w:t>
-      </w:r>
-      <w:r>
-        <w:rPr>
-          <w:rFonts w:ascii="Garamond" w:eastAsiaTheme="minorEastAsia" w:hAnsi="Garamond"/>
-          <w:sz w:val="24"/>
-          <w:szCs w:val="24"/>
-        </w:rPr>
-        <w:t xml:space="preserve"> and K</w:t>
-      </w:r>
-      <w:r>
-        <w:rPr>
-          <w:rFonts w:ascii="Garamond" w:eastAsiaTheme="minorEastAsia" w:hAnsi="Garamond"/>
-          <w:sz w:val="24"/>
-          <w:szCs w:val="24"/>
-          <w:vertAlign w:val="subscript"/>
-        </w:rPr>
-        <w:t>D</w:t>
-      </w:r>
-      <w:r>
-        <w:rPr>
-          <w:rFonts w:ascii="Garamond" w:eastAsiaTheme="minorEastAsia" w:hAnsi="Garamond"/>
-          <w:sz w:val="24"/>
-          <w:szCs w:val="24"/>
-        </w:rPr>
-        <w:t xml:space="preserve"> are the proportional and derivative feedback gains, respectively.</w:t>
+        <w:t xml:space="preserve">with </w:t>
       </w:r>
       <w:proofErr w:type="gramEnd"/>
-      <w:r>
-        <w:rPr>
-          <w:rFonts w:ascii="Garamond" w:eastAsiaTheme="minorEastAsia" w:hAnsi="Garamond"/>
-          <w:sz w:val="24"/>
-          <w:szCs w:val="24"/>
-        </w:rPr>
-        <w:t xml:space="preserve"> These gains were chosen using MATLAB’s </w:t>
-      </w:r>
-      <w:proofErr w:type="spellStart"/>
-      <w:r>
-        <w:rPr>
-          <w:rFonts w:ascii="Garamond" w:eastAsiaTheme="minorEastAsia" w:hAnsi="Garamond"/>
-          <w:sz w:val="24"/>
-          <w:szCs w:val="24"/>
-        </w:rPr>
-        <w:t>lqr</w:t>
-      </w:r>
-      <w:proofErr w:type="spellEnd"/>
-      <w:r>
-        <w:rPr>
-          <w:rFonts w:ascii="Garamond" w:eastAsiaTheme="minorEastAsia" w:hAnsi="Garamond"/>
-          <w:sz w:val="24"/>
-          <w:szCs w:val="24"/>
-        </w:rPr>
-        <w:t xml:space="preserve"> function, </w:t>
-      </w:r>
-      <w:proofErr w:type="gramStart"/>
-      <w:r>
-        <w:rPr>
-          <w:rFonts w:ascii="Garamond" w:eastAsiaTheme="minorEastAsia" w:hAnsi="Garamond"/>
-          <w:sz w:val="24"/>
-          <w:szCs w:val="24"/>
-        </w:rPr>
-        <w:t xml:space="preserve">with </w:t>
-      </w:r>
       <m:oMath>
-        <w:proofErr w:type="gramEnd"/>
         <m:r>
           <w:rPr>
             <w:rFonts w:ascii="Cambria Math" w:eastAsiaTheme="minorEastAsia" w:hAnsi="Cambria Math"/>
@@ -2683,25 +3014,15 @@
           <w:sz w:val="24"/>
           <w:szCs w:val="24"/>
         </w:rPr>
-        <w:t xml:space="preserve">, and the weighting </w:t>
-      </w:r>
-      <w:proofErr w:type="spellStart"/>
-      <w:r>
-        <w:rPr>
-          <w:rFonts w:ascii="Garamond" w:eastAsiaTheme="minorEastAsia" w:hAnsi="Garamond"/>
-          <w:sz w:val="24"/>
-          <w:szCs w:val="24"/>
-        </w:rPr>
-        <w:t>matricies</w:t>
-      </w:r>
-      <w:proofErr w:type="spellEnd"/>
-      <w:r>
-        <w:rPr>
-          <w:rFonts w:ascii="Garamond" w:eastAsiaTheme="minorEastAsia" w:hAnsi="Garamond"/>
-          <w:sz w:val="24"/>
-          <w:szCs w:val="24"/>
-        </w:rPr>
-        <w:t xml:space="preserve"> Q and R chosen to heavily penalize position and velocity errors (making Q a diagonal matrix with large weights in each diagonal entry).</w:t>
+        <w:t>, and the weighting matric</w:t>
+      </w:r>
+      <w:r>
+        <w:rPr>
+          <w:rFonts w:ascii="Garamond" w:eastAsiaTheme="minorEastAsia" w:hAnsi="Garamond"/>
+          <w:sz w:val="24"/>
+          <w:szCs w:val="24"/>
+        </w:rPr>
+        <w:t>es Q and R chosen to heavily penalize position and velocity errors (making Q a diagonal matrix with large weights in each diagonal entry).</w:t>
       </w:r>
     </w:p>
     <w:p>
@@ -2727,25 +3048,7 @@
           <w:sz w:val="24"/>
           <w:szCs w:val="24"/>
         </w:rPr>
-        <w:t xml:space="preserve">parameters, we added a sliding control input. We define the new input to the feedback </w:t>
-      </w:r>
-      <w:proofErr w:type="spellStart"/>
-      <w:r>
-        <w:rPr>
-          <w:rFonts w:ascii="Garamond" w:eastAsiaTheme="minorEastAsia" w:hAnsi="Garamond"/>
-          <w:sz w:val="24"/>
-          <w:szCs w:val="24"/>
-        </w:rPr>
-        <w:t>linearized</w:t>
-      </w:r>
-      <w:proofErr w:type="spellEnd"/>
-      <w:r>
-        <w:rPr>
-          <w:rFonts w:ascii="Garamond" w:eastAsiaTheme="minorEastAsia" w:hAnsi="Garamond"/>
-          <w:sz w:val="24"/>
-          <w:szCs w:val="24"/>
-        </w:rPr>
-        <w:t xml:space="preserve"> system as </w:t>
+        <w:t xml:space="preserve">parameters, we added a sliding control input. We define the new input to the feedback linearized system as </w:t>
       </w:r>
     </w:p>
     <w:p>
@@ -2986,6 +3289,7 @@
               <w:sz w:val="24"/>
               <w:szCs w:val="24"/>
             </w:rPr>
+            <w:lastRenderedPageBreak/>
             <m:t xml:space="preserve">F= </m:t>
           </m:r>
           <m:d>
@@ -3346,7 +3650,6 @@
               <w:sz w:val="24"/>
               <w:szCs w:val="24"/>
             </w:rPr>
-            <w:lastRenderedPageBreak/>
             <m:t>G=</m:t>
           </m:r>
           <m:d>
@@ -3547,8 +3850,8 @@
         </w:rPr>
         <w:t xml:space="preserve">Where </w:t>
       </w:r>
+      <w:proofErr w:type="gramEnd"/>
       <m:oMath>
-        <w:proofErr w:type="gramEnd"/>
         <m:r>
           <w:rPr>
             <w:rFonts w:ascii="Cambria Math" w:eastAsiaTheme="minorEastAsia" w:hAnsi="Cambria Math"/>
@@ -3806,6 +4109,8 @@
         </w:rPr>
         <w:t>This analysis results in the sliding control block diagram shown in Figure XY.</w:t>
       </w:r>
+      <w:bookmarkStart w:id="0" w:name="_GoBack"/>
+      <w:bookmarkEnd w:id="0"/>
     </w:p>
     <w:p>
       <w:pPr>
@@ -3827,7 +4132,7 @@
 </file>
 
 <file path=word/numbering.xml><?xml version="1.0" encoding="utf-8"?>
-<w:numbering xmlns:ve="http://schemas.openxmlformats.org/markup-compatibility/2006" xmlns:o="urn:schemas-microsoft-com:office:office" xmlns:r="http://schemas.openxmlformats.org/officeDocument/2006/relationships" xmlns:m="http://schemas.openxmlformats.org/officeDocument/2006/math" xmlns:v="urn:schemas-microsoft-com:vml" xmlns:wp="http://schemas.openxmlformats.org/drawingml/2006/wordprocessingDrawing" xmlns:w10="urn:schemas-microsoft-com:office:word" xmlns:w="http://schemas.openxmlformats.org/wordprocessingml/2006/main" xmlns:wne="http://schemas.microsoft.com/office/word/2006/wordml">
+<w:numbering xmlns:wpc="http://schemas.microsoft.com/office/word/2010/wordprocessingCanvas" xmlns:mc="http://schemas.openxmlformats.org/markup-compatibility/2006" xmlns:o="urn:schemas-microsoft-com:office:office" xmlns:r="http://schemas.openxmlformats.org/officeDocument/2006/relationships" xmlns:m="http://schemas.openxmlformats.org/officeDocument/2006/math" xmlns:v="urn:schemas-microsoft-com:vml" xmlns:wp14="http://schemas.microsoft.com/office/word/2010/wordprocessingDrawing" xmlns:wp="http://schemas.openxmlformats.org/drawingml/2006/wordprocessingDrawing" xmlns:w10="urn:schemas-microsoft-com:office:word" xmlns:w="http://schemas.openxmlformats.org/wordprocessingml/2006/main" xmlns:w14="http://schemas.microsoft.com/office/word/2010/wordml" xmlns:w15="http://schemas.microsoft.com/office/word/2012/wordml" xmlns:wpg="http://schemas.microsoft.com/office/word/2010/wordprocessingGroup" xmlns:wpi="http://schemas.microsoft.com/office/word/2010/wordprocessingInk" xmlns:wne="http://schemas.microsoft.com/office/word/2006/wordml" xmlns:wps="http://schemas.microsoft.com/office/word/2010/wordprocessingShape" mc:Ignorable="w14 w15 wp14">
   <w:abstractNum w:abstractNumId="0">
     <w:nsid w:val="6061376F"/>
     <w:multiLevelType w:val="hybridMultilevel"/>
@@ -3924,7 +4229,7 @@
 </file>
 
 <file path=word/styles.xml><?xml version="1.0" encoding="utf-8"?>
-<w:styles xmlns:r="http://schemas.openxmlformats.org/officeDocument/2006/relationships" xmlns:w="http://schemas.openxmlformats.org/wordprocessingml/2006/main">
+<w:styles xmlns:mc="http://schemas.openxmlformats.org/markup-compatibility/2006" xmlns:r="http://schemas.openxmlformats.org/officeDocument/2006/relationships" xmlns:w="http://schemas.openxmlformats.org/wordprocessingml/2006/main" xmlns:w14="http://schemas.microsoft.com/office/word/2010/wordml" xmlns:w15="http://schemas.microsoft.com/office/word/2012/wordml" mc:Ignorable="w14 w15">
   <w:docDefaults>
     <w:rPrDefault>
       <w:rPr>
@@ -3940,144 +4245,378 @@
       </w:pPr>
     </w:pPrDefault>
   </w:docDefaults>
-  <w:latentStyles w:defLockedState="0" w:defUIPriority="99" w:defSemiHidden="1" w:defUnhideWhenUsed="1" w:defQFormat="0" w:count="267">
-    <w:lsdException w:name="Normal" w:semiHidden="0" w:uiPriority="0" w:unhideWhenUsed="0" w:qFormat="1"/>
-    <w:lsdException w:name="heading 1" w:semiHidden="0" w:uiPriority="9" w:unhideWhenUsed="0" w:qFormat="1"/>
-    <w:lsdException w:name="heading 2" w:uiPriority="9" w:qFormat="1"/>
-    <w:lsdException w:name="heading 3" w:uiPriority="9" w:qFormat="1"/>
-    <w:lsdException w:name="heading 4" w:uiPriority="9" w:qFormat="1"/>
-    <w:lsdException w:name="heading 5" w:uiPriority="9" w:qFormat="1"/>
-    <w:lsdException w:name="heading 6" w:uiPriority="9" w:qFormat="1"/>
-    <w:lsdException w:name="heading 7" w:uiPriority="9" w:qFormat="1"/>
-    <w:lsdException w:name="heading 8" w:uiPriority="9" w:qFormat="1"/>
-    <w:lsdException w:name="heading 9" w:uiPriority="9" w:qFormat="1"/>
-    <w:lsdException w:name="toc 1" w:uiPriority="39"/>
-    <w:lsdException w:name="toc 2" w:uiPriority="39"/>
-    <w:lsdException w:name="toc 3" w:uiPriority="39"/>
-    <w:lsdException w:name="toc 4" w:uiPriority="39"/>
-    <w:lsdException w:name="toc 5" w:uiPriority="39"/>
-    <w:lsdException w:name="toc 6" w:uiPriority="39"/>
-    <w:lsdException w:name="toc 7" w:uiPriority="39"/>
-    <w:lsdException w:name="toc 8" w:uiPriority="39"/>
-    <w:lsdException w:name="toc 9" w:uiPriority="39"/>
-    <w:lsdException w:name="caption" w:uiPriority="35" w:qFormat="1"/>
-    <w:lsdException w:name="Title" w:semiHidden="0" w:uiPriority="10" w:unhideWhenUsed="0" w:qFormat="1"/>
-    <w:lsdException w:name="Default Paragraph Font" w:uiPriority="1"/>
-    <w:lsdException w:name="Subtitle" w:semiHidden="0" w:uiPriority="11" w:unhideWhenUsed="0" w:qFormat="1"/>
-    <w:lsdException w:name="Strong" w:semiHidden="0" w:uiPriority="22" w:unhideWhenUsed="0" w:qFormat="1"/>
-    <w:lsdException w:name="Emphasis" w:semiHidden="0" w:uiPriority="20" w:unhideWhenUsed="0" w:qFormat="1"/>
-    <w:lsdException w:name="Table Grid" w:semiHidden="0" w:uiPriority="59" w:unhideWhenUsed="0"/>
-    <w:lsdException w:name="Placeholder Text" w:unhideWhenUsed="0"/>
-    <w:lsdException w:name="No Spacing" w:semiHidden="0" w:uiPriority="1" w:unhideWhenUsed="0" w:qFormat="1"/>
-    <w:lsdException w:name="Light Shading" w:semiHidden="0" w:uiPriority="60" w:unhideWhenUsed="0"/>
-    <w:lsdException w:name="Light List" w:semiHidden="0" w:uiPriority="61" w:unhideWhenUsed="0"/>
-    <w:lsdException w:name="Light Grid" w:semiHidden="0" w:uiPriority="62" w:unhideWhenUsed="0"/>
-    <w:lsdException w:name="Medium Shading 1" w:semiHidden="0" w:uiPriority="63" w:unhideWhenUsed="0"/>
-    <w:lsdException w:name="Medium Shading 2" w:semiHidden="0" w:uiPriority="64" w:unhideWhenUsed="0"/>
-    <w:lsdException w:name="Medium List 1" w:semiHidden="0" w:uiPriority="65" w:unhideWhenUsed="0"/>
-    <w:lsdException w:name="Medium List 2" w:semiHidden="0" w:uiPriority="66" w:unhideWhenUsed="0"/>
-    <w:lsdException w:name="Medium Grid 1" w:semiHidden="0" w:uiPriority="67" w:unhideWhenUsed="0"/>
-    <w:lsdException w:name="Medium Grid 2" w:semiHidden="0" w:uiPriority="68" w:unhideWhenUsed="0"/>
-    <w:lsdException w:name="Medium Grid 3" w:semiHidden="0" w:uiPriority="69" w:unhideWhenUsed="0"/>
-    <w:lsdException w:name="Dark List" w:semiHidden="0" w:uiPriority="70" w:unhideWhenUsed="0"/>
-    <w:lsdException w:name="Colorful Shading" w:semiHidden="0" w:uiPriority="71" w:unhideWhenUsed="0"/>
-    <w:lsdException w:name="Colorful List" w:semiHidden="0" w:uiPriority="72" w:unhideWhenUsed="0"/>
-    <w:lsdException w:name="Colorful Grid" w:semiHidden="0" w:uiPriority="73" w:unhideWhenUsed="0"/>
-    <w:lsdException w:name="Light Shading Accent 1" w:semiHidden="0" w:uiPriority="60" w:unhideWhenUsed="0"/>
-    <w:lsdException w:name="Light List Accent 1" w:semiHidden="0" w:uiPriority="61" w:unhideWhenUsed="0"/>
-    <w:lsdException w:name="Light Grid Accent 1" w:semiHidden="0" w:uiPriority="62" w:unhideWhenUsed="0"/>
-    <w:lsdException w:name="Medium Shading 1 Accent 1" w:semiHidden="0" w:uiPriority="63" w:unhideWhenUsed="0"/>
-    <w:lsdException w:name="Medium Shading 2 Accent 1" w:semiHidden="0" w:uiPriority="64" w:unhideWhenUsed="0"/>
-    <w:lsdException w:name="Medium List 1 Accent 1" w:semiHidden="0" w:uiPriority="65" w:unhideWhenUsed="0"/>
-    <w:lsdException w:name="Revision" w:unhideWhenUsed="0"/>
-    <w:lsdException w:name="List Paragraph" w:semiHidden="0" w:uiPriority="34" w:unhideWhenUsed="0" w:qFormat="1"/>
-    <w:lsdException w:name="Quote" w:semiHidden="0" w:uiPriority="29" w:unhideWhenUsed="0" w:qFormat="1"/>
-    <w:lsdException w:name="Intense Quote" w:semiHidden="0" w:uiPriority="30" w:unhideWhenUsed="0" w:qFormat="1"/>
-    <w:lsdException w:name="Medium List 2 Accent 1" w:semiHidden="0" w:uiPriority="66" w:unhideWhenUsed="0"/>
-    <w:lsdException w:name="Medium Grid 1 Accent 1" w:semiHidden="0" w:uiPriority="67" w:unhideWhenUsed="0"/>
-    <w:lsdException w:name="Medium Grid 2 Accent 1" w:semiHidden="0" w:uiPriority="68" w:unhideWhenUsed="0"/>
-    <w:lsdException w:name="Medium Grid 3 Accent 1" w:semiHidden="0" w:uiPriority="69" w:unhideWhenUsed="0"/>
-    <w:lsdException w:name="Dark List Accent 1" w:semiHidden="0" w:uiPriority="70" w:unhideWhenUsed="0"/>
-    <w:lsdException w:name="Colorful Shading Accent 1" w:semiHidden="0" w:uiPriority="71" w:unhideWhenUsed="0"/>
-    <w:lsdException w:name="Colorful List Accent 1" w:semiHidden="0" w:uiPriority="72" w:unhideWhenUsed="0"/>
-    <w:lsdException w:name="Colorful Grid Accent 1" w:semiHidden="0" w:uiPriority="73" w:unhideWhenUsed="0"/>
-    <w:lsdException w:name="Light Shading Accent 2" w:semiHidden="0" w:uiPriority="60" w:unhideWhenUsed="0"/>
-    <w:lsdException w:name="Light List Accent 2" w:semiHidden="0" w:uiPriority="61" w:unhideWhenUsed="0"/>
-    <w:lsdException w:name="Light Grid Accent 2" w:semiHidden="0" w:uiPriority="62" w:unhideWhenUsed="0"/>
-    <w:lsdException w:name="Medium Shading 1 Accent 2" w:semiHidden="0" w:uiPriority="63" w:unhideWhenUsed="0"/>
-    <w:lsdException w:name="Medium Shading 2 Accent 2" w:semiHidden="0" w:uiPriority="64" w:unhideWhenUsed="0"/>
-    <w:lsdException w:name="Medium List 1 Accent 2" w:semiHidden="0" w:uiPriority="65" w:unhideWhenUsed="0"/>
-    <w:lsdException w:name="Medium List 2 Accent 2" w:semiHidden="0" w:uiPriority="66" w:unhideWhenUsed="0"/>
-    <w:lsdException w:name="Medium Grid 1 Accent 2" w:semiHidden="0" w:uiPriority="67" w:unhideWhenUsed="0"/>
-    <w:lsdException w:name="Medium Grid 2 Accent 2" w:semiHidden="0" w:uiPriority="68" w:unhideWhenUsed="0"/>
-    <w:lsdException w:name="Medium Grid 3 Accent 2" w:semiHidden="0" w:uiPriority="69" w:unhideWhenUsed="0"/>
-    <w:lsdException w:name="Dark List Accent 2" w:semiHidden="0" w:uiPriority="70" w:unhideWhenUsed="0"/>
-    <w:lsdException w:name="Colorful Shading Accent 2" w:semiHidden="0" w:uiPriority="71" w:unhideWhenUsed="0"/>
-    <w:lsdException w:name="Colorful List Accent 2" w:semiHidden="0" w:uiPriority="72" w:unhideWhenUsed="0"/>
-    <w:lsdException w:name="Colorful Grid Accent 2" w:semiHidden="0" w:uiPriority="73" w:unhideWhenUsed="0"/>
-    <w:lsdException w:name="Light Shading Accent 3" w:semiHidden="0" w:uiPriority="60" w:unhideWhenUsed="0"/>
-    <w:lsdException w:name="Light List Accent 3" w:semiHidden="0" w:uiPriority="61" w:unhideWhenUsed="0"/>
-    <w:lsdException w:name="Light Grid Accent 3" w:semiHidden="0" w:uiPriority="62" w:unhideWhenUsed="0"/>
-    <w:lsdException w:name="Medium Shading 1 Accent 3" w:semiHidden="0" w:uiPriority="63" w:unhideWhenUsed="0"/>
-    <w:lsdException w:name="Medium Shading 2 Accent 3" w:semiHidden="0" w:uiPriority="64" w:unhideWhenUsed="0"/>
-    <w:lsdException w:name="Medium List 1 Accent 3" w:semiHidden="0" w:uiPriority="65" w:unhideWhenUsed="0"/>
-    <w:lsdException w:name="Medium List 2 Accent 3" w:semiHidden="0" w:uiPriority="66" w:unhideWhenUsed="0"/>
-    <w:lsdException w:name="Medium Grid 1 Accent 3" w:semiHidden="0" w:uiPriority="67" w:unhideWhenUsed="0"/>
-    <w:lsdException w:name="Medium Grid 2 Accent 3" w:semiHidden="0" w:uiPriority="68" w:unhideWhenUsed="0"/>
-    <w:lsdException w:name="Medium Grid 3 Accent 3" w:semiHidden="0" w:uiPriority="69" w:unhideWhenUsed="0"/>
-    <w:lsdException w:name="Dark List Accent 3" w:semiHidden="0" w:uiPriority="70" w:unhideWhenUsed="0"/>
-    <w:lsdException w:name="Colorful Shading Accent 3" w:semiHidden="0" w:uiPriority="71" w:unhideWhenUsed="0"/>
-    <w:lsdException w:name="Colorful List Accent 3" w:semiHidden="0" w:uiPriority="72" w:unhideWhenUsed="0"/>
-    <w:lsdException w:name="Colorful Grid Accent 3" w:semiHidden="0" w:uiPriority="73" w:unhideWhenUsed="0"/>
-    <w:lsdException w:name="Light Shading Accent 4" w:semiHidden="0" w:uiPriority="60" w:unhideWhenUsed="0"/>
-    <w:lsdException w:name="Light List Accent 4" w:semiHidden="0" w:uiPriority="61" w:unhideWhenUsed="0"/>
-    <w:lsdException w:name="Light Grid Accent 4" w:semiHidden="0" w:uiPriority="62" w:unhideWhenUsed="0"/>
-    <w:lsdException w:name="Medium Shading 1 Accent 4" w:semiHidden="0" w:uiPriority="63" w:unhideWhenUsed="0"/>
-    <w:lsdException w:name="Medium Shading 2 Accent 4" w:semiHidden="0" w:uiPriority="64" w:unhideWhenUsed="0"/>
-    <w:lsdException w:name="Medium List 1 Accent 4" w:semiHidden="0" w:uiPriority="65" w:unhideWhenUsed="0"/>
-    <w:lsdException w:name="Medium List 2 Accent 4" w:semiHidden="0" w:uiPriority="66" w:unhideWhenUsed="0"/>
-    <w:lsdException w:name="Medium Grid 1 Accent 4" w:semiHidden="0" w:uiPriority="67" w:unhideWhenUsed="0"/>
-    <w:lsdException w:name="Medium Grid 2 Accent 4" w:semiHidden="0" w:uiPriority="68" w:unhideWhenUsed="0"/>
-    <w:lsdException w:name="Medium Grid 3 Accent 4" w:semiHidden="0" w:uiPriority="69" w:unhideWhenUsed="0"/>
-    <w:lsdException w:name="Dark List Accent 4" w:semiHidden="0" w:uiPriority="70" w:unhideWhenUsed="0"/>
-    <w:lsdException w:name="Colorful Shading Accent 4" w:semiHidden="0" w:uiPriority="71" w:unhideWhenUsed="0"/>
-    <w:lsdException w:name="Colorful List Accent 4" w:semiHidden="0" w:uiPriority="72" w:unhideWhenUsed="0"/>
-    <w:lsdException w:name="Colorful Grid Accent 4" w:semiHidden="0" w:uiPriority="73" w:unhideWhenUsed="0"/>
-    <w:lsdException w:name="Light Shading Accent 5" w:semiHidden="0" w:uiPriority="60" w:unhideWhenUsed="0"/>
-    <w:lsdException w:name="Light List Accent 5" w:semiHidden="0" w:uiPriority="61" w:unhideWhenUsed="0"/>
-    <w:lsdException w:name="Light Grid Accent 5" w:semiHidden="0" w:uiPriority="62" w:unhideWhenUsed="0"/>
-    <w:lsdException w:name="Medium Shading 1 Accent 5" w:semiHidden="0" w:uiPriority="63" w:unhideWhenUsed="0"/>
-    <w:lsdException w:name="Medium Shading 2 Accent 5" w:semiHidden="0" w:uiPriority="64" w:unhideWhenUsed="0"/>
-    <w:lsdException w:name="Medium List 1 Accent 5" w:semiHidden="0" w:uiPriority="65" w:unhideWhenUsed="0"/>
-    <w:lsdException w:name="Medium List 2 Accent 5" w:semiHidden="0" w:uiPriority="66" w:unhideWhenUsed="0"/>
-    <w:lsdException w:name="Medium Grid 1 Accent 5" w:semiHidden="0" w:uiPriority="67" w:unhideWhenUsed="0"/>
-    <w:lsdException w:name="Medium Grid 2 Accent 5" w:semiHidden="0" w:uiPriority="68" w:unhideWhenUsed="0"/>
-    <w:lsdException w:name="Medium Grid 3 Accent 5" w:semiHidden="0" w:uiPriority="69" w:unhideWhenUsed="0"/>
-    <w:lsdException w:name="Dark List Accent 5" w:semiHidden="0" w:uiPriority="70" w:unhideWhenUsed="0"/>
-    <w:lsdException w:name="Colorful Shading Accent 5" w:semiHidden="0" w:uiPriority="71" w:unhideWhenUsed="0"/>
-    <w:lsdException w:name="Colorful List Accent 5" w:semiHidden="0" w:uiPriority="72" w:unhideWhenUsed="0"/>
-    <w:lsdException w:name="Colorful Grid Accent 5" w:semiHidden="0" w:uiPriority="73" w:unhideWhenUsed="0"/>
-    <w:lsdException w:name="Light Shading Accent 6" w:semiHidden="0" w:uiPriority="60" w:unhideWhenUsed="0"/>
-    <w:lsdException w:name="Light List Accent 6" w:semiHidden="0" w:uiPriority="61" w:unhideWhenUsed="0"/>
-    <w:lsdException w:name="Light Grid Accent 6" w:semiHidden="0" w:uiPriority="62" w:unhideWhenUsed="0"/>
-    <w:lsdException w:name="Medium Shading 1 Accent 6" w:semiHidden="0" w:uiPriority="63" w:unhideWhenUsed="0"/>
-    <w:lsdException w:name="Medium Shading 2 Accent 6" w:semiHidden="0" w:uiPriority="64" w:unhideWhenUsed="0"/>
-    <w:lsdException w:name="Medium List 1 Accent 6" w:semiHidden="0" w:uiPriority="65" w:unhideWhenUsed="0"/>
-    <w:lsdException w:name="Medium List 2 Accent 6" w:semiHidden="0" w:uiPriority="66" w:unhideWhenUsed="0"/>
-    <w:lsdException w:name="Medium Grid 1 Accent 6" w:semiHidden="0" w:uiPriority="67" w:unhideWhenUsed="0"/>
-    <w:lsdException w:name="Medium Grid 2 Accent 6" w:semiHidden="0" w:uiPriority="68" w:unhideWhenUsed="0"/>
-    <w:lsdException w:name="Medium Grid 3 Accent 6" w:semiHidden="0" w:uiPriority="69" w:unhideWhenUsed="0"/>
-    <w:lsdException w:name="Dark List Accent 6" w:semiHidden="0" w:uiPriority="70" w:unhideWhenUsed="0"/>
-    <w:lsdException w:name="Colorful Shading Accent 6" w:semiHidden="0" w:uiPriority="71" w:unhideWhenUsed="0"/>
-    <w:lsdException w:name="Colorful List Accent 6" w:semiHidden="0" w:uiPriority="72" w:unhideWhenUsed="0"/>
-    <w:lsdException w:name="Colorful Grid Accent 6" w:semiHidden="0" w:uiPriority="73" w:unhideWhenUsed="0"/>
-    <w:lsdException w:name="Subtle Emphasis" w:semiHidden="0" w:uiPriority="19" w:unhideWhenUsed="0" w:qFormat="1"/>
-    <w:lsdException w:name="Intense Emphasis" w:semiHidden="0" w:uiPriority="21" w:unhideWhenUsed="0" w:qFormat="1"/>
-    <w:lsdException w:name="Subtle Reference" w:semiHidden="0" w:uiPriority="31" w:unhideWhenUsed="0" w:qFormat="1"/>
-    <w:lsdException w:name="Intense Reference" w:semiHidden="0" w:uiPriority="32" w:unhideWhenUsed="0" w:qFormat="1"/>
-    <w:lsdException w:name="Book Title" w:semiHidden="0" w:uiPriority="33" w:unhideWhenUsed="0" w:qFormat="1"/>
-    <w:lsdException w:name="Bibliography" w:uiPriority="37"/>
-    <w:lsdException w:name="TOC Heading" w:uiPriority="39" w:qFormat="1"/>
+  <w:latentStyles w:defLockedState="0" w:defUIPriority="99" w:defSemiHidden="0" w:defUnhideWhenUsed="0" w:defQFormat="0" w:count="371">
+    <w:lsdException w:name="Normal" w:uiPriority="0" w:qFormat="1"/>
+    <w:lsdException w:name="heading 1" w:uiPriority="9" w:qFormat="1"/>
+    <w:lsdException w:name="heading 2" w:semiHidden="1" w:uiPriority="9" w:unhideWhenUsed="1" w:qFormat="1"/>
+    <w:lsdException w:name="heading 3" w:semiHidden="1" w:uiPriority="9" w:unhideWhenUsed="1" w:qFormat="1"/>
+    <w:lsdException w:name="heading 4" w:semiHidden="1" w:uiPriority="9" w:unhideWhenUsed="1" w:qFormat="1"/>
+    <w:lsdException w:name="heading 5" w:semiHidden="1" w:uiPriority="9" w:unhideWhenUsed="1" w:qFormat="1"/>
+    <w:lsdException w:name="heading 6" w:semiHidden="1" w:uiPriority="9" w:unhideWhenUsed="1" w:qFormat="1"/>
+    <w:lsdException w:name="heading 7" w:semiHidden="1" w:uiPriority="9" w:unhideWhenUsed="1" w:qFormat="1"/>
+    <w:lsdException w:name="heading 8" w:semiHidden="1" w:uiPriority="9" w:unhideWhenUsed="1" w:qFormat="1"/>
+    <w:lsdException w:name="heading 9" w:semiHidden="1" w:uiPriority="9" w:unhideWhenUsed="1" w:qFormat="1"/>
+    <w:lsdException w:name="index 1" w:semiHidden="1" w:unhideWhenUsed="1"/>
+    <w:lsdException w:name="index 2" w:semiHidden="1" w:unhideWhenUsed="1"/>
+    <w:lsdException w:name="index 3" w:semiHidden="1" w:unhideWhenUsed="1"/>
+    <w:lsdException w:name="index 4" w:semiHidden="1" w:unhideWhenUsed="1"/>
+    <w:lsdException w:name="index 5" w:semiHidden="1" w:unhideWhenUsed="1"/>
+    <w:lsdException w:name="index 6" w:semiHidden="1" w:unhideWhenUsed="1"/>
+    <w:lsdException w:name="index 7" w:semiHidden="1" w:unhideWhenUsed="1"/>
+    <w:lsdException w:name="index 8" w:semiHidden="1" w:unhideWhenUsed="1"/>
+    <w:lsdException w:name="index 9" w:semiHidden="1" w:unhideWhenUsed="1"/>
+    <w:lsdException w:name="toc 1" w:semiHidden="1" w:uiPriority="39" w:unhideWhenUsed="1"/>
+    <w:lsdException w:name="toc 2" w:semiHidden="1" w:uiPriority="39" w:unhideWhenUsed="1"/>
+    <w:lsdException w:name="toc 3" w:semiHidden="1" w:uiPriority="39" w:unhideWhenUsed="1"/>
+    <w:lsdException w:name="toc 4" w:semiHidden="1" w:uiPriority="39" w:unhideWhenUsed="1"/>
+    <w:lsdException w:name="toc 5" w:semiHidden="1" w:uiPriority="39" w:unhideWhenUsed="1"/>
+    <w:lsdException w:name="toc 6" w:semiHidden="1" w:uiPriority="39" w:unhideWhenUsed="1"/>
+    <w:lsdException w:name="toc 7" w:semiHidden="1" w:uiPriority="39" w:unhideWhenUsed="1"/>
+    <w:lsdException w:name="toc 8" w:semiHidden="1" w:uiPriority="39" w:unhideWhenUsed="1"/>
+    <w:lsdException w:name="toc 9" w:semiHidden="1" w:uiPriority="39" w:unhideWhenUsed="1"/>
+    <w:lsdException w:name="Normal Indent" w:semiHidden="1" w:unhideWhenUsed="1"/>
+    <w:lsdException w:name="footnote text" w:semiHidden="1" w:unhideWhenUsed="1"/>
+    <w:lsdException w:name="annotation text" w:semiHidden="1" w:unhideWhenUsed="1"/>
+    <w:lsdException w:name="header" w:semiHidden="1" w:unhideWhenUsed="1"/>
+    <w:lsdException w:name="footer" w:semiHidden="1" w:unhideWhenUsed="1"/>
+    <w:lsdException w:name="index heading" w:semiHidden="1" w:unhideWhenUsed="1"/>
+    <w:lsdException w:name="caption" w:semiHidden="1" w:uiPriority="35" w:unhideWhenUsed="1" w:qFormat="1"/>
+    <w:lsdException w:name="table of figures" w:semiHidden="1" w:unhideWhenUsed="1"/>
+    <w:lsdException w:name="envelope address" w:semiHidden="1" w:unhideWhenUsed="1"/>
+    <w:lsdException w:name="envelope return" w:semiHidden="1" w:unhideWhenUsed="1"/>
+    <w:lsdException w:name="footnote reference" w:semiHidden="1" w:unhideWhenUsed="1"/>
+    <w:lsdException w:name="annotation reference" w:semiHidden="1" w:unhideWhenUsed="1"/>
+    <w:lsdException w:name="line number" w:semiHidden="1" w:unhideWhenUsed="1"/>
+    <w:lsdException w:name="page number" w:semiHidden="1" w:unhideWhenUsed="1"/>
+    <w:lsdException w:name="endnote reference" w:semiHidden="1" w:unhideWhenUsed="1"/>
+    <w:lsdException w:name="endnote text" w:semiHidden="1" w:unhideWhenUsed="1"/>
+    <w:lsdException w:name="table of authorities" w:semiHidden="1" w:unhideWhenUsed="1"/>
+    <w:lsdException w:name="macro" w:semiHidden="1" w:unhideWhenUsed="1"/>
+    <w:lsdException w:name="toa heading" w:semiHidden="1" w:unhideWhenUsed="1"/>
+    <w:lsdException w:name="List" w:semiHidden="1" w:unhideWhenUsed="1"/>
+    <w:lsdException w:name="List Bullet" w:semiHidden="1" w:unhideWhenUsed="1"/>
+    <w:lsdException w:name="List Number" w:semiHidden="1" w:unhideWhenUsed="1"/>
+    <w:lsdException w:name="List 2" w:semiHidden="1" w:unhideWhenUsed="1"/>
+    <w:lsdException w:name="List 3" w:semiHidden="1" w:unhideWhenUsed="1"/>
+    <w:lsdException w:name="List 4" w:semiHidden="1" w:unhideWhenUsed="1"/>
+    <w:lsdException w:name="List 5" w:semiHidden="1" w:unhideWhenUsed="1"/>
+    <w:lsdException w:name="List Bullet 2" w:semiHidden="1" w:unhideWhenUsed="1"/>
+    <w:lsdException w:name="List Bullet 3" w:semiHidden="1" w:unhideWhenUsed="1"/>
+    <w:lsdException w:name="List Bullet 4" w:semiHidden="1" w:unhideWhenUsed="1"/>
+    <w:lsdException w:name="List Bullet 5" w:semiHidden="1" w:unhideWhenUsed="1"/>
+    <w:lsdException w:name="List Number 2" w:semiHidden="1" w:unhideWhenUsed="1"/>
+    <w:lsdException w:name="List Number 3" w:semiHidden="1" w:unhideWhenUsed="1"/>
+    <w:lsdException w:name="List Number 4" w:semiHidden="1" w:unhideWhenUsed="1"/>
+    <w:lsdException w:name="List Number 5" w:semiHidden="1" w:unhideWhenUsed="1"/>
+    <w:lsdException w:name="Title" w:uiPriority="10" w:qFormat="1"/>
+    <w:lsdException w:name="Closing" w:semiHidden="1" w:unhideWhenUsed="1"/>
+    <w:lsdException w:name="Signature" w:semiHidden="1" w:unhideWhenUsed="1"/>
+    <w:lsdException w:name="Default Paragraph Font" w:semiHidden="1" w:uiPriority="1" w:unhideWhenUsed="1"/>
+    <w:lsdException w:name="Body Text" w:semiHidden="1" w:unhideWhenUsed="1"/>
+    <w:lsdException w:name="Body Text Indent" w:semiHidden="1" w:unhideWhenUsed="1"/>
+    <w:lsdException w:name="List Continue" w:semiHidden="1" w:unhideWhenUsed="1"/>
+    <w:lsdException w:name="List Continue 2" w:semiHidden="1" w:unhideWhenUsed="1"/>
+    <w:lsdException w:name="List Continue 3" w:semiHidden="1" w:unhideWhenUsed="1"/>
+    <w:lsdException w:name="List Continue 4" w:semiHidden="1" w:unhideWhenUsed="1"/>
+    <w:lsdException w:name="List Continue 5" w:semiHidden="1" w:unhideWhenUsed="1"/>
+    <w:lsdException w:name="Message Header" w:semiHidden="1" w:unhideWhenUsed="1"/>
+    <w:lsdException w:name="Subtitle" w:uiPriority="11" w:qFormat="1"/>
+    <w:lsdException w:name="Salutation" w:semiHidden="1" w:unhideWhenUsed="1"/>
+    <w:lsdException w:name="Date" w:semiHidden="1" w:unhideWhenUsed="1"/>
+    <w:lsdException w:name="Body Text First Indent" w:semiHidden="1" w:unhideWhenUsed="1"/>
+    <w:lsdException w:name="Body Text First Indent 2" w:semiHidden="1" w:unhideWhenUsed="1"/>
+    <w:lsdException w:name="Note Heading" w:semiHidden="1" w:unhideWhenUsed="1"/>
+    <w:lsdException w:name="Body Text 2" w:semiHidden="1" w:unhideWhenUsed="1"/>
+    <w:lsdException w:name="Body Text 3" w:semiHidden="1" w:unhideWhenUsed="1"/>
+    <w:lsdException w:name="Body Text Indent 2" w:semiHidden="1" w:unhideWhenUsed="1"/>
+    <w:lsdException w:name="Body Text Indent 3" w:semiHidden="1" w:unhideWhenUsed="1"/>
+    <w:lsdException w:name="Block Text" w:semiHidden="1" w:unhideWhenUsed="1"/>
+    <w:lsdException w:name="Hyperlink" w:semiHidden="1" w:unhideWhenUsed="1"/>
+    <w:lsdException w:name="FollowedHyperlink" w:semiHidden="1" w:unhideWhenUsed="1"/>
+    <w:lsdException w:name="Strong" w:uiPriority="22" w:qFormat="1"/>
+    <w:lsdException w:name="Emphasis" w:uiPriority="20" w:qFormat="1"/>
+    <w:lsdException w:name="Document Map" w:semiHidden="1" w:unhideWhenUsed="1"/>
+    <w:lsdException w:name="Plain Text" w:semiHidden="1" w:unhideWhenUsed="1"/>
+    <w:lsdException w:name="E-mail Signature" w:semiHidden="1" w:unhideWhenUsed="1"/>
+    <w:lsdException w:name="HTML Top of Form" w:semiHidden="1" w:unhideWhenUsed="1"/>
+    <w:lsdException w:name="HTML Bottom of Form" w:semiHidden="1" w:unhideWhenUsed="1"/>
+    <w:lsdException w:name="Normal (Web)" w:semiHidden="1" w:unhideWhenUsed="1"/>
+    <w:lsdException w:name="HTML Acronym" w:semiHidden="1" w:unhideWhenUsed="1"/>
+    <w:lsdException w:name="HTML Address" w:semiHidden="1" w:unhideWhenUsed="1"/>
+    <w:lsdException w:name="HTML Cite" w:semiHidden="1" w:unhideWhenUsed="1"/>
+    <w:lsdException w:name="HTML Code" w:semiHidden="1" w:unhideWhenUsed="1"/>
+    <w:lsdException w:name="HTML Definition" w:semiHidden="1" w:unhideWhenUsed="1"/>
+    <w:lsdException w:name="HTML Keyboard" w:semiHidden="1" w:unhideWhenUsed="1"/>
+    <w:lsdException w:name="HTML Preformatted" w:semiHidden="1" w:unhideWhenUsed="1"/>
+    <w:lsdException w:name="HTML Sample" w:semiHidden="1" w:unhideWhenUsed="1"/>
+    <w:lsdException w:name="HTML Typewriter" w:semiHidden="1" w:unhideWhenUsed="1"/>
+    <w:lsdException w:name="HTML Variable" w:semiHidden="1" w:unhideWhenUsed="1"/>
+    <w:lsdException w:name="Normal Table" w:semiHidden="1" w:unhideWhenUsed="1"/>
+    <w:lsdException w:name="annotation subject" w:semiHidden="1" w:unhideWhenUsed="1"/>
+    <w:lsdException w:name="No List" w:semiHidden="1" w:unhideWhenUsed="1"/>
+    <w:lsdException w:name="Outline List 1" w:semiHidden="1" w:unhideWhenUsed="1"/>
+    <w:lsdException w:name="Outline List 2" w:semiHidden="1" w:unhideWhenUsed="1"/>
+    <w:lsdException w:name="Outline List 3" w:semiHidden="1" w:unhideWhenUsed="1"/>
+    <w:lsdException w:name="Table Simple 1" w:semiHidden="1" w:unhideWhenUsed="1"/>
+    <w:lsdException w:name="Table Simple 2" w:semiHidden="1" w:unhideWhenUsed="1"/>
+    <w:lsdException w:name="Table Simple 3" w:semiHidden="1" w:unhideWhenUsed="1"/>
+    <w:lsdException w:name="Table Classic 1" w:semiHidden="1" w:unhideWhenUsed="1"/>
+    <w:lsdException w:name="Table Classic 2" w:semiHidden="1" w:unhideWhenUsed="1"/>
+    <w:lsdException w:name="Table Classic 3" w:semiHidden="1" w:unhideWhenUsed="1"/>
+    <w:lsdException w:name="Table Classic 4" w:semiHidden="1" w:unhideWhenUsed="1"/>
+    <w:lsdException w:name="Table Colorful 1" w:semiHidden="1" w:unhideWhenUsed="1"/>
+    <w:lsdException w:name="Table Colorful 2" w:semiHidden="1" w:unhideWhenUsed="1"/>
+    <w:lsdException w:name="Table Colorful 3" w:semiHidden="1" w:unhideWhenUsed="1"/>
+    <w:lsdException w:name="Table Columns 1" w:semiHidden="1" w:unhideWhenUsed="1"/>
+    <w:lsdException w:name="Table Columns 2" w:semiHidden="1" w:unhideWhenUsed="1"/>
+    <w:lsdException w:name="Table Columns 3" w:semiHidden="1" w:unhideWhenUsed="1"/>
+    <w:lsdException w:name="Table Columns 4" w:semiHidden="1" w:unhideWhenUsed="1"/>
+    <w:lsdException w:name="Table Columns 5" w:semiHidden="1" w:unhideWhenUsed="1"/>
+    <w:lsdException w:name="Table Grid 1" w:semiHidden="1" w:unhideWhenUsed="1"/>
+    <w:lsdException w:name="Table Grid 2" w:semiHidden="1" w:unhideWhenUsed="1"/>
+    <w:lsdException w:name="Table Grid 3" w:semiHidden="1" w:unhideWhenUsed="1"/>
+    <w:lsdException w:name="Table Grid 4" w:semiHidden="1" w:unhideWhenUsed="1"/>
+    <w:lsdException w:name="Table Grid 5" w:semiHidden="1" w:unhideWhenUsed="1"/>
+    <w:lsdException w:name="Table Grid 6" w:semiHidden="1" w:unhideWhenUsed="1"/>
+    <w:lsdException w:name="Table Grid 7" w:semiHidden="1" w:unhideWhenUsed="1"/>
+    <w:lsdException w:name="Table Grid 8" w:semiHidden="1" w:unhideWhenUsed="1"/>
+    <w:lsdException w:name="Table List 1" w:semiHidden="1" w:unhideWhenUsed="1"/>
+    <w:lsdException w:name="Table List 2" w:semiHidden="1" w:unhideWhenUsed="1"/>
+    <w:lsdException w:name="Table List 3" w:semiHidden="1" w:unhideWhenUsed="1"/>
+    <w:lsdException w:name="Table List 4" w:semiHidden="1" w:unhideWhenUsed="1"/>
+    <w:lsdException w:name="Table List 5" w:semiHidden="1" w:unhideWhenUsed="1"/>
+    <w:lsdException w:name="Table List 6" w:semiHidden="1" w:unhideWhenUsed="1"/>
+    <w:lsdException w:name="Table List 7" w:semiHidden="1" w:unhideWhenUsed="1"/>
+    <w:lsdException w:name="Table List 8" w:semiHidden="1" w:unhideWhenUsed="1"/>
+    <w:lsdException w:name="Table 3D effects 1" w:semiHidden="1" w:unhideWhenUsed="1"/>
+    <w:lsdException w:name="Table 3D effects 2" w:semiHidden="1" w:unhideWhenUsed="1"/>
+    <w:lsdException w:name="Table 3D effects 3" w:semiHidden="1" w:unhideWhenUsed="1"/>
+    <w:lsdException w:name="Table Contemporary" w:semiHidden="1" w:unhideWhenUsed="1"/>
+    <w:lsdException w:name="Table Elegant" w:semiHidden="1" w:unhideWhenUsed="1"/>
+    <w:lsdException w:name="Table Professional" w:semiHidden="1" w:unhideWhenUsed="1"/>
+    <w:lsdException w:name="Table Subtle 1" w:semiHidden="1" w:unhideWhenUsed="1"/>
+    <w:lsdException w:name="Table Subtle 2" w:semiHidden="1" w:unhideWhenUsed="1"/>
+    <w:lsdException w:name="Table Web 1" w:semiHidden="1" w:unhideWhenUsed="1"/>
+    <w:lsdException w:name="Table Web 2" w:semiHidden="1" w:unhideWhenUsed="1"/>
+    <w:lsdException w:name="Table Web 3" w:semiHidden="1" w:unhideWhenUsed="1"/>
+    <w:lsdException w:name="Balloon Text" w:semiHidden="1" w:unhideWhenUsed="1"/>
+    <w:lsdException w:name="Table Grid" w:uiPriority="59"/>
+    <w:lsdException w:name="Table Theme" w:semiHidden="1" w:unhideWhenUsed="1"/>
+    <w:lsdException w:name="Placeholder Text" w:semiHidden="1"/>
+    <w:lsdException w:name="No Spacing" w:uiPriority="1" w:qFormat="1"/>
+    <w:lsdException w:name="Light Shading" w:uiPriority="60"/>
+    <w:lsdException w:name="Light List" w:uiPriority="61"/>
+    <w:lsdException w:name="Light Grid" w:uiPriority="62"/>
+    <w:lsdException w:name="Medium Shading 1" w:uiPriority="63"/>
+    <w:lsdException w:name="Medium Shading 2" w:uiPriority="64"/>
+    <w:lsdException w:name="Medium List 1" w:uiPriority="65"/>
+    <w:lsdException w:name="Medium List 2" w:uiPriority="66"/>
+    <w:lsdException w:name="Medium Grid 1" w:uiPriority="67"/>
+    <w:lsdException w:name="Medium Grid 2" w:uiPriority="68"/>
+    <w:lsdException w:name="Medium Grid 3" w:uiPriority="69"/>
+    <w:lsdException w:name="Dark List" w:uiPriority="70"/>
+    <w:lsdException w:name="Colorful Shading" w:uiPriority="71"/>
+    <w:lsdException w:name="Colorful List" w:uiPriority="72"/>
+    <w:lsdException w:name="Colorful Grid" w:uiPriority="73"/>
+    <w:lsdException w:name="Light Shading Accent 1" w:uiPriority="60"/>
+    <w:lsdException w:name="Light List Accent 1" w:uiPriority="61"/>
+    <w:lsdException w:name="Light Grid Accent 1" w:uiPriority="62"/>
+    <w:lsdException w:name="Medium Shading 1 Accent 1" w:uiPriority="63"/>
+    <w:lsdException w:name="Medium Shading 2 Accent 1" w:uiPriority="64"/>
+    <w:lsdException w:name="Medium List 1 Accent 1" w:uiPriority="65"/>
+    <w:lsdException w:name="Revision" w:semiHidden="1"/>
+    <w:lsdException w:name="List Paragraph" w:uiPriority="34" w:qFormat="1"/>
+    <w:lsdException w:name="Quote" w:uiPriority="29" w:qFormat="1"/>
+    <w:lsdException w:name="Intense Quote" w:uiPriority="30" w:qFormat="1"/>
+    <w:lsdException w:name="Medium List 2 Accent 1" w:uiPriority="66"/>
+    <w:lsdException w:name="Medium Grid 1 Accent 1" w:uiPriority="67"/>
+    <w:lsdException w:name="Medium Grid 2 Accent 1" w:uiPriority="68"/>
+    <w:lsdException w:name="Medium Grid 3 Accent 1" w:uiPriority="69"/>
+    <w:lsdException w:name="Dark List Accent 1" w:uiPriority="70"/>
+    <w:lsdException w:name="Colorful Shading Accent 1" w:uiPriority="71"/>
+    <w:lsdException w:name="Colorful List Accent 1" w:uiPriority="72"/>
+    <w:lsdException w:name="Colorful Grid Accent 1" w:uiPriority="73"/>
+    <w:lsdException w:name="Light Shading Accent 2" w:uiPriority="60"/>
+    <w:lsdException w:name="Light List Accent 2" w:uiPriority="61"/>
+    <w:lsdException w:name="Light Grid Accent 2" w:uiPriority="62"/>
+    <w:lsdException w:name="Medium Shading 1 Accent 2" w:uiPriority="63"/>
+    <w:lsdException w:name="Medium Shading 2 Accent 2" w:uiPriority="64"/>
+    <w:lsdException w:name="Medium List 1 Accent 2" w:uiPriority="65"/>
+    <w:lsdException w:name="Medium List 2 Accent 2" w:uiPriority="66"/>
+    <w:lsdException w:name="Medium Grid 1 Accent 2" w:uiPriority="67"/>
+    <w:lsdException w:name="Medium Grid 2 Accent 2" w:uiPriority="68"/>
+    <w:lsdException w:name="Medium Grid 3 Accent 2" w:uiPriority="69"/>
+    <w:lsdException w:name="Dark List Accent 2" w:uiPriority="70"/>
+    <w:lsdException w:name="Colorful Shading Accent 2" w:uiPriority="71"/>
+    <w:lsdException w:name="Colorful List Accent 2" w:uiPriority="72"/>
+    <w:lsdException w:name="Colorful Grid Accent 2" w:uiPriority="73"/>
+    <w:lsdException w:name="Light Shading Accent 3" w:uiPriority="60"/>
+    <w:lsdException w:name="Light List Accent 3" w:uiPriority="61"/>
+    <w:lsdException w:name="Light Grid Accent 3" w:uiPriority="62"/>
+    <w:lsdException w:name="Medium Shading 1 Accent 3" w:uiPriority="63"/>
+    <w:lsdException w:name="Medium Shading 2 Accent 3" w:uiPriority="64"/>
+    <w:lsdException w:name="Medium List 1 Accent 3" w:uiPriority="65"/>
+    <w:lsdException w:name="Medium List 2 Accent 3" w:uiPriority="66"/>
+    <w:lsdException w:name="Medium Grid 1 Accent 3" w:uiPriority="67"/>
+    <w:lsdException w:name="Medium Grid 2 Accent 3" w:uiPriority="68"/>
+    <w:lsdException w:name="Medium Grid 3 Accent 3" w:uiPriority="69"/>
+    <w:lsdException w:name="Dark List Accent 3" w:uiPriority="70"/>
+    <w:lsdException w:name="Colorful Shading Accent 3" w:uiPriority="71"/>
+    <w:lsdException w:name="Colorful List Accent 3" w:uiPriority="72"/>
+    <w:lsdException w:name="Colorful Grid Accent 3" w:uiPriority="73"/>
+    <w:lsdException w:name="Light Shading Accent 4" w:uiPriority="60"/>
+    <w:lsdException w:name="Light List Accent 4" w:uiPriority="61"/>
+    <w:lsdException w:name="Light Grid Accent 4" w:uiPriority="62"/>
+    <w:lsdException w:name="Medium Shading 1 Accent 4" w:uiPriority="63"/>
+    <w:lsdException w:name="Medium Shading 2 Accent 4" w:uiPriority="64"/>
+    <w:lsdException w:name="Medium List 1 Accent 4" w:uiPriority="65"/>
+    <w:lsdException w:name="Medium List 2 Accent 4" w:uiPriority="66"/>
+    <w:lsdException w:name="Medium Grid 1 Accent 4" w:uiPriority="67"/>
+    <w:lsdException w:name="Medium Grid 2 Accent 4" w:uiPriority="68"/>
+    <w:lsdException w:name="Medium Grid 3 Accent 4" w:uiPriority="69"/>
+    <w:lsdException w:name="Dark List Accent 4" w:uiPriority="70"/>
+    <w:lsdException w:name="Colorful Shading Accent 4" w:uiPriority="71"/>
+    <w:lsdException w:name="Colorful List Accent 4" w:uiPriority="72"/>
+    <w:lsdException w:name="Colorful Grid Accent 4" w:uiPriority="73"/>
+    <w:lsdException w:name="Light Shading Accent 5" w:uiPriority="60"/>
+    <w:lsdException w:name="Light List Accent 5" w:uiPriority="61"/>
+    <w:lsdException w:name="Light Grid Accent 5" w:uiPriority="62"/>
+    <w:lsdException w:name="Medium Shading 1 Accent 5" w:uiPriority="63"/>
+    <w:lsdException w:name="Medium Shading 2 Accent 5" w:uiPriority="64"/>
+    <w:lsdException w:name="Medium List 1 Accent 5" w:uiPriority="65"/>
+    <w:lsdException w:name="Medium List 2 Accent 5" w:uiPriority="66"/>
+    <w:lsdException w:name="Medium Grid 1 Accent 5" w:uiPriority="67"/>
+    <w:lsdException w:name="Medium Grid 2 Accent 5" w:uiPriority="68"/>
+    <w:lsdException w:name="Medium Grid 3 Accent 5" w:uiPriority="69"/>
+    <w:lsdException w:name="Dark List Accent 5" w:uiPriority="70"/>
+    <w:lsdException w:name="Colorful Shading Accent 5" w:uiPriority="71"/>
+    <w:lsdException w:name="Colorful List Accent 5" w:uiPriority="72"/>
+    <w:lsdException w:name="Colorful Grid Accent 5" w:uiPriority="73"/>
+    <w:lsdException w:name="Light Shading Accent 6" w:uiPriority="60"/>
+    <w:lsdException w:name="Light List Accent 6" w:uiPriority="61"/>
+    <w:lsdException w:name="Light Grid Accent 6" w:uiPriority="62"/>
+    <w:lsdException w:name="Medium Shading 1 Accent 6" w:uiPriority="63"/>
+    <w:lsdException w:name="Medium Shading 2 Accent 6" w:uiPriority="64"/>
+    <w:lsdException w:name="Medium List 1 Accent 6" w:uiPriority="65"/>
+    <w:lsdException w:name="Medium List 2 Accent 6" w:uiPriority="66"/>
+    <w:lsdException w:name="Medium Grid 1 Accent 6" w:uiPriority="67"/>
+    <w:lsdException w:name="Medium Grid 2 Accent 6" w:uiPriority="68"/>
+    <w:lsdException w:name="Medium Grid 3 Accent 6" w:uiPriority="69"/>
+    <w:lsdException w:name="Dark List Accent 6" w:uiPriority="70"/>
+    <w:lsdException w:name="Colorful Shading Accent 6" w:uiPriority="71"/>
+    <w:lsdException w:name="Colorful List Accent 6" w:uiPriority="72"/>
+    <w:lsdException w:name="Colorful Grid Accent 6" w:uiPriority="73"/>
+    <w:lsdException w:name="Subtle Emphasis" w:uiPriority="19" w:qFormat="1"/>
+    <w:lsdException w:name="Intense Emphasis" w:uiPriority="21" w:qFormat="1"/>
+    <w:lsdException w:name="Subtle Reference" w:uiPriority="31" w:qFormat="1"/>
+    <w:lsdException w:name="Intense Reference" w:uiPriority="32" w:qFormat="1"/>
+    <w:lsdException w:name="Book Title" w:uiPriority="33" w:qFormat="1"/>
+    <w:lsdException w:name="Bibliography" w:semiHidden="1" w:uiPriority="37" w:unhideWhenUsed="1"/>
+    <w:lsdException w:name="TOC Heading" w:semiHidden="1" w:uiPriority="39" w:unhideWhenUsed="1" w:qFormat="1"/>
+    <w:lsdException w:name="Plain Table 1" w:uiPriority="41"/>
+    <w:lsdException w:name="Plain Table 2" w:uiPriority="42"/>
+    <w:lsdException w:name="Plain Table 3" w:uiPriority="43"/>
+    <w:lsdException w:name="Plain Table 4" w:uiPriority="44"/>
+    <w:lsdException w:name="Plain Table 5" w:uiPriority="45"/>
+    <w:lsdException w:name="Grid Table Light" w:uiPriority="40"/>
+    <w:lsdException w:name="Grid Table 1 Light" w:uiPriority="46"/>
+    <w:lsdException w:name="Grid Table 2" w:uiPriority="47"/>
+    <w:lsdException w:name="Grid Table 3" w:uiPriority="48"/>
+    <w:lsdException w:name="Grid Table 4" w:uiPriority="49"/>
+    <w:lsdException w:name="Grid Table 5 Dark" w:uiPriority="50"/>
+    <w:lsdException w:name="Grid Table 6 Colorful" w:uiPriority="51"/>
+    <w:lsdException w:name="Grid Table 7 Colorful" w:uiPriority="52"/>
+    <w:lsdException w:name="Grid Table 1 Light Accent 1" w:uiPriority="46"/>
+    <w:lsdException w:name="Grid Table 2 Accent 1" w:uiPriority="47"/>
+    <w:lsdException w:name="Grid Table 3 Accent 1" w:uiPriority="48"/>
+    <w:lsdException w:name="Grid Table 4 Accent 1" w:uiPriority="49"/>
+    <w:lsdException w:name="Grid Table 5 Dark Accent 1" w:uiPriority="50"/>
+    <w:lsdException w:name="Grid Table 6 Colorful Accent 1" w:uiPriority="51"/>
+    <w:lsdException w:name="Grid Table 7 Colorful Accent 1" w:uiPriority="52"/>
+    <w:lsdException w:name="Grid Table 1 Light Accent 2" w:uiPriority="46"/>
+    <w:lsdException w:name="Grid Table 2 Accent 2" w:uiPriority="47"/>
+    <w:lsdException w:name="Grid Table 3 Accent 2" w:uiPriority="48"/>
+    <w:lsdException w:name="Grid Table 4 Accent 2" w:uiPriority="49"/>
+    <w:lsdException w:name="Grid Table 5 Dark Accent 2" w:uiPriority="50"/>
+    <w:lsdException w:name="Grid Table 6 Colorful Accent 2" w:uiPriority="51"/>
+    <w:lsdException w:name="Grid Table 7 Colorful Accent 2" w:uiPriority="52"/>
+    <w:lsdException w:name="Grid Table 1 Light Accent 3" w:uiPriority="46"/>
+    <w:lsdException w:name="Grid Table 2 Accent 3" w:uiPriority="47"/>
+    <w:lsdException w:name="Grid Table 3 Accent 3" w:uiPriority="48"/>
+    <w:lsdException w:name="Grid Table 4 Accent 3" w:uiPriority="49"/>
+    <w:lsdException w:name="Grid Table 5 Dark Accent 3" w:uiPriority="50"/>
+    <w:lsdException w:name="Grid Table 6 Colorful Accent 3" w:uiPriority="51"/>
+    <w:lsdException w:name="Grid Table 7 Colorful Accent 3" w:uiPriority="52"/>
+    <w:lsdException w:name="Grid Table 1 Light Accent 4" w:uiPriority="46"/>
+    <w:lsdException w:name="Grid Table 2 Accent 4" w:uiPriority="47"/>
+    <w:lsdException w:name="Grid Table 3 Accent 4" w:uiPriority="48"/>
+    <w:lsdException w:name="Grid Table 4 Accent 4" w:uiPriority="49"/>
+    <w:lsdException w:name="Grid Table 5 Dark Accent 4" w:uiPriority="50"/>
+    <w:lsdException w:name="Grid Table 6 Colorful Accent 4" w:uiPriority="51"/>
+    <w:lsdException w:name="Grid Table 7 Colorful Accent 4" w:uiPriority="52"/>
+    <w:lsdException w:name="Grid Table 1 Light Accent 5" w:uiPriority="46"/>
+    <w:lsdException w:name="Grid Table 2 Accent 5" w:uiPriority="47"/>
+    <w:lsdException w:name="Grid Table 3 Accent 5" w:uiPriority="48"/>
+    <w:lsdException w:name="Grid Table 4 Accent 5" w:uiPriority="49"/>
+    <w:lsdException w:name="Grid Table 5 Dark Accent 5" w:uiPriority="50"/>
+    <w:lsdException w:name="Grid Table 6 Colorful Accent 5" w:uiPriority="51"/>
+    <w:lsdException w:name="Grid Table 7 Colorful Accent 5" w:uiPriority="52"/>
+    <w:lsdException w:name="Grid Table 1 Light Accent 6" w:uiPriority="46"/>
+    <w:lsdException w:name="Grid Table 2 Accent 6" w:uiPriority="47"/>
+    <w:lsdException w:name="Grid Table 3 Accent 6" w:uiPriority="48"/>
+    <w:lsdException w:name="Grid Table 4 Accent 6" w:uiPriority="49"/>
+    <w:lsdException w:name="Grid Table 5 Dark Accent 6" w:uiPriority="50"/>
+    <w:lsdException w:name="Grid Table 6 Colorful Accent 6" w:uiPriority="51"/>
+    <w:lsdException w:name="Grid Table 7 Colorful Accent 6" w:uiPriority="52"/>
+    <w:lsdException w:name="List Table 1 Light" w:uiPriority="46"/>
+    <w:lsdException w:name="List Table 2" w:uiPriority="47"/>
+    <w:lsdException w:name="List Table 3" w:uiPriority="48"/>
+    <w:lsdException w:name="List Table 4" w:uiPriority="49"/>
+    <w:lsdException w:name="List Table 5 Dark" w:uiPriority="50"/>
+    <w:lsdException w:name="List Table 6 Colorful" w:uiPriority="51"/>
+    <w:lsdException w:name="List Table 7 Colorful" w:uiPriority="52"/>
+    <w:lsdException w:name="List Table 1 Light Accent 1" w:uiPriority="46"/>
+    <w:lsdException w:name="List Table 2 Accent 1" w:uiPriority="47"/>
+    <w:lsdException w:name="List Table 3 Accent 1" w:uiPriority="48"/>
+    <w:lsdException w:name="List Table 4 Accent 1" w:uiPriority="49"/>
+    <w:lsdException w:name="List Table 5 Dark Accent 1" w:uiPriority="50"/>
+    <w:lsdException w:name="List Table 6 Colorful Accent 1" w:uiPriority="51"/>
+    <w:lsdException w:name="List Table 7 Colorful Accent 1" w:uiPriority="52"/>
+    <w:lsdException w:name="List Table 1 Light Accent 2" w:uiPriority="46"/>
+    <w:lsdException w:name="List Table 2 Accent 2" w:uiPriority="47"/>
+    <w:lsdException w:name="List Table 3 Accent 2" w:uiPriority="48"/>
+    <w:lsdException w:name="List Table 4 Accent 2" w:uiPriority="49"/>
+    <w:lsdException w:name="List Table 5 Dark Accent 2" w:uiPriority="50"/>
+    <w:lsdException w:name="List Table 6 Colorful Accent 2" w:uiPriority="51"/>
+    <w:lsdException w:name="List Table 7 Colorful Accent 2" w:uiPriority="52"/>
+    <w:lsdException w:name="List Table 1 Light Accent 3" w:uiPriority="46"/>
+    <w:lsdException w:name="List Table 2 Accent 3" w:uiPriority="47"/>
+    <w:lsdException w:name="List Table 3 Accent 3" w:uiPriority="48"/>
+    <w:lsdException w:name="List Table 4 Accent 3" w:uiPriority="49"/>
+    <w:lsdException w:name="List Table 5 Dark Accent 3" w:uiPriority="50"/>
+    <w:lsdException w:name="List Table 6 Colorful Accent 3" w:uiPriority="51"/>
+    <w:lsdException w:name="List Table 7 Colorful Accent 3" w:uiPriority="52"/>
+    <w:lsdException w:name="List Table 1 Light Accent 4" w:uiPriority="46"/>
+    <w:lsdException w:name="List Table 2 Accent 4" w:uiPriority="47"/>
+    <w:lsdException w:name="List Table 3 Accent 4" w:uiPriority="48"/>
+    <w:lsdException w:name="List Table 4 Accent 4" w:uiPriority="49"/>
+    <w:lsdException w:name="List Table 5 Dark Accent 4" w:uiPriority="50"/>
+    <w:lsdException w:name="List Table 6 Colorful Accent 4" w:uiPriority="51"/>
+    <w:lsdException w:name="List Table 7 Colorful Accent 4" w:uiPriority="52"/>
+    <w:lsdException w:name="List Table 1 Light Accent 5" w:uiPriority="46"/>
+    <w:lsdException w:name="List Table 2 Accent 5" w:uiPriority="47"/>
+    <w:lsdException w:name="List Table 3 Accent 5" w:uiPriority="48"/>
+    <w:lsdException w:name="List Table 4 Accent 5" w:uiPriority="49"/>
+    <w:lsdException w:name="List Table 5 Dark Accent 5" w:uiPriority="50"/>
+    <w:lsdException w:name="List Table 6 Colorful Accent 5" w:uiPriority="51"/>
+    <w:lsdException w:name="List Table 7 Colorful Accent 5" w:uiPriority="52"/>
+    <w:lsdException w:name="List Table 1 Light Accent 6" w:uiPriority="46"/>
+    <w:lsdException w:name="List Table 2 Accent 6" w:uiPriority="47"/>
+    <w:lsdException w:name="List Table 3 Accent 6" w:uiPriority="48"/>
+    <w:lsdException w:name="List Table 4 Accent 6" w:uiPriority="49"/>
+    <w:lsdException w:name="List Table 5 Dark Accent 6" w:uiPriority="50"/>
+    <w:lsdException w:name="List Table 6 Colorful Accent 6" w:uiPriority="51"/>
+    <w:lsdException w:name="List Table 7 Colorful Accent 6" w:uiPriority="52"/>
   </w:latentStyles>
   <w:style w:type="paragraph" w:default="1" w:styleId="Normal">
     <w:name w:val="Normal"/>
@@ -4095,7 +4634,6 @@
     <w:uiPriority w:val="99"/>
     <w:semiHidden/>
     <w:unhideWhenUsed/>
-    <w:qFormat/>
     <w:tblPr>
       <w:tblInd w:w="0" w:type="dxa"/>
       <w:tblCellMar>
@@ -4473,7 +5011,7 @@
 </file>
 
 <file path=customXml/itemProps1.xml><?xml version="1.0" encoding="utf-8"?>
-<ds:datastoreItem xmlns:ds="http://schemas.openxmlformats.org/officeDocument/2006/customXml" ds:itemID="{386BA410-F0C5-4E63-8210-F64B172A1709}">
+<ds:datastoreItem xmlns:ds="http://schemas.openxmlformats.org/officeDocument/2006/customXml" ds:itemID="{A697712F-BFD6-4A98-8DA4-EFEFD94BA38D}">
   <ds:schemaRefs>
     <ds:schemaRef ds:uri="http://schemas.openxmlformats.org/officeDocument/2006/bibliography"/>
   </ds:schemaRefs>

</xml_diff>

<commit_message>
added simulation results section
</commit_message>
<xml_diff>
--- a/FinalReport_LPJ_GK.docx
+++ b/FinalReport_LPJ_GK.docx
@@ -260,7 +260,17 @@
           <w:sz w:val="24"/>
           <w:szCs w:val="24"/>
         </w:rPr>
-        <w:t xml:space="preserve">The Tower of Hanoi game consists of three rods and several disks of decreasing radius. The disks can be stacked on top of one another, but larger disks cannot be placed on top of smaller disks. The goal of the game is to move the stack of disks from the leftmost rod to the rightmost rod. This report will describe an approach used to control a robot arm capable of playing the Tower of Hanoi game. The control system must allow the arm to reach down, pick up a disk, pull it off the rod, and place it on a second rod. The arm must begin and end each move at rest with zero acceleration, it must be able to move the disks in less than 5 seconds, it must stay within 1 mm of a straight line when raising and lowering the disk, and it must </w:t>
+        <w:t>The Tower of Hanoi game consists of three rods and several disks of decreasing radius. The disks can be stacked on top of one another, but larger disks cannot be placed on top of smaller disks. The goal of the game is to move the stack of disks from the leftmost rod to the rightmost rod. This report will describe an approach used to control a robot arm capable of playing the Tower of Hanoi game. The control system must allow the arm to reach down, pick up a disk, pull it off the rod, and place it on a second rod. The arm must begin and end each move at rest with zero acceleration, it must be able to move the disks in less than 5 seconds, it must s</w:t>
+      </w:r>
+      <w:bookmarkStart w:id="0" w:name="_GoBack"/>
+      <w:bookmarkEnd w:id="0"/>
+      <w:r>
+        <w:rPr>
+          <w:rFonts w:ascii="Garamond" w:hAnsi="Garamond"/>
+          <w:sz w:val="24"/>
+          <w:szCs w:val="24"/>
+        </w:rPr>
+        <w:t xml:space="preserve">tay within 1 mm of a straight line when raising and lowering the disk, and it must </w:t>
       </w:r>
       <w:r>
         <w:rPr>
@@ -376,6 +386,7 @@
       <w:pPr>
         <w:pStyle w:val="Caption"/>
       </w:pPr>
+      <w:bookmarkStart w:id="1" w:name="_Ref418811761"/>
       <w:r>
         <w:t xml:space="preserve">Figure </w:t>
       </w:r>
@@ -400,6 +411,7 @@
         </w:rPr>
         <w:fldChar w:fldCharType="end"/>
       </w:r>
+      <w:bookmarkEnd w:id="1"/>
       <w:r>
         <w:t>: Target path for Hanoi robot arm.</w:t>
       </w:r>
@@ -4109,8 +4121,1623 @@
         </w:rPr>
         <w:t>This analysis results in the sliding control block diagram shown in Figure XY.</w:t>
       </w:r>
-      <w:bookmarkStart w:id="0" w:name="_GoBack"/>
-      <w:bookmarkEnd w:id="0"/>
+    </w:p>
+    <w:p>
+      <w:pPr>
+        <w:pStyle w:val="ListParagraph"/>
+        <w:numPr>
+          <w:ilvl w:val="0"/>
+          <w:numId w:val="1"/>
+        </w:numPr>
+        <w:rPr>
+          <w:rFonts w:ascii="Garamond" w:eastAsiaTheme="minorEastAsia" w:hAnsi="Garamond"/>
+          <w:b/>
+          <w:sz w:val="24"/>
+          <w:szCs w:val="24"/>
+        </w:rPr>
+      </w:pPr>
+      <w:r>
+        <w:rPr>
+          <w:rFonts w:ascii="Garamond" w:eastAsiaTheme="minorEastAsia" w:hAnsi="Garamond"/>
+          <w:b/>
+          <w:sz w:val="24"/>
+          <w:szCs w:val="24"/>
+        </w:rPr>
+        <w:t>Simulation Results</w:t>
+      </w:r>
+    </w:p>
+    <w:p>
+      <w:pPr>
+        <w:rPr>
+          <w:rFonts w:ascii="Garamond" w:eastAsiaTheme="minorEastAsia" w:hAnsi="Garamond"/>
+          <w:sz w:val="24"/>
+          <w:szCs w:val="24"/>
+        </w:rPr>
+      </w:pPr>
+    </w:p>
+    <w:p>
+      <w:pPr>
+        <w:rPr>
+          <w:rFonts w:ascii="Garamond" w:eastAsiaTheme="minorEastAsia" w:hAnsi="Garamond"/>
+          <w:sz w:val="24"/>
+          <w:szCs w:val="24"/>
+        </w:rPr>
+      </w:pPr>
+      <w:r>
+        <w:rPr>
+          <w:rFonts w:ascii="Garamond" w:eastAsiaTheme="minorEastAsia" w:hAnsi="Garamond"/>
+          <w:sz w:val="24"/>
+          <w:szCs w:val="24"/>
+        </w:rPr>
+        <w:t xml:space="preserve">The simulation results are shown in this section. With our optimal controller and sliding controller, we produced the plots in the three worst case scenarios of bad estimates in load mass, joint friction coefficient, and link inertia respectively in </w:t>
+      </w:r>
+      <w:r>
+        <w:rPr>
+          <w:rFonts w:ascii="Garamond" w:eastAsiaTheme="minorEastAsia" w:hAnsi="Garamond"/>
+          <w:sz w:val="24"/>
+          <w:szCs w:val="24"/>
+        </w:rPr>
+        <w:fldChar w:fldCharType="begin"/>
+      </w:r>
+      <w:r>
+        <w:rPr>
+          <w:rFonts w:ascii="Garamond" w:eastAsiaTheme="minorEastAsia" w:hAnsi="Garamond"/>
+          <w:sz w:val="24"/>
+          <w:szCs w:val="24"/>
+        </w:rPr>
+        <w:instrText xml:space="preserve"> REF _Ref418811761 \h </w:instrText>
+      </w:r>
+      <w:r>
+        <w:rPr>
+          <w:rFonts w:ascii="Garamond" w:eastAsiaTheme="minorEastAsia" w:hAnsi="Garamond"/>
+          <w:sz w:val="24"/>
+          <w:szCs w:val="24"/>
+        </w:rPr>
+      </w:r>
+      <w:r>
+        <w:rPr>
+          <w:rFonts w:ascii="Garamond" w:eastAsiaTheme="minorEastAsia" w:hAnsi="Garamond"/>
+          <w:sz w:val="24"/>
+          <w:szCs w:val="24"/>
+        </w:rPr>
+        <w:fldChar w:fldCharType="separate"/>
+      </w:r>
+      <w:r>
+        <w:rPr>
+          <w:rFonts w:ascii="Garamond" w:eastAsiaTheme="minorEastAsia" w:hAnsi="Garamond"/>
+          <w:sz w:val="24"/>
+          <w:szCs w:val="24"/>
+        </w:rPr>
+        <w:fldChar w:fldCharType="end"/>
+      </w:r>
+      <w:r>
+        <w:rPr>
+          <w:rFonts w:ascii="Garamond" w:eastAsiaTheme="minorEastAsia" w:hAnsi="Garamond"/>
+          <w:sz w:val="24"/>
+          <w:szCs w:val="24"/>
+        </w:rPr>
+        <w:fldChar w:fldCharType="begin"/>
+      </w:r>
+      <w:r>
+        <w:rPr>
+          <w:rFonts w:ascii="Garamond" w:eastAsiaTheme="minorEastAsia" w:hAnsi="Garamond"/>
+          <w:sz w:val="24"/>
+          <w:szCs w:val="24"/>
+        </w:rPr>
+        <w:instrText xml:space="preserve"> REF _Ref418811767 \h </w:instrText>
+      </w:r>
+      <w:r>
+        <w:rPr>
+          <w:rFonts w:ascii="Garamond" w:eastAsiaTheme="minorEastAsia" w:hAnsi="Garamond"/>
+          <w:sz w:val="24"/>
+          <w:szCs w:val="24"/>
+        </w:rPr>
+      </w:r>
+      <w:r>
+        <w:rPr>
+          <w:rFonts w:ascii="Garamond" w:eastAsiaTheme="minorEastAsia" w:hAnsi="Garamond"/>
+          <w:sz w:val="24"/>
+          <w:szCs w:val="24"/>
+        </w:rPr>
+        <w:fldChar w:fldCharType="separate"/>
+      </w:r>
+      <w:r>
+        <w:t xml:space="preserve">Figure </w:t>
+      </w:r>
+      <w:r>
+        <w:rPr>
+          <w:noProof/>
+        </w:rPr>
+        <w:t>2</w:t>
+      </w:r>
+      <w:r>
+        <w:rPr>
+          <w:rFonts w:ascii="Garamond" w:eastAsiaTheme="minorEastAsia" w:hAnsi="Garamond"/>
+          <w:sz w:val="24"/>
+          <w:szCs w:val="24"/>
+        </w:rPr>
+        <w:fldChar w:fldCharType="end"/>
+      </w:r>
+      <w:r>
+        <w:rPr>
+          <w:rFonts w:ascii="Garamond" w:eastAsiaTheme="minorEastAsia" w:hAnsi="Garamond"/>
+          <w:sz w:val="24"/>
+          <w:szCs w:val="24"/>
+        </w:rPr>
+        <w:t xml:space="preserve">, </w:t>
+      </w:r>
+      <w:r>
+        <w:rPr>
+          <w:rFonts w:ascii="Garamond" w:eastAsiaTheme="minorEastAsia" w:hAnsi="Garamond"/>
+          <w:sz w:val="24"/>
+          <w:szCs w:val="24"/>
+        </w:rPr>
+        <w:fldChar w:fldCharType="begin"/>
+      </w:r>
+      <w:r>
+        <w:rPr>
+          <w:rFonts w:ascii="Garamond" w:eastAsiaTheme="minorEastAsia" w:hAnsi="Garamond"/>
+          <w:sz w:val="24"/>
+          <w:szCs w:val="24"/>
+        </w:rPr>
+        <w:instrText xml:space="preserve"> REF _Ref418811769 \h </w:instrText>
+      </w:r>
+      <w:r>
+        <w:rPr>
+          <w:rFonts w:ascii="Garamond" w:eastAsiaTheme="minorEastAsia" w:hAnsi="Garamond"/>
+          <w:sz w:val="24"/>
+          <w:szCs w:val="24"/>
+        </w:rPr>
+      </w:r>
+      <w:r>
+        <w:rPr>
+          <w:rFonts w:ascii="Garamond" w:eastAsiaTheme="minorEastAsia" w:hAnsi="Garamond"/>
+          <w:sz w:val="24"/>
+          <w:szCs w:val="24"/>
+        </w:rPr>
+        <w:fldChar w:fldCharType="separate"/>
+      </w:r>
+      <w:r>
+        <w:t xml:space="preserve">Figure </w:t>
+      </w:r>
+      <w:r>
+        <w:rPr>
+          <w:noProof/>
+        </w:rPr>
+        <w:t>3</w:t>
+      </w:r>
+      <w:r>
+        <w:rPr>
+          <w:rFonts w:ascii="Garamond" w:eastAsiaTheme="minorEastAsia" w:hAnsi="Garamond"/>
+          <w:sz w:val="24"/>
+          <w:szCs w:val="24"/>
+        </w:rPr>
+        <w:fldChar w:fldCharType="end"/>
+      </w:r>
+      <w:r>
+        <w:rPr>
+          <w:rFonts w:ascii="Garamond" w:eastAsiaTheme="minorEastAsia" w:hAnsi="Garamond"/>
+          <w:sz w:val="24"/>
+          <w:szCs w:val="24"/>
+        </w:rPr>
+        <w:t xml:space="preserve">, and </w:t>
+      </w:r>
+      <w:r>
+        <w:rPr>
+          <w:rFonts w:ascii="Garamond" w:eastAsiaTheme="minorEastAsia" w:hAnsi="Garamond"/>
+          <w:sz w:val="24"/>
+          <w:szCs w:val="24"/>
+        </w:rPr>
+        <w:fldChar w:fldCharType="begin"/>
+      </w:r>
+      <w:r>
+        <w:rPr>
+          <w:rFonts w:ascii="Garamond" w:eastAsiaTheme="minorEastAsia" w:hAnsi="Garamond"/>
+          <w:sz w:val="24"/>
+          <w:szCs w:val="24"/>
+        </w:rPr>
+        <w:instrText xml:space="preserve"> REF _Ref418811773 \h </w:instrText>
+      </w:r>
+      <w:r>
+        <w:rPr>
+          <w:rFonts w:ascii="Garamond" w:eastAsiaTheme="minorEastAsia" w:hAnsi="Garamond"/>
+          <w:sz w:val="24"/>
+          <w:szCs w:val="24"/>
+        </w:rPr>
+      </w:r>
+      <w:r>
+        <w:rPr>
+          <w:rFonts w:ascii="Garamond" w:eastAsiaTheme="minorEastAsia" w:hAnsi="Garamond"/>
+          <w:sz w:val="24"/>
+          <w:szCs w:val="24"/>
+        </w:rPr>
+        <w:fldChar w:fldCharType="separate"/>
+      </w:r>
+      <w:r>
+        <w:t xml:space="preserve">Figure </w:t>
+      </w:r>
+      <w:r>
+        <w:rPr>
+          <w:noProof/>
+        </w:rPr>
+        <w:t>4</w:t>
+      </w:r>
+      <w:r>
+        <w:rPr>
+          <w:rFonts w:ascii="Garamond" w:eastAsiaTheme="minorEastAsia" w:hAnsi="Garamond"/>
+          <w:sz w:val="24"/>
+          <w:szCs w:val="24"/>
+        </w:rPr>
+        <w:fldChar w:fldCharType="end"/>
+      </w:r>
+      <w:r>
+        <w:rPr>
+          <w:rFonts w:ascii="Garamond" w:eastAsiaTheme="minorEastAsia" w:hAnsi="Garamond"/>
+          <w:sz w:val="24"/>
+          <w:szCs w:val="24"/>
+        </w:rPr>
+        <w:t xml:space="preserve">. In each case, the maximum deviation during moves 2 and 4 was less than the required 1 mm. For each simulation, the sliding control gain and epsilon for </w:t>
+      </w:r>
+      <w:proofErr w:type="spellStart"/>
+      <w:r>
+        <w:rPr>
+          <w:rFonts w:ascii="Garamond" w:eastAsiaTheme="minorEastAsia" w:hAnsi="Garamond"/>
+          <w:sz w:val="24"/>
+          <w:szCs w:val="24"/>
+        </w:rPr>
+        <w:t>antichattering</w:t>
+      </w:r>
+      <w:proofErr w:type="spellEnd"/>
+      <w:r>
+        <w:rPr>
+          <w:rFonts w:ascii="Garamond" w:eastAsiaTheme="minorEastAsia" w:hAnsi="Garamond"/>
+          <w:sz w:val="24"/>
+          <w:szCs w:val="24"/>
+        </w:rPr>
+        <w:t xml:space="preserve"> was tuned properly, according to the approximate maximum value of </w:t>
+      </w:r>
+      <w:r>
+        <w:rPr>
+          <w:rFonts w:ascii="Garamond" w:eastAsiaTheme="minorEastAsia" w:hAnsi="Garamond"/>
+          <w:sz w:val="24"/>
+          <w:szCs w:val="24"/>
+        </w:rPr>
+        <w:t>η</w:t>
+      </w:r>
+      <w:r>
+        <w:rPr>
+          <w:rFonts w:ascii="Garamond" w:eastAsiaTheme="minorEastAsia" w:hAnsi="Garamond"/>
+          <w:sz w:val="24"/>
+          <w:szCs w:val="24"/>
+        </w:rPr>
+        <w:t>.</w:t>
+      </w:r>
+    </w:p>
+    <w:p>
+      <w:pPr>
+        <w:rPr>
+          <w:rFonts w:ascii="Garamond" w:eastAsiaTheme="minorEastAsia" w:hAnsi="Garamond"/>
+          <w:sz w:val="24"/>
+          <w:szCs w:val="24"/>
+        </w:rPr>
+      </w:pPr>
+    </w:p>
+    <w:p>
+      <w:pPr>
+        <w:rPr>
+          <w:rFonts w:ascii="Garamond" w:eastAsiaTheme="minorEastAsia" w:hAnsi="Garamond"/>
+          <w:sz w:val="24"/>
+          <w:szCs w:val="24"/>
+        </w:rPr>
+      </w:pPr>
+      <w:r>
+        <w:rPr>
+          <w:rFonts w:ascii="Garamond" w:eastAsiaTheme="minorEastAsia" w:hAnsi="Garamond"/>
+          <w:sz w:val="24"/>
+          <w:szCs w:val="24"/>
+        </w:rPr>
+        <w:t xml:space="preserve">For these results, </w:t>
+      </w:r>
+      <w:proofErr w:type="spellStart"/>
+      <w:proofErr w:type="gramStart"/>
+      <w:r>
+        <w:rPr>
+          <w:rFonts w:ascii="Garamond" w:eastAsiaTheme="minorEastAsia" w:hAnsi="Garamond"/>
+          <w:sz w:val="24"/>
+          <w:szCs w:val="24"/>
+        </w:rPr>
+        <w:t>Kp</w:t>
+      </w:r>
+      <w:proofErr w:type="spellEnd"/>
+      <w:proofErr w:type="gramEnd"/>
+      <w:r>
+        <w:rPr>
+          <w:rFonts w:ascii="Garamond" w:eastAsiaTheme="minorEastAsia" w:hAnsi="Garamond"/>
+          <w:sz w:val="24"/>
+          <w:szCs w:val="24"/>
+        </w:rPr>
+        <w:t xml:space="preserve"> and </w:t>
+      </w:r>
+      <w:proofErr w:type="spellStart"/>
+      <w:r>
+        <w:rPr>
+          <w:rFonts w:ascii="Garamond" w:eastAsiaTheme="minorEastAsia" w:hAnsi="Garamond"/>
+          <w:sz w:val="24"/>
+          <w:szCs w:val="24"/>
+        </w:rPr>
+        <w:t>Kd</w:t>
+      </w:r>
+      <w:proofErr w:type="spellEnd"/>
+      <w:r>
+        <w:rPr>
+          <w:rFonts w:ascii="Garamond" w:eastAsiaTheme="minorEastAsia" w:hAnsi="Garamond"/>
+          <w:sz w:val="24"/>
+          <w:szCs w:val="24"/>
+        </w:rPr>
+        <w:t xml:space="preserve"> had values of </w:t>
+      </w:r>
+    </w:p>
+    <w:p>
+      <w:pPr>
+        <w:rPr>
+          <w:rFonts w:ascii="Garamond" w:eastAsiaTheme="minorEastAsia" w:hAnsi="Garamond"/>
+          <w:sz w:val="24"/>
+          <w:szCs w:val="24"/>
+        </w:rPr>
+      </w:pPr>
+      <m:oMathPara>
+        <m:oMath>
+          <m:sSub>
+            <m:sSubPr>
+              <m:ctrlPr>
+                <w:rPr>
+                  <w:rFonts w:ascii="Cambria Math" w:eastAsiaTheme="minorEastAsia" w:hAnsi="Cambria Math"/>
+                  <w:i/>
+                  <w:sz w:val="24"/>
+                  <w:szCs w:val="24"/>
+                </w:rPr>
+              </m:ctrlPr>
+            </m:sSubPr>
+            <m:e>
+              <m:r>
+                <w:rPr>
+                  <w:rFonts w:ascii="Cambria Math" w:eastAsiaTheme="minorEastAsia" w:hAnsi="Cambria Math"/>
+                  <w:sz w:val="24"/>
+                  <w:szCs w:val="24"/>
+                </w:rPr>
+                <m:t>K</m:t>
+              </m:r>
+            </m:e>
+            <m:sub>
+              <m:r>
+                <w:rPr>
+                  <w:rFonts w:ascii="Cambria Math" w:eastAsiaTheme="minorEastAsia" w:hAnsi="Cambria Math"/>
+                  <w:sz w:val="24"/>
+                  <w:szCs w:val="24"/>
+                </w:rPr>
+                <m:t>p</m:t>
+              </m:r>
+            </m:sub>
+          </m:sSub>
+          <m:r>
+            <w:rPr>
+              <w:rFonts w:ascii="Cambria Math" w:eastAsiaTheme="minorEastAsia" w:hAnsi="Cambria Math"/>
+              <w:sz w:val="24"/>
+              <w:szCs w:val="24"/>
+            </w:rPr>
+            <m:t>=</m:t>
+          </m:r>
+          <m:d>
+            <m:dPr>
+              <m:begChr m:val="["/>
+              <m:endChr m:val="]"/>
+              <m:ctrlPr>
+                <w:rPr>
+                  <w:rFonts w:ascii="Cambria Math" w:eastAsiaTheme="minorEastAsia" w:hAnsi="Cambria Math"/>
+                  <w:i/>
+                  <w:sz w:val="24"/>
+                  <w:szCs w:val="24"/>
+                </w:rPr>
+              </m:ctrlPr>
+            </m:dPr>
+            <m:e>
+              <m:m>
+                <m:mPr>
+                  <m:mcs>
+                    <m:mc>
+                      <m:mcPr>
+                        <m:count m:val="2"/>
+                        <m:mcJc m:val="center"/>
+                      </m:mcPr>
+                    </m:mc>
+                  </m:mcs>
+                  <m:ctrlPr>
+                    <w:rPr>
+                      <w:rFonts w:ascii="Cambria Math" w:eastAsiaTheme="minorEastAsia" w:hAnsi="Cambria Math"/>
+                      <w:i/>
+                      <w:sz w:val="24"/>
+                      <w:szCs w:val="24"/>
+                    </w:rPr>
+                  </m:ctrlPr>
+                </m:mPr>
+                <m:mr>
+                  <m:e>
+                    <m:r>
+                      <w:rPr>
+                        <w:rFonts w:ascii="Cambria Math" w:eastAsiaTheme="minorEastAsia" w:hAnsi="Cambria Math"/>
+                        <w:sz w:val="24"/>
+                        <w:szCs w:val="24"/>
+                      </w:rPr>
+                      <m:t>1414.2</m:t>
+                    </m:r>
+                  </m:e>
+                  <m:e>
+                    <m:r>
+                      <w:rPr>
+                        <w:rFonts w:ascii="Cambria Math" w:eastAsiaTheme="minorEastAsia" w:hAnsi="Cambria Math"/>
+                        <w:sz w:val="24"/>
+                        <w:szCs w:val="24"/>
+                      </w:rPr>
+                      <m:t>0</m:t>
+                    </m:r>
+                  </m:e>
+                </m:mr>
+                <m:mr>
+                  <m:e>
+                    <m:r>
+                      <w:rPr>
+                        <w:rFonts w:ascii="Cambria Math" w:eastAsiaTheme="minorEastAsia" w:hAnsi="Cambria Math"/>
+                        <w:sz w:val="24"/>
+                        <w:szCs w:val="24"/>
+                      </w:rPr>
+                      <m:t>0</m:t>
+                    </m:r>
+                  </m:e>
+                  <m:e>
+                    <m:r>
+                      <w:rPr>
+                        <w:rFonts w:ascii="Cambria Math" w:eastAsiaTheme="minorEastAsia" w:hAnsi="Cambria Math"/>
+                        <w:sz w:val="24"/>
+                        <w:szCs w:val="24"/>
+                      </w:rPr>
+                      <m:t>1414.2</m:t>
+                    </m:r>
+                  </m:e>
+                </m:mr>
+              </m:m>
+            </m:e>
+          </m:d>
+          <m:r>
+            <w:rPr>
+              <w:rFonts w:ascii="Cambria Math" w:eastAsiaTheme="minorEastAsia" w:hAnsi="Cambria Math"/>
+              <w:sz w:val="24"/>
+              <w:szCs w:val="24"/>
+            </w:rPr>
+            <m:t xml:space="preserve">, </m:t>
+          </m:r>
+          <m:sSub>
+            <m:sSubPr>
+              <m:ctrlPr>
+                <w:rPr>
+                  <w:rFonts w:ascii="Cambria Math" w:eastAsiaTheme="minorEastAsia" w:hAnsi="Cambria Math"/>
+                  <w:i/>
+                  <w:sz w:val="24"/>
+                  <w:szCs w:val="24"/>
+                </w:rPr>
+              </m:ctrlPr>
+            </m:sSubPr>
+            <m:e>
+              <m:r>
+                <w:rPr>
+                  <w:rFonts w:ascii="Cambria Math" w:eastAsiaTheme="minorEastAsia" w:hAnsi="Cambria Math"/>
+                  <w:sz w:val="24"/>
+                  <w:szCs w:val="24"/>
+                </w:rPr>
+                <m:t>K</m:t>
+              </m:r>
+            </m:e>
+            <m:sub>
+              <m:r>
+                <w:rPr>
+                  <w:rFonts w:ascii="Cambria Math" w:eastAsiaTheme="minorEastAsia" w:hAnsi="Cambria Math"/>
+                  <w:sz w:val="24"/>
+                  <w:szCs w:val="24"/>
+                </w:rPr>
+                <m:t>d</m:t>
+              </m:r>
+            </m:sub>
+          </m:sSub>
+          <m:r>
+            <w:rPr>
+              <w:rFonts w:ascii="Cambria Math" w:eastAsiaTheme="minorEastAsia" w:hAnsi="Cambria Math"/>
+              <w:sz w:val="24"/>
+              <w:szCs w:val="24"/>
+            </w:rPr>
+            <m:t>=</m:t>
+          </m:r>
+          <m:d>
+            <m:dPr>
+              <m:begChr m:val="["/>
+              <m:endChr m:val="]"/>
+              <m:ctrlPr>
+                <w:rPr>
+                  <w:rFonts w:ascii="Cambria Math" w:eastAsiaTheme="minorEastAsia" w:hAnsi="Cambria Math"/>
+                  <w:i/>
+                  <w:sz w:val="24"/>
+                  <w:szCs w:val="24"/>
+                </w:rPr>
+              </m:ctrlPr>
+            </m:dPr>
+            <m:e>
+              <m:m>
+                <m:mPr>
+                  <m:mcs>
+                    <m:mc>
+                      <m:mcPr>
+                        <m:count m:val="2"/>
+                        <m:mcJc m:val="center"/>
+                      </m:mcPr>
+                    </m:mc>
+                  </m:mcs>
+                  <m:ctrlPr>
+                    <w:rPr>
+                      <w:rFonts w:ascii="Cambria Math" w:eastAsiaTheme="minorEastAsia" w:hAnsi="Cambria Math"/>
+                      <w:i/>
+                      <w:sz w:val="24"/>
+                      <w:szCs w:val="24"/>
+                    </w:rPr>
+                  </m:ctrlPr>
+                </m:mPr>
+                <m:mr>
+                  <m:e>
+                    <m:r>
+                      <w:rPr>
+                        <w:rFonts w:ascii="Cambria Math" w:eastAsiaTheme="minorEastAsia" w:hAnsi="Cambria Math"/>
+                        <w:sz w:val="24"/>
+                        <w:szCs w:val="24"/>
+                      </w:rPr>
+                      <m:t>61.9</m:t>
+                    </m:r>
+                  </m:e>
+                  <m:e>
+                    <m:r>
+                      <w:rPr>
+                        <w:rFonts w:ascii="Cambria Math" w:eastAsiaTheme="minorEastAsia" w:hAnsi="Cambria Math"/>
+                        <w:sz w:val="24"/>
+                        <w:szCs w:val="24"/>
+                      </w:rPr>
+                      <m:t>0</m:t>
+                    </m:r>
+                  </m:e>
+                </m:mr>
+                <m:mr>
+                  <m:e>
+                    <m:r>
+                      <w:rPr>
+                        <w:rFonts w:ascii="Cambria Math" w:eastAsiaTheme="minorEastAsia" w:hAnsi="Cambria Math"/>
+                        <w:sz w:val="24"/>
+                        <w:szCs w:val="24"/>
+                      </w:rPr>
+                      <m:t>0</m:t>
+                    </m:r>
+                  </m:e>
+                  <m:e>
+                    <m:r>
+                      <w:rPr>
+                        <w:rFonts w:ascii="Cambria Math" w:eastAsiaTheme="minorEastAsia" w:hAnsi="Cambria Math"/>
+                        <w:sz w:val="24"/>
+                        <w:szCs w:val="24"/>
+                      </w:rPr>
+                      <m:t>61.9</m:t>
+                    </m:r>
+                  </m:e>
+                </m:mr>
+              </m:m>
+            </m:e>
+          </m:d>
+        </m:oMath>
+      </m:oMathPara>
+    </w:p>
+    <w:p>
+      <w:pPr>
+        <w:rPr>
+          <w:rFonts w:ascii="Garamond" w:eastAsiaTheme="minorEastAsia" w:hAnsi="Garamond"/>
+          <w:sz w:val="24"/>
+          <w:szCs w:val="24"/>
+        </w:rPr>
+      </w:pPr>
+      <w:r>
+        <w:rPr>
+          <w:rFonts w:ascii="Garamond" w:eastAsiaTheme="minorEastAsia" w:hAnsi="Garamond"/>
+          <w:noProof/>
+          <w:sz w:val="24"/>
+          <w:szCs w:val="24"/>
+        </w:rPr>
+        <w:drawing>
+          <wp:inline distT="0" distB="0" distL="0" distR="0" wp14:anchorId="5C078738" wp14:editId="27DB52C7">
+            <wp:extent cx="5241071" cy="3554730"/>
+            <wp:effectExtent l="0" t="0" r="0" b="0"/>
+            <wp:docPr id="12" name="Picture 12" descr="C:\Users\gkhadge\Downloads\image (1).png"/>
+            <wp:cNvGraphicFramePr>
+              <a:graphicFrameLocks xmlns:a="http://schemas.openxmlformats.org/drawingml/2006/main" noChangeAspect="1"/>
+            </wp:cNvGraphicFramePr>
+            <a:graphic xmlns:a="http://schemas.openxmlformats.org/drawingml/2006/main">
+              <a:graphicData uri="http://schemas.openxmlformats.org/drawingml/2006/picture">
+                <pic:pic xmlns:pic="http://schemas.openxmlformats.org/drawingml/2006/picture">
+                  <pic:nvPicPr>
+                    <pic:cNvPr id="0" name="Picture 2" descr="C:\Users\gkhadge\Downloads\image (1).png"/>
+                    <pic:cNvPicPr>
+                      <a:picLocks noChangeAspect="1" noChangeArrowheads="1"/>
+                    </pic:cNvPicPr>
+                  </pic:nvPicPr>
+                  <pic:blipFill>
+                    <a:blip r:embed="rId7">
+                      <a:extLst>
+                        <a:ext uri="{28A0092B-C50C-407E-A947-70E740481C1C}">
+                          <a14:useLocalDpi xmlns:a14="http://schemas.microsoft.com/office/drawing/2010/main" val="0"/>
+                        </a:ext>
+                      </a:extLst>
+                    </a:blip>
+                    <a:srcRect/>
+                    <a:stretch>
+                      <a:fillRect/>
+                    </a:stretch>
+                  </pic:blipFill>
+                  <pic:spPr bwMode="auto">
+                    <a:xfrm>
+                      <a:off x="0" y="0"/>
+                      <a:ext cx="5245769" cy="3557917"/>
+                    </a:xfrm>
+                    <a:prstGeom prst="rect">
+                      <a:avLst/>
+                    </a:prstGeom>
+                    <a:noFill/>
+                    <a:ln>
+                      <a:noFill/>
+                    </a:ln>
+                  </pic:spPr>
+                </pic:pic>
+              </a:graphicData>
+            </a:graphic>
+          </wp:inline>
+        </w:drawing>
+      </w:r>
+    </w:p>
+    <w:p>
+      <w:pPr>
+        <w:pStyle w:val="Caption"/>
+        <w:rPr>
+          <w:rFonts w:ascii="Garamond" w:eastAsiaTheme="minorEastAsia" w:hAnsi="Garamond"/>
+          <w:sz w:val="24"/>
+          <w:szCs w:val="24"/>
+        </w:rPr>
+      </w:pPr>
+      <w:bookmarkStart w:id="2" w:name="_Ref418811767"/>
+      <w:r>
+        <w:lastRenderedPageBreak/>
+        <w:t xml:space="preserve">Figure </w:t>
+      </w:r>
+      <w:fldSimple w:instr=" SEQ Figure \* ARABIC ">
+        <w:r>
+          <w:rPr>
+            <w:noProof/>
+          </w:rPr>
+          <w:t>2</w:t>
+        </w:r>
+      </w:fldSimple>
+      <w:bookmarkEnd w:id="2"/>
+      <w:r>
+        <w:t>: Worst Load Mass estimate</w:t>
+      </w:r>
+    </w:p>
+    <w:p>
+      <w:pPr>
+        <w:rPr>
+          <w:rFonts w:ascii="Garamond" w:eastAsiaTheme="minorEastAsia" w:hAnsi="Garamond"/>
+          <w:sz w:val="24"/>
+          <w:szCs w:val="24"/>
+        </w:rPr>
+      </w:pPr>
+      <w:r>
+        <w:rPr>
+          <w:rFonts w:ascii="Garamond" w:eastAsiaTheme="minorEastAsia" w:hAnsi="Garamond"/>
+          <w:noProof/>
+          <w:sz w:val="24"/>
+          <w:szCs w:val="24"/>
+        </w:rPr>
+        <w:drawing>
+          <wp:inline distT="0" distB="0" distL="0" distR="0" wp14:anchorId="24035132" wp14:editId="2E4EA7C8">
+            <wp:extent cx="5295900" cy="3591917"/>
+            <wp:effectExtent l="0" t="0" r="0" b="0"/>
+            <wp:docPr id="11" name="Picture 11" descr="C:\Users\gkhadge\Downloads\image.png"/>
+            <wp:cNvGraphicFramePr>
+              <a:graphicFrameLocks xmlns:a="http://schemas.openxmlformats.org/drawingml/2006/main" noChangeAspect="1"/>
+            </wp:cNvGraphicFramePr>
+            <a:graphic xmlns:a="http://schemas.openxmlformats.org/drawingml/2006/main">
+              <a:graphicData uri="http://schemas.openxmlformats.org/drawingml/2006/picture">
+                <pic:pic xmlns:pic="http://schemas.openxmlformats.org/drawingml/2006/picture">
+                  <pic:nvPicPr>
+                    <pic:cNvPr id="0" name="Picture 1" descr="C:\Users\gkhadge\Downloads\image.png"/>
+                    <pic:cNvPicPr>
+                      <a:picLocks noChangeAspect="1" noChangeArrowheads="1"/>
+                    </pic:cNvPicPr>
+                  </pic:nvPicPr>
+                  <pic:blipFill>
+                    <a:blip r:embed="rId8">
+                      <a:extLst>
+                        <a:ext uri="{28A0092B-C50C-407E-A947-70E740481C1C}">
+                          <a14:useLocalDpi xmlns:a14="http://schemas.microsoft.com/office/drawing/2010/main" val="0"/>
+                        </a:ext>
+                      </a:extLst>
+                    </a:blip>
+                    <a:srcRect/>
+                    <a:stretch>
+                      <a:fillRect/>
+                    </a:stretch>
+                  </pic:blipFill>
+                  <pic:spPr bwMode="auto">
+                    <a:xfrm>
+                      <a:off x="0" y="0"/>
+                      <a:ext cx="5299440" cy="3594318"/>
+                    </a:xfrm>
+                    <a:prstGeom prst="rect">
+                      <a:avLst/>
+                    </a:prstGeom>
+                    <a:noFill/>
+                    <a:ln>
+                      <a:noFill/>
+                    </a:ln>
+                  </pic:spPr>
+                </pic:pic>
+              </a:graphicData>
+            </a:graphic>
+          </wp:inline>
+        </w:drawing>
+      </w:r>
+    </w:p>
+    <w:p>
+      <w:pPr>
+        <w:pStyle w:val="Caption"/>
+      </w:pPr>
+      <w:bookmarkStart w:id="3" w:name="_Ref418811769"/>
+      <w:r>
+        <w:t xml:space="preserve">Figure </w:t>
+      </w:r>
+      <w:fldSimple w:instr=" SEQ Figure \* ARABIC ">
+        <w:r>
+          <w:rPr>
+            <w:noProof/>
+          </w:rPr>
+          <w:t>3</w:t>
+        </w:r>
+      </w:fldSimple>
+      <w:bookmarkEnd w:id="3"/>
+      <w:r>
+        <w:t>: Worst Joint Friction Coefficient estimate</w:t>
+      </w:r>
+    </w:p>
+    <w:p>
+      <w:r>
+        <w:rPr>
+          <w:noProof/>
+        </w:rPr>
+        <w:drawing>
+          <wp:inline distT="0" distB="0" distL="0" distR="0" wp14:anchorId="1A877B7A" wp14:editId="5A98A64D">
+            <wp:extent cx="5367463" cy="3640455"/>
+            <wp:effectExtent l="0" t="0" r="0" b="0"/>
+            <wp:docPr id="13" name="Picture 13" descr="C:\Users\gkhadge\Downloads\image (2).png"/>
+            <wp:cNvGraphicFramePr>
+              <a:graphicFrameLocks xmlns:a="http://schemas.openxmlformats.org/drawingml/2006/main" noChangeAspect="1"/>
+            </wp:cNvGraphicFramePr>
+            <a:graphic xmlns:a="http://schemas.openxmlformats.org/drawingml/2006/main">
+              <a:graphicData uri="http://schemas.openxmlformats.org/drawingml/2006/picture">
+                <pic:pic xmlns:pic="http://schemas.openxmlformats.org/drawingml/2006/picture">
+                  <pic:nvPicPr>
+                    <pic:cNvPr id="0" name="Picture 3" descr="C:\Users\gkhadge\Downloads\image (2).png"/>
+                    <pic:cNvPicPr>
+                      <a:picLocks noChangeAspect="1" noChangeArrowheads="1"/>
+                    </pic:cNvPicPr>
+                  </pic:nvPicPr>
+                  <pic:blipFill>
+                    <a:blip r:embed="rId9">
+                      <a:extLst>
+                        <a:ext uri="{28A0092B-C50C-407E-A947-70E740481C1C}">
+                          <a14:useLocalDpi xmlns:a14="http://schemas.microsoft.com/office/drawing/2010/main" val="0"/>
+                        </a:ext>
+                      </a:extLst>
+                    </a:blip>
+                    <a:srcRect/>
+                    <a:stretch>
+                      <a:fillRect/>
+                    </a:stretch>
+                  </pic:blipFill>
+                  <pic:spPr bwMode="auto">
+                    <a:xfrm>
+                      <a:off x="0" y="0"/>
+                      <a:ext cx="5373203" cy="3644348"/>
+                    </a:xfrm>
+                    <a:prstGeom prst="rect">
+                      <a:avLst/>
+                    </a:prstGeom>
+                    <a:noFill/>
+                    <a:ln>
+                      <a:noFill/>
+                    </a:ln>
+                  </pic:spPr>
+                </pic:pic>
+              </a:graphicData>
+            </a:graphic>
+          </wp:inline>
+        </w:drawing>
+      </w:r>
+    </w:p>
+    <w:p>
+      <w:pPr>
+        <w:pStyle w:val="Caption"/>
+      </w:pPr>
+      <w:bookmarkStart w:id="4" w:name="_Ref418811773"/>
+      <w:r>
+        <w:t xml:space="preserve">Figure </w:t>
+      </w:r>
+      <w:fldSimple w:instr=" SEQ Figure \* ARABIC ">
+        <w:r>
+          <w:rPr>
+            <w:noProof/>
+          </w:rPr>
+          <w:t>4</w:t>
+        </w:r>
+      </w:fldSimple>
+      <w:bookmarkEnd w:id="4"/>
+      <w:r>
+        <w:t>: Worst Link Inertia estimate</w:t>
+      </w:r>
+    </w:p>
+    <w:p/>
+    <w:p>
+      <w:pPr>
+        <w:rPr>
+          <w:rFonts w:ascii="Garamond" w:eastAsiaTheme="minorEastAsia" w:hAnsi="Garamond"/>
+          <w:sz w:val="24"/>
+          <w:szCs w:val="24"/>
+        </w:rPr>
+      </w:pPr>
+    </w:p>
+    <w:p>
+      <w:pPr>
+        <w:rPr>
+          <w:rFonts w:ascii="Garamond" w:eastAsiaTheme="minorEastAsia" w:hAnsi="Garamond"/>
+          <w:sz w:val="24"/>
+          <w:szCs w:val="24"/>
+        </w:rPr>
+      </w:pPr>
+      <w:r>
+        <w:rPr>
+          <w:rFonts w:ascii="Garamond" w:eastAsiaTheme="minorEastAsia" w:hAnsi="Garamond"/>
+          <w:sz w:val="24"/>
+          <w:szCs w:val="24"/>
+        </w:rPr>
+        <w:t xml:space="preserve">The effects of sliding control are more visible when </w:t>
+      </w:r>
+      <w:proofErr w:type="spellStart"/>
+      <w:proofErr w:type="gramStart"/>
+      <w:r>
+        <w:rPr>
+          <w:rFonts w:ascii="Garamond" w:eastAsiaTheme="minorEastAsia" w:hAnsi="Garamond"/>
+          <w:sz w:val="24"/>
+          <w:szCs w:val="24"/>
+        </w:rPr>
+        <w:t>Kp</w:t>
+      </w:r>
+      <w:proofErr w:type="spellEnd"/>
+      <w:proofErr w:type="gramEnd"/>
+      <w:r>
+        <w:rPr>
+          <w:rFonts w:ascii="Garamond" w:eastAsiaTheme="minorEastAsia" w:hAnsi="Garamond"/>
+          <w:sz w:val="24"/>
+          <w:szCs w:val="24"/>
+        </w:rPr>
+        <w:t xml:space="preserve"> </w:t>
+      </w:r>
+      <w:r>
+        <w:rPr>
+          <w:rFonts w:ascii="Garamond" w:eastAsiaTheme="minorEastAsia" w:hAnsi="Garamond"/>
+          <w:sz w:val="24"/>
+          <w:szCs w:val="24"/>
+        </w:rPr>
+        <w:t xml:space="preserve">and </w:t>
+      </w:r>
+      <w:proofErr w:type="spellStart"/>
+      <w:r>
+        <w:rPr>
+          <w:rFonts w:ascii="Garamond" w:eastAsiaTheme="minorEastAsia" w:hAnsi="Garamond"/>
+          <w:sz w:val="24"/>
+          <w:szCs w:val="24"/>
+        </w:rPr>
+        <w:t>Kd</w:t>
+      </w:r>
+      <w:proofErr w:type="spellEnd"/>
+      <w:r>
+        <w:rPr>
+          <w:rFonts w:ascii="Garamond" w:eastAsiaTheme="minorEastAsia" w:hAnsi="Garamond"/>
+          <w:sz w:val="24"/>
+          <w:szCs w:val="24"/>
+        </w:rPr>
+        <w:t xml:space="preserve"> are</w:t>
+      </w:r>
+      <w:r>
+        <w:rPr>
+          <w:rFonts w:ascii="Garamond" w:eastAsiaTheme="minorEastAsia" w:hAnsi="Garamond"/>
+          <w:sz w:val="24"/>
+          <w:szCs w:val="24"/>
+        </w:rPr>
+        <w:t xml:space="preserve"> smaller. The following figures show the effects no sliding control, minimal suggested sliding control gain, and a large sliding control gain</w:t>
+      </w:r>
+      <w:r>
+        <w:rPr>
+          <w:rFonts w:ascii="Garamond" w:eastAsiaTheme="minorEastAsia" w:hAnsi="Garamond"/>
+          <w:sz w:val="24"/>
+          <w:szCs w:val="24"/>
+        </w:rPr>
+        <w:t xml:space="preserve"> with smaller values of </w:t>
+      </w:r>
+      <w:proofErr w:type="spellStart"/>
+      <w:proofErr w:type="gramStart"/>
+      <w:r>
+        <w:rPr>
+          <w:rFonts w:ascii="Garamond" w:eastAsiaTheme="minorEastAsia" w:hAnsi="Garamond"/>
+          <w:sz w:val="24"/>
+          <w:szCs w:val="24"/>
+        </w:rPr>
+        <w:t>Kp</w:t>
+      </w:r>
+      <w:proofErr w:type="spellEnd"/>
+      <w:proofErr w:type="gramEnd"/>
+      <w:r>
+        <w:rPr>
+          <w:rFonts w:ascii="Garamond" w:eastAsiaTheme="minorEastAsia" w:hAnsi="Garamond"/>
+          <w:sz w:val="24"/>
+          <w:szCs w:val="24"/>
+        </w:rPr>
+        <w:t xml:space="preserve"> and </w:t>
+      </w:r>
+      <w:proofErr w:type="spellStart"/>
+      <w:r>
+        <w:rPr>
+          <w:rFonts w:ascii="Garamond" w:eastAsiaTheme="minorEastAsia" w:hAnsi="Garamond"/>
+          <w:sz w:val="24"/>
+          <w:szCs w:val="24"/>
+        </w:rPr>
+        <w:t>Kd</w:t>
+      </w:r>
+      <w:proofErr w:type="spellEnd"/>
+      <w:r>
+        <w:rPr>
+          <w:rFonts w:ascii="Garamond" w:eastAsiaTheme="minorEastAsia" w:hAnsi="Garamond"/>
+          <w:sz w:val="24"/>
+          <w:szCs w:val="24"/>
+        </w:rPr>
+        <w:t xml:space="preserve">. </w:t>
+      </w:r>
+    </w:p>
+    <w:p>
+      <w:pPr>
+        <w:rPr>
+          <w:rFonts w:ascii="Garamond" w:eastAsiaTheme="minorEastAsia" w:hAnsi="Garamond"/>
+          <w:sz w:val="24"/>
+          <w:szCs w:val="24"/>
+        </w:rPr>
+      </w:pPr>
+      <w:r>
+        <w:rPr>
+          <w:rFonts w:ascii="Garamond" w:eastAsiaTheme="minorEastAsia" w:hAnsi="Garamond"/>
+          <w:sz w:val="24"/>
+          <w:szCs w:val="24"/>
+        </w:rPr>
+        <w:t xml:space="preserve">The effects are noticeable, and reduce the error significantly. </w:t>
+      </w:r>
+    </w:p>
+    <w:p>
+      <w:pPr>
+        <w:rPr>
+          <w:rFonts w:ascii="Garamond" w:eastAsiaTheme="minorEastAsia" w:hAnsi="Garamond"/>
+          <w:sz w:val="24"/>
+          <w:szCs w:val="24"/>
+        </w:rPr>
+      </w:pPr>
+      <w:r>
+        <w:rPr>
+          <w:noProof/>
+        </w:rPr>
+        <w:drawing>
+          <wp:inline distT="0" distB="0" distL="0" distR="0" wp14:anchorId="31911B12" wp14:editId="5C6953DA">
+            <wp:extent cx="5724525" cy="3864666"/>
+            <wp:effectExtent l="0" t="0" r="0" b="0"/>
+            <wp:docPr id="1" name="Picture 1"/>
+            <wp:cNvGraphicFramePr>
+              <a:graphicFrameLocks xmlns:a="http://schemas.openxmlformats.org/drawingml/2006/main" noChangeAspect="1"/>
+            </wp:cNvGraphicFramePr>
+            <a:graphic xmlns:a="http://schemas.openxmlformats.org/drawingml/2006/main">
+              <a:graphicData uri="http://schemas.openxmlformats.org/drawingml/2006/picture">
+                <pic:pic xmlns:pic="http://schemas.openxmlformats.org/drawingml/2006/picture">
+                  <pic:nvPicPr>
+                    <pic:cNvPr id="1" name=""/>
+                    <pic:cNvPicPr/>
+                  </pic:nvPicPr>
+                  <pic:blipFill>
+                    <a:blip r:embed="rId10"/>
+                    <a:stretch>
+                      <a:fillRect/>
+                    </a:stretch>
+                  </pic:blipFill>
+                  <pic:spPr>
+                    <a:xfrm>
+                      <a:off x="0" y="0"/>
+                      <a:ext cx="5724820" cy="3864865"/>
+                    </a:xfrm>
+                    <a:prstGeom prst="rect">
+                      <a:avLst/>
+                    </a:prstGeom>
+                  </pic:spPr>
+                </pic:pic>
+              </a:graphicData>
+            </a:graphic>
+          </wp:inline>
+        </w:drawing>
+      </w:r>
+    </w:p>
+    <w:p>
+      <w:pPr>
+        <w:pStyle w:val="Caption"/>
+        <w:rPr>
+          <w:rFonts w:ascii="Garamond" w:eastAsiaTheme="minorEastAsia" w:hAnsi="Garamond"/>
+          <w:sz w:val="24"/>
+          <w:szCs w:val="24"/>
+        </w:rPr>
+      </w:pPr>
+      <w:r>
+        <w:t xml:space="preserve">Figure </w:t>
+      </w:r>
+      <w:fldSimple w:instr=" SEQ Figure \* ARABIC ">
+        <w:r>
+          <w:rPr>
+            <w:noProof/>
+          </w:rPr>
+          <w:t>5</w:t>
+        </w:r>
+      </w:fldSimple>
+      <w:r>
+        <w:t xml:space="preserve">: </w:t>
+      </w:r>
+      <w:r>
+        <w:rPr>
+          <w:rFonts w:ascii="Garamond" w:eastAsiaTheme="minorEastAsia" w:hAnsi="Garamond"/>
+          <w:sz w:val="24"/>
+          <w:szCs w:val="24"/>
+        </w:rPr>
+        <w:t>Load Mass is estimated to be 0.2, when it is actually 0.1, without sliding control</w:t>
+      </w:r>
+    </w:p>
+    <w:p>
+      <w:pPr>
+        <w:rPr>
+          <w:rFonts w:ascii="Garamond" w:eastAsiaTheme="minorEastAsia" w:hAnsi="Garamond"/>
+          <w:sz w:val="24"/>
+          <w:szCs w:val="24"/>
+        </w:rPr>
+      </w:pPr>
+      <w:r>
+        <w:rPr>
+          <w:noProof/>
+        </w:rPr>
+        <w:lastRenderedPageBreak/>
+        <w:drawing>
+          <wp:inline distT="0" distB="0" distL="0" distR="0" wp14:anchorId="6058CAB5" wp14:editId="1C437E46">
+            <wp:extent cx="5534025" cy="3792226"/>
+            <wp:effectExtent l="0" t="0" r="0" b="0"/>
+            <wp:docPr id="3" name="Picture 3"/>
+            <wp:cNvGraphicFramePr>
+              <a:graphicFrameLocks xmlns:a="http://schemas.openxmlformats.org/drawingml/2006/main" noChangeAspect="1"/>
+            </wp:cNvGraphicFramePr>
+            <a:graphic xmlns:a="http://schemas.openxmlformats.org/drawingml/2006/main">
+              <a:graphicData uri="http://schemas.openxmlformats.org/drawingml/2006/picture">
+                <pic:pic xmlns:pic="http://schemas.openxmlformats.org/drawingml/2006/picture">
+                  <pic:nvPicPr>
+                    <pic:cNvPr id="1" name=""/>
+                    <pic:cNvPicPr/>
+                  </pic:nvPicPr>
+                  <pic:blipFill>
+                    <a:blip r:embed="rId11"/>
+                    <a:stretch>
+                      <a:fillRect/>
+                    </a:stretch>
+                  </pic:blipFill>
+                  <pic:spPr>
+                    <a:xfrm>
+                      <a:off x="0" y="0"/>
+                      <a:ext cx="5587421" cy="3828816"/>
+                    </a:xfrm>
+                    <a:prstGeom prst="rect">
+                      <a:avLst/>
+                    </a:prstGeom>
+                  </pic:spPr>
+                </pic:pic>
+              </a:graphicData>
+            </a:graphic>
+          </wp:inline>
+        </w:drawing>
+      </w:r>
+    </w:p>
+    <w:p>
+      <w:pPr>
+        <w:pStyle w:val="Caption"/>
+        <w:rPr>
+          <w:rFonts w:ascii="Garamond" w:eastAsiaTheme="minorEastAsia" w:hAnsi="Garamond"/>
+          <w:sz w:val="24"/>
+          <w:szCs w:val="24"/>
+        </w:rPr>
+      </w:pPr>
+      <w:r>
+        <w:t xml:space="preserve">Figure </w:t>
+      </w:r>
+      <w:fldSimple w:instr=" SEQ Figure \* ARABIC ">
+        <w:r>
+          <w:rPr>
+            <w:noProof/>
+          </w:rPr>
+          <w:t>6</w:t>
+        </w:r>
+      </w:fldSimple>
+      <w:r>
+        <w:t xml:space="preserve">: </w:t>
+      </w:r>
+      <w:r>
+        <w:rPr>
+          <w:rFonts w:ascii="Garamond" w:eastAsiaTheme="minorEastAsia" w:hAnsi="Garamond"/>
+          <w:sz w:val="24"/>
+          <w:szCs w:val="24"/>
+        </w:rPr>
+        <w:t xml:space="preserve">Load Mass is estimated to be 0.2, </w:t>
+      </w:r>
+      <w:r>
+        <w:rPr>
+          <w:rFonts w:ascii="Garamond" w:eastAsiaTheme="minorEastAsia" w:hAnsi="Garamond"/>
+          <w:sz w:val="24"/>
+          <w:szCs w:val="24"/>
+        </w:rPr>
+        <w:t>when it is actually 0.1, with</w:t>
+      </w:r>
+      <w:r>
+        <w:rPr>
+          <w:rFonts w:ascii="Garamond" w:eastAsiaTheme="minorEastAsia" w:hAnsi="Garamond"/>
+          <w:sz w:val="24"/>
+          <w:szCs w:val="24"/>
+        </w:rPr>
+        <w:t xml:space="preserve"> sliding control</w:t>
+      </w:r>
+    </w:p>
+    <w:p>
+      <w:pPr>
+        <w:rPr>
+          <w:rFonts w:ascii="Garamond" w:eastAsiaTheme="minorEastAsia" w:hAnsi="Garamond"/>
+          <w:sz w:val="24"/>
+          <w:szCs w:val="24"/>
+        </w:rPr>
+      </w:pPr>
+    </w:p>
+    <w:p>
+      <w:pPr>
+        <w:rPr>
+          <w:rFonts w:ascii="Garamond" w:eastAsiaTheme="minorEastAsia" w:hAnsi="Garamond"/>
+          <w:sz w:val="24"/>
+          <w:szCs w:val="24"/>
+        </w:rPr>
+      </w:pPr>
+      <w:r>
+        <w:rPr>
+          <w:noProof/>
+        </w:rPr>
+        <w:drawing>
+          <wp:inline distT="0" distB="0" distL="0" distR="0" wp14:anchorId="73850069" wp14:editId="534A958A">
+            <wp:extent cx="5457825" cy="3680533"/>
+            <wp:effectExtent l="0" t="0" r="0" b="0"/>
+            <wp:docPr id="6" name="Picture 6"/>
+            <wp:cNvGraphicFramePr>
+              <a:graphicFrameLocks xmlns:a="http://schemas.openxmlformats.org/drawingml/2006/main" noChangeAspect="1"/>
+            </wp:cNvGraphicFramePr>
+            <a:graphic xmlns:a="http://schemas.openxmlformats.org/drawingml/2006/main">
+              <a:graphicData uri="http://schemas.openxmlformats.org/drawingml/2006/picture">
+                <pic:pic xmlns:pic="http://schemas.openxmlformats.org/drawingml/2006/picture">
+                  <pic:nvPicPr>
+                    <pic:cNvPr id="1" name=""/>
+                    <pic:cNvPicPr/>
+                  </pic:nvPicPr>
+                  <pic:blipFill>
+                    <a:blip r:embed="rId12"/>
+                    <a:stretch>
+                      <a:fillRect/>
+                    </a:stretch>
+                  </pic:blipFill>
+                  <pic:spPr>
+                    <a:xfrm>
+                      <a:off x="0" y="0"/>
+                      <a:ext cx="5463813" cy="3684571"/>
+                    </a:xfrm>
+                    <a:prstGeom prst="rect">
+                      <a:avLst/>
+                    </a:prstGeom>
+                  </pic:spPr>
+                </pic:pic>
+              </a:graphicData>
+            </a:graphic>
+          </wp:inline>
+        </w:drawing>
+      </w:r>
+    </w:p>
+    <w:p>
+      <w:pPr>
+        <w:pStyle w:val="Caption"/>
+        <w:rPr>
+          <w:rFonts w:ascii="Garamond" w:eastAsiaTheme="minorEastAsia" w:hAnsi="Garamond"/>
+          <w:sz w:val="24"/>
+          <w:szCs w:val="24"/>
+        </w:rPr>
+      </w:pPr>
+      <w:r>
+        <w:t xml:space="preserve">Figure </w:t>
+      </w:r>
+      <w:fldSimple w:instr=" SEQ Figure \* ARABIC ">
+        <w:r>
+          <w:rPr>
+            <w:noProof/>
+          </w:rPr>
+          <w:t>7</w:t>
+        </w:r>
+      </w:fldSimple>
+      <w:r>
+        <w:t xml:space="preserve">: </w:t>
+      </w:r>
+      <w:r>
+        <w:rPr>
+          <w:rFonts w:ascii="Garamond" w:eastAsiaTheme="minorEastAsia" w:hAnsi="Garamond"/>
+          <w:sz w:val="24"/>
+          <w:szCs w:val="24"/>
+        </w:rPr>
+        <w:t xml:space="preserve">Load Mass is estimated to be 0.2, </w:t>
+      </w:r>
+      <w:r>
+        <w:rPr>
+          <w:rFonts w:ascii="Garamond" w:eastAsiaTheme="minorEastAsia" w:hAnsi="Garamond"/>
+          <w:sz w:val="24"/>
+          <w:szCs w:val="24"/>
+        </w:rPr>
+        <w:t>when it is actually 0.1</w:t>
+      </w:r>
+      <w:r>
+        <w:rPr>
+          <w:rFonts w:ascii="Garamond" w:eastAsiaTheme="minorEastAsia" w:hAnsi="Garamond"/>
+          <w:sz w:val="24"/>
+          <w:szCs w:val="24"/>
+        </w:rPr>
+        <w:t>, large</w:t>
+      </w:r>
+      <w:r>
+        <w:rPr>
+          <w:rFonts w:ascii="Garamond" w:eastAsiaTheme="minorEastAsia" w:hAnsi="Garamond"/>
+          <w:sz w:val="24"/>
+          <w:szCs w:val="24"/>
+        </w:rPr>
+        <w:t xml:space="preserve"> sliding control</w:t>
+      </w:r>
+      <w:r>
+        <w:rPr>
+          <w:rFonts w:ascii="Garamond" w:eastAsiaTheme="minorEastAsia" w:hAnsi="Garamond"/>
+          <w:sz w:val="24"/>
+          <w:szCs w:val="24"/>
+        </w:rPr>
+        <w:t xml:space="preserve"> gain</w:t>
+      </w:r>
+    </w:p>
+    <w:p>
+      <w:pPr>
+        <w:rPr>
+          <w:rFonts w:ascii="Garamond" w:eastAsiaTheme="minorEastAsia" w:hAnsi="Garamond"/>
+          <w:sz w:val="24"/>
+          <w:szCs w:val="24"/>
+        </w:rPr>
+      </w:pPr>
+      <w:r>
+        <w:rPr>
+          <w:noProof/>
+        </w:rPr>
+        <w:lastRenderedPageBreak/>
+        <w:drawing>
+          <wp:inline distT="0" distB="0" distL="0" distR="0" wp14:anchorId="5A7599DC" wp14:editId="36D1A85C">
+            <wp:extent cx="5663268" cy="3810000"/>
+            <wp:effectExtent l="0" t="0" r="0" b="0"/>
+            <wp:docPr id="7" name="Picture 7"/>
+            <wp:cNvGraphicFramePr>
+              <a:graphicFrameLocks xmlns:a="http://schemas.openxmlformats.org/drawingml/2006/main" noChangeAspect="1"/>
+            </wp:cNvGraphicFramePr>
+            <a:graphic xmlns:a="http://schemas.openxmlformats.org/drawingml/2006/main">
+              <a:graphicData uri="http://schemas.openxmlformats.org/drawingml/2006/picture">
+                <pic:pic xmlns:pic="http://schemas.openxmlformats.org/drawingml/2006/picture">
+                  <pic:nvPicPr>
+                    <pic:cNvPr id="1" name=""/>
+                    <pic:cNvPicPr/>
+                  </pic:nvPicPr>
+                  <pic:blipFill>
+                    <a:blip r:embed="rId13"/>
+                    <a:stretch>
+                      <a:fillRect/>
+                    </a:stretch>
+                  </pic:blipFill>
+                  <pic:spPr>
+                    <a:xfrm>
+                      <a:off x="0" y="0"/>
+                      <a:ext cx="5682375" cy="3822854"/>
+                    </a:xfrm>
+                    <a:prstGeom prst="rect">
+                      <a:avLst/>
+                    </a:prstGeom>
+                  </pic:spPr>
+                </pic:pic>
+              </a:graphicData>
+            </a:graphic>
+          </wp:inline>
+        </w:drawing>
+      </w:r>
+    </w:p>
+    <w:p>
+      <w:pPr>
+        <w:pStyle w:val="Caption"/>
+        <w:rPr>
+          <w:rFonts w:ascii="Garamond" w:eastAsiaTheme="minorEastAsia" w:hAnsi="Garamond"/>
+          <w:sz w:val="24"/>
+          <w:szCs w:val="24"/>
+        </w:rPr>
+      </w:pPr>
+      <w:r>
+        <w:t xml:space="preserve">Figure </w:t>
+      </w:r>
+      <w:fldSimple w:instr=" SEQ Figure \* ARABIC ">
+        <w:r>
+          <w:rPr>
+            <w:noProof/>
+          </w:rPr>
+          <w:t>8</w:t>
+        </w:r>
+      </w:fldSimple>
+      <w:r>
+        <w:t xml:space="preserve">: </w:t>
+      </w:r>
+      <w:r>
+        <w:rPr>
+          <w:rFonts w:ascii="Garamond" w:eastAsiaTheme="minorEastAsia" w:hAnsi="Garamond"/>
+          <w:sz w:val="24"/>
+          <w:szCs w:val="24"/>
+        </w:rPr>
+        <w:t>Joint Friction Coefficient is estimated 0.1, but actually 0.02, no sliding control</w:t>
+      </w:r>
+    </w:p>
+    <w:p>
+      <w:pPr>
+        <w:rPr>
+          <w:rFonts w:ascii="Garamond" w:eastAsiaTheme="minorEastAsia" w:hAnsi="Garamond"/>
+          <w:sz w:val="24"/>
+          <w:szCs w:val="24"/>
+        </w:rPr>
+      </w:pPr>
+      <w:r>
+        <w:rPr>
+          <w:noProof/>
+        </w:rPr>
+        <w:drawing>
+          <wp:inline distT="0" distB="0" distL="0" distR="0" wp14:anchorId="5B0F552B" wp14:editId="47F7E0A7">
+            <wp:extent cx="5514975" cy="3710234"/>
+            <wp:effectExtent l="0" t="0" r="0" b="0"/>
+            <wp:docPr id="9" name="Picture 9"/>
+            <wp:cNvGraphicFramePr>
+              <a:graphicFrameLocks xmlns:a="http://schemas.openxmlformats.org/drawingml/2006/main" noChangeAspect="1"/>
+            </wp:cNvGraphicFramePr>
+            <a:graphic xmlns:a="http://schemas.openxmlformats.org/drawingml/2006/main">
+              <a:graphicData uri="http://schemas.openxmlformats.org/drawingml/2006/picture">
+                <pic:pic xmlns:pic="http://schemas.openxmlformats.org/drawingml/2006/picture">
+                  <pic:nvPicPr>
+                    <pic:cNvPr id="1" name=""/>
+                    <pic:cNvPicPr/>
+                  </pic:nvPicPr>
+                  <pic:blipFill>
+                    <a:blip r:embed="rId14"/>
+                    <a:stretch>
+                      <a:fillRect/>
+                    </a:stretch>
+                  </pic:blipFill>
+                  <pic:spPr>
+                    <a:xfrm>
+                      <a:off x="0" y="0"/>
+                      <a:ext cx="5524121" cy="3716387"/>
+                    </a:xfrm>
+                    <a:prstGeom prst="rect">
+                      <a:avLst/>
+                    </a:prstGeom>
+                  </pic:spPr>
+                </pic:pic>
+              </a:graphicData>
+            </a:graphic>
+          </wp:inline>
+        </w:drawing>
+      </w:r>
+    </w:p>
+    <w:p>
+      <w:pPr>
+        <w:pStyle w:val="Caption"/>
+        <w:rPr>
+          <w:rFonts w:ascii="Garamond" w:eastAsiaTheme="minorEastAsia" w:hAnsi="Garamond"/>
+          <w:sz w:val="24"/>
+          <w:szCs w:val="24"/>
+        </w:rPr>
+      </w:pPr>
+      <w:r>
+        <w:t xml:space="preserve">Figure </w:t>
+      </w:r>
+      <w:fldSimple w:instr=" SEQ Figure \* ARABIC ">
+        <w:r>
+          <w:rPr>
+            <w:noProof/>
+          </w:rPr>
+          <w:t>9</w:t>
+        </w:r>
+      </w:fldSimple>
+      <w:r>
+        <w:t xml:space="preserve">: </w:t>
+      </w:r>
+      <w:r>
+        <w:rPr>
+          <w:rFonts w:ascii="Garamond" w:eastAsiaTheme="minorEastAsia" w:hAnsi="Garamond"/>
+          <w:sz w:val="24"/>
+          <w:szCs w:val="24"/>
+        </w:rPr>
+        <w:t>Joint Friction Coefficient is esti</w:t>
+      </w:r>
+      <w:r>
+        <w:rPr>
+          <w:rFonts w:ascii="Garamond" w:eastAsiaTheme="minorEastAsia" w:hAnsi="Garamond"/>
+          <w:sz w:val="24"/>
+          <w:szCs w:val="24"/>
+        </w:rPr>
+        <w:t>mated 0.1, but actually 0.02,</w:t>
+      </w:r>
+      <w:r>
+        <w:rPr>
+          <w:rFonts w:ascii="Garamond" w:eastAsiaTheme="minorEastAsia" w:hAnsi="Garamond"/>
+          <w:sz w:val="24"/>
+          <w:szCs w:val="24"/>
+        </w:rPr>
+        <w:t xml:space="preserve"> sliding control</w:t>
+      </w:r>
+    </w:p>
+    <w:p>
+      <w:pPr>
+        <w:rPr>
+          <w:rFonts w:ascii="Garamond" w:eastAsiaTheme="minorEastAsia" w:hAnsi="Garamond"/>
+          <w:sz w:val="24"/>
+          <w:szCs w:val="24"/>
+        </w:rPr>
+      </w:pPr>
+      <w:r>
+        <w:rPr>
+          <w:noProof/>
+        </w:rPr>
+        <w:lastRenderedPageBreak/>
+        <w:drawing>
+          <wp:inline distT="0" distB="0" distL="0" distR="0" wp14:anchorId="28B4C2A8" wp14:editId="4752B712">
+            <wp:extent cx="5564161" cy="3743325"/>
+            <wp:effectExtent l="0" t="0" r="0" b="0"/>
+            <wp:docPr id="10" name="Picture 10"/>
+            <wp:cNvGraphicFramePr>
+              <a:graphicFrameLocks xmlns:a="http://schemas.openxmlformats.org/drawingml/2006/main" noChangeAspect="1"/>
+            </wp:cNvGraphicFramePr>
+            <a:graphic xmlns:a="http://schemas.openxmlformats.org/drawingml/2006/main">
+              <a:graphicData uri="http://schemas.openxmlformats.org/drawingml/2006/picture">
+                <pic:pic xmlns:pic="http://schemas.openxmlformats.org/drawingml/2006/picture">
+                  <pic:nvPicPr>
+                    <pic:cNvPr id="1" name=""/>
+                    <pic:cNvPicPr/>
+                  </pic:nvPicPr>
+                  <pic:blipFill>
+                    <a:blip r:embed="rId15"/>
+                    <a:stretch>
+                      <a:fillRect/>
+                    </a:stretch>
+                  </pic:blipFill>
+                  <pic:spPr>
+                    <a:xfrm>
+                      <a:off x="0" y="0"/>
+                      <a:ext cx="5569758" cy="3747091"/>
+                    </a:xfrm>
+                    <a:prstGeom prst="rect">
+                      <a:avLst/>
+                    </a:prstGeom>
+                  </pic:spPr>
+                </pic:pic>
+              </a:graphicData>
+            </a:graphic>
+          </wp:inline>
+        </w:drawing>
+      </w:r>
+    </w:p>
+    <w:p>
+      <w:pPr>
+        <w:pStyle w:val="Caption"/>
+        <w:rPr>
+          <w:rFonts w:ascii="Garamond" w:eastAsiaTheme="minorEastAsia" w:hAnsi="Garamond"/>
+          <w:sz w:val="24"/>
+          <w:szCs w:val="24"/>
+        </w:rPr>
+      </w:pPr>
+      <w:r>
+        <w:t xml:space="preserve">Figure </w:t>
+      </w:r>
+      <w:fldSimple w:instr=" SEQ Figure \* ARABIC ">
+        <w:r>
+          <w:rPr>
+            <w:noProof/>
+          </w:rPr>
+          <w:t>10</w:t>
+        </w:r>
+      </w:fldSimple>
+      <w:r>
+        <w:t xml:space="preserve">: </w:t>
+      </w:r>
+      <w:r>
+        <w:rPr>
+          <w:rFonts w:ascii="Garamond" w:eastAsiaTheme="minorEastAsia" w:hAnsi="Garamond"/>
+          <w:sz w:val="24"/>
+          <w:szCs w:val="24"/>
+        </w:rPr>
+        <w:t xml:space="preserve">Joint Friction Coefficient is estimated 0.1, but actually 0.02, </w:t>
+      </w:r>
+      <w:r>
+        <w:rPr>
+          <w:rFonts w:ascii="Garamond" w:eastAsiaTheme="minorEastAsia" w:hAnsi="Garamond"/>
+          <w:sz w:val="24"/>
+          <w:szCs w:val="24"/>
+        </w:rPr>
+        <w:t>large</w:t>
+      </w:r>
+      <w:r>
+        <w:rPr>
+          <w:rFonts w:ascii="Garamond" w:eastAsiaTheme="minorEastAsia" w:hAnsi="Garamond"/>
+          <w:sz w:val="24"/>
+          <w:szCs w:val="24"/>
+        </w:rPr>
+        <w:t xml:space="preserve"> </w:t>
+      </w:r>
+      <w:r>
+        <w:rPr>
+          <w:rFonts w:ascii="Garamond" w:eastAsiaTheme="minorEastAsia" w:hAnsi="Garamond"/>
+          <w:sz w:val="24"/>
+          <w:szCs w:val="24"/>
+        </w:rPr>
+        <w:t>sliding control</w:t>
+      </w:r>
+      <w:r>
+        <w:rPr>
+          <w:rFonts w:ascii="Garamond" w:eastAsiaTheme="minorEastAsia" w:hAnsi="Garamond"/>
+          <w:sz w:val="24"/>
+          <w:szCs w:val="24"/>
+        </w:rPr>
+        <w:t xml:space="preserve"> gain</w:t>
+      </w:r>
+    </w:p>
+    <w:p>
+      <w:pPr>
+        <w:rPr>
+          <w:rFonts w:ascii="Garamond" w:eastAsiaTheme="minorEastAsia" w:hAnsi="Garamond"/>
+          <w:sz w:val="24"/>
+          <w:szCs w:val="24"/>
+        </w:rPr>
+      </w:pPr>
     </w:p>
     <w:p>
       <w:pPr>
@@ -5011,7 +6638,7 @@
 </file>
 
 <file path=customXml/itemProps1.xml><?xml version="1.0" encoding="utf-8"?>
-<ds:datastoreItem xmlns:ds="http://schemas.openxmlformats.org/officeDocument/2006/customXml" ds:itemID="{A697712F-BFD6-4A98-8DA4-EFEFD94BA38D}">
+<ds:datastoreItem xmlns:ds="http://schemas.openxmlformats.org/officeDocument/2006/customXml" ds:itemID="{3422D570-042B-4E14-824E-1F8F2D4AAD44}">
   <ds:schemaRefs>
     <ds:schemaRef ds:uri="http://schemas.openxmlformats.org/officeDocument/2006/bibliography"/>
   </ds:schemaRefs>

</xml_diff>

<commit_message>
added block diagram stuff
</commit_message>
<xml_diff>
--- a/FinalReport_LPJ_GK.docx
+++ b/FinalReport_LPJ_GK.docx
@@ -1,6 +1,6 @@
 
 <file path=word/document.xml><?xml version="1.0" encoding="utf-8"?>
-<w:document xmlns:wpc="http://schemas.microsoft.com/office/word/2010/wordprocessingCanvas" xmlns:mc="http://schemas.openxmlformats.org/markup-compatibility/2006" xmlns:o="urn:schemas-microsoft-com:office:office" xmlns:r="http://schemas.openxmlformats.org/officeDocument/2006/relationships" xmlns:m="http://schemas.openxmlformats.org/officeDocument/2006/math" xmlns:v="urn:schemas-microsoft-com:vml" xmlns:wp14="http://schemas.microsoft.com/office/word/2010/wordprocessingDrawing" xmlns:wp="http://schemas.openxmlformats.org/drawingml/2006/wordprocessingDrawing" xmlns:w10="urn:schemas-microsoft-com:office:word" xmlns:w="http://schemas.openxmlformats.org/wordprocessingml/2006/main" xmlns:w14="http://schemas.microsoft.com/office/word/2010/wordml" xmlns:w15="http://schemas.microsoft.com/office/word/2012/wordml" xmlns:wpg="http://schemas.microsoft.com/office/word/2010/wordprocessingGroup" xmlns:wpi="http://schemas.microsoft.com/office/word/2010/wordprocessingInk" xmlns:wne="http://schemas.microsoft.com/office/word/2006/wordml" xmlns:wps="http://schemas.microsoft.com/office/word/2010/wordprocessingShape" mc:Ignorable="w14 w15 wp14">
+<w:document xmlns:ve="http://schemas.openxmlformats.org/markup-compatibility/2006" xmlns:o="urn:schemas-microsoft-com:office:office" xmlns:r="http://schemas.openxmlformats.org/officeDocument/2006/relationships" xmlns:m="http://schemas.openxmlformats.org/officeDocument/2006/math" xmlns:v="urn:schemas-microsoft-com:vml" xmlns:wp="http://schemas.openxmlformats.org/drawingml/2006/wordprocessingDrawing" xmlns:w10="urn:schemas-microsoft-com:office:word" xmlns:w="http://schemas.openxmlformats.org/wordprocessingml/2006/main" xmlns:wne="http://schemas.microsoft.com/office/word/2006/wordml">
   <w:body>
     <w:p>
       <w:pPr>
@@ -2012,15 +2012,7 @@
               <w:sz w:val="24"/>
               <w:szCs w:val="24"/>
             </w:rPr>
-            <m:t xml:space="preserve">u= </m:t>
-          </m:r>
-          <m:r>
-            <w:rPr>
-              <w:rFonts w:ascii="Cambria Math" w:eastAsiaTheme="minorEastAsia" w:hAnsi="Cambria Math"/>
-              <w:sz w:val="24"/>
-              <w:szCs w:val="24"/>
-            </w:rPr>
-            <m:t>M</m:t>
+            <m:t>u= M</m:t>
           </m:r>
           <m:d>
             <m:dPr>
@@ -2119,15 +2111,7 @@
               <w:sz w:val="24"/>
               <w:szCs w:val="24"/>
             </w:rPr>
-            <m:t>+</m:t>
-          </m:r>
-          <m:r>
-            <w:rPr>
-              <w:rFonts w:ascii="Cambria Math" w:eastAsiaTheme="minorEastAsia" w:hAnsi="Cambria Math"/>
-              <w:sz w:val="24"/>
-              <w:szCs w:val="24"/>
-            </w:rPr>
-            <m:t>c</m:t>
+            <m:t>+c</m:t>
           </m:r>
           <m:d>
             <m:dPr>
@@ -2843,8 +2827,8 @@
         </w:rPr>
         <w:t xml:space="preserve">with </w:t>
       </w:r>
-      <w:proofErr w:type="gramEnd"/>
       <m:oMath>
+        <w:proofErr w:type="gramEnd"/>
         <m:r>
           <w:rPr>
             <w:rFonts w:ascii="Cambria Math" w:eastAsiaTheme="minorEastAsia" w:hAnsi="Cambria Math"/>
@@ -3862,8 +3846,8 @@
         </w:rPr>
         <w:t xml:space="preserve">Where </w:t>
       </w:r>
-      <w:proofErr w:type="gramEnd"/>
       <m:oMath>
+        <w:proofErr w:type="gramEnd"/>
         <m:r>
           <w:rPr>
             <w:rFonts w:ascii="Cambria Math" w:eastAsiaTheme="minorEastAsia" w:hAnsi="Cambria Math"/>
@@ -4124,6 +4108,341 @@
     </w:p>
     <w:p>
       <w:pPr>
+        <w:rPr>
+          <w:rFonts w:ascii="Garamond" w:eastAsiaTheme="minorEastAsia" w:hAnsi="Garamond"/>
+          <w:sz w:val="24"/>
+          <w:szCs w:val="24"/>
+        </w:rPr>
+      </w:pPr>
+    </w:p>
+    <w:p>
+      <w:pPr>
+        <w:keepNext/>
+      </w:pPr>
+      <w:r>
+        <w:rPr>
+          <w:rFonts w:ascii="Garamond" w:eastAsiaTheme="minorEastAsia" w:hAnsi="Garamond"/>
+          <w:noProof/>
+          <w:sz w:val="24"/>
+          <w:szCs w:val="24"/>
+        </w:rPr>
+        <w:drawing>
+          <wp:inline distT="0" distB="0" distL="0" distR="0">
+            <wp:extent cx="4286250" cy="762000"/>
+            <wp:effectExtent l="19050" t="0" r="0" b="0"/>
+            <wp:docPr id="4" name="Picture 1"/>
+            <wp:cNvGraphicFramePr>
+              <a:graphicFrameLocks xmlns:a="http://schemas.openxmlformats.org/drawingml/2006/main" noChangeAspect="1"/>
+            </wp:cNvGraphicFramePr>
+            <a:graphic xmlns:a="http://schemas.openxmlformats.org/drawingml/2006/main">
+              <a:graphicData uri="http://schemas.openxmlformats.org/drawingml/2006/picture">
+                <pic:pic xmlns:pic="http://schemas.openxmlformats.org/drawingml/2006/picture">
+                  <pic:nvPicPr>
+                    <pic:cNvPr id="0" name="Picture 1"/>
+                    <pic:cNvPicPr>
+                      <a:picLocks noChangeAspect="1" noChangeArrowheads="1"/>
+                    </pic:cNvPicPr>
+                  </pic:nvPicPr>
+                  <pic:blipFill>
+                    <a:blip r:embed="rId7" cstate="print"/>
+                    <a:srcRect/>
+                    <a:stretch>
+                      <a:fillRect/>
+                    </a:stretch>
+                  </pic:blipFill>
+                  <pic:spPr bwMode="auto">
+                    <a:xfrm>
+                      <a:off x="0" y="0"/>
+                      <a:ext cx="4286250" cy="762000"/>
+                    </a:xfrm>
+                    <a:prstGeom prst="rect">
+                      <a:avLst/>
+                    </a:prstGeom>
+                    <a:noFill/>
+                    <a:ln w="9525">
+                      <a:noFill/>
+                      <a:miter lim="800000"/>
+                      <a:headEnd/>
+                      <a:tailEnd/>
+                    </a:ln>
+                  </pic:spPr>
+                </pic:pic>
+              </a:graphicData>
+            </a:graphic>
+          </wp:inline>
+        </w:drawing>
+      </w:r>
+    </w:p>
+    <w:p>
+      <w:pPr>
+        <w:pStyle w:val="Caption"/>
+      </w:pPr>
+      <w:r>
+        <w:t xml:space="preserve">Figure </w:t>
+      </w:r>
+      <w:fldSimple w:instr=" SEQ Figure \* ARABIC ">
+        <w:r>
+          <w:rPr>
+            <w:noProof/>
+          </w:rPr>
+          <w:t>2</w:t>
+        </w:r>
+      </w:fldSimple>
+      <w:r>
+        <w:t>: Sliding Control block diagram</w:t>
+      </w:r>
+    </w:p>
+    <w:p>
+      <w:r>
+        <w:t xml:space="preserve">The </w:t>
+      </w:r>
+      <w:proofErr w:type="spellStart"/>
+      <w:r>
+        <w:t>antichatter</w:t>
+      </w:r>
+      <w:proofErr w:type="spellEnd"/>
+      <w:r>
+        <w:t xml:space="preserve"> block eliminates chatter by dividing </w:t>
+      </w:r>
+      <w:r>
+        <w:rPr>
+          <w:i/>
+        </w:rPr>
+        <w:t xml:space="preserve">s </w:t>
+      </w:r>
+      <w:r>
+        <w:t xml:space="preserve">by its magnitude only when the magnitude of </w:t>
+      </w:r>
+      <w:r>
+        <w:rPr>
+          <w:i/>
+        </w:rPr>
+        <w:t xml:space="preserve">s </w:t>
+      </w:r>
+      <w:r>
+        <w:t>is greater than a parameter we call epsilon.</w:t>
+      </w:r>
+    </w:p>
+    <w:p/>
+    <w:p>
+      <w:r>
+        <w:t>When fully assembled, the system block diagram appears as shown in Figure XY.</w:t>
+      </w:r>
+    </w:p>
+    <w:p>
+      <w:pPr>
+        <w:keepNext/>
+      </w:pPr>
+      <w:r>
+        <w:rPr>
+          <w:noProof/>
+        </w:rPr>
+        <w:drawing>
+          <wp:inline distT="0" distB="0" distL="0" distR="0">
+            <wp:extent cx="5943600" cy="1928843"/>
+            <wp:effectExtent l="19050" t="0" r="0" b="0"/>
+            <wp:docPr id="5" name="Picture 4"/>
+            <wp:cNvGraphicFramePr>
+              <a:graphicFrameLocks xmlns:a="http://schemas.openxmlformats.org/drawingml/2006/main" noChangeAspect="1"/>
+            </wp:cNvGraphicFramePr>
+            <a:graphic xmlns:a="http://schemas.openxmlformats.org/drawingml/2006/main">
+              <a:graphicData uri="http://schemas.openxmlformats.org/drawingml/2006/picture">
+                <pic:pic xmlns:pic="http://schemas.openxmlformats.org/drawingml/2006/picture">
+                  <pic:nvPicPr>
+                    <pic:cNvPr id="0" name="Picture 4"/>
+                    <pic:cNvPicPr>
+                      <a:picLocks noChangeAspect="1" noChangeArrowheads="1"/>
+                    </pic:cNvPicPr>
+                  </pic:nvPicPr>
+                  <pic:blipFill>
+                    <a:blip r:embed="rId8" cstate="print"/>
+                    <a:srcRect/>
+                    <a:stretch>
+                      <a:fillRect/>
+                    </a:stretch>
+                  </pic:blipFill>
+                  <pic:spPr bwMode="auto">
+                    <a:xfrm>
+                      <a:off x="0" y="0"/>
+                      <a:ext cx="5943600" cy="1928843"/>
+                    </a:xfrm>
+                    <a:prstGeom prst="rect">
+                      <a:avLst/>
+                    </a:prstGeom>
+                    <a:noFill/>
+                    <a:ln w="9525">
+                      <a:noFill/>
+                      <a:miter lim="800000"/>
+                      <a:headEnd/>
+                      <a:tailEnd/>
+                    </a:ln>
+                  </pic:spPr>
+                </pic:pic>
+              </a:graphicData>
+            </a:graphic>
+          </wp:inline>
+        </w:drawing>
+      </w:r>
+    </w:p>
+    <w:p>
+      <w:pPr>
+        <w:pStyle w:val="Caption"/>
+      </w:pPr>
+      <w:r>
+        <w:t xml:space="preserve">Figure </w:t>
+      </w:r>
+      <w:fldSimple w:instr=" SEQ Figure \* ARABIC ">
+        <w:r>
+          <w:rPr>
+            <w:noProof/>
+          </w:rPr>
+          <w:t>3</w:t>
+        </w:r>
+      </w:fldSimple>
+      <w:r>
+        <w:t>: Full system block diagram.</w:t>
+      </w:r>
+    </w:p>
+    <w:p>
+      <w:r>
+        <w:t xml:space="preserve">The feedback </w:t>
+      </w:r>
+      <w:proofErr w:type="spellStart"/>
+      <w:r>
+        <w:t>linearized</w:t>
+      </w:r>
+      <w:proofErr w:type="spellEnd"/>
+      <w:r>
+        <w:t xml:space="preserve"> arm block uses the estimated model of the arm to generate the control signal for the actual arm, which is simulated using the nominal parameter values. This block’s diagram is shown in Figure XY.</w:t>
+      </w:r>
+    </w:p>
+    <w:p/>
+    <w:p>
+      <w:pPr>
+        <w:keepNext/>
+      </w:pPr>
+      <w:r>
+        <w:rPr>
+          <w:noProof/>
+        </w:rPr>
+        <w:lastRenderedPageBreak/>
+        <w:drawing>
+          <wp:inline distT="0" distB="0" distL="0" distR="0">
+            <wp:extent cx="5943600" cy="1595841"/>
+            <wp:effectExtent l="19050" t="0" r="0" b="0"/>
+            <wp:docPr id="8" name="Picture 7"/>
+            <wp:cNvGraphicFramePr>
+              <a:graphicFrameLocks xmlns:a="http://schemas.openxmlformats.org/drawingml/2006/main" noChangeAspect="1"/>
+            </wp:cNvGraphicFramePr>
+            <a:graphic xmlns:a="http://schemas.openxmlformats.org/drawingml/2006/main">
+              <a:graphicData uri="http://schemas.openxmlformats.org/drawingml/2006/picture">
+                <pic:pic xmlns:pic="http://schemas.openxmlformats.org/drawingml/2006/picture">
+                  <pic:nvPicPr>
+                    <pic:cNvPr id="0" name="Picture 7"/>
+                    <pic:cNvPicPr>
+                      <a:picLocks noChangeAspect="1" noChangeArrowheads="1"/>
+                    </pic:cNvPicPr>
+                  </pic:nvPicPr>
+                  <pic:blipFill>
+                    <a:blip r:embed="rId9" cstate="print"/>
+                    <a:srcRect/>
+                    <a:stretch>
+                      <a:fillRect/>
+                    </a:stretch>
+                  </pic:blipFill>
+                  <pic:spPr bwMode="auto">
+                    <a:xfrm>
+                      <a:off x="0" y="0"/>
+                      <a:ext cx="5943600" cy="1595841"/>
+                    </a:xfrm>
+                    <a:prstGeom prst="rect">
+                      <a:avLst/>
+                    </a:prstGeom>
+                    <a:noFill/>
+                    <a:ln w="9525">
+                      <a:noFill/>
+                      <a:miter lim="800000"/>
+                      <a:headEnd/>
+                      <a:tailEnd/>
+                    </a:ln>
+                  </pic:spPr>
+                </pic:pic>
+              </a:graphicData>
+            </a:graphic>
+          </wp:inline>
+        </w:drawing>
+      </w:r>
+    </w:p>
+    <w:p>
+      <w:pPr>
+        <w:pStyle w:val="Caption"/>
+      </w:pPr>
+      <w:r>
+        <w:t xml:space="preserve">Figure </w:t>
+      </w:r>
+      <w:fldSimple w:instr=" SEQ Figure \* ARABIC ">
+        <w:r>
+          <w:rPr>
+            <w:noProof/>
+          </w:rPr>
+          <w:t>4</w:t>
+        </w:r>
+      </w:fldSimple>
+      <w:r>
+        <w:t xml:space="preserve">: Feedback </w:t>
+      </w:r>
+      <w:proofErr w:type="spellStart"/>
+      <w:r>
+        <w:t>linearlized</w:t>
+      </w:r>
+      <w:proofErr w:type="spellEnd"/>
+      <w:r>
+        <w:t xml:space="preserve"> arm. </w:t>
+      </w:r>
+      <w:proofErr w:type="spellStart"/>
+      <w:r>
+        <w:t>Hanoi_Lin</w:t>
+      </w:r>
+      <w:proofErr w:type="spellEnd"/>
+      <w:r>
+        <w:t xml:space="preserve"> simulates the arm with the estimated </w:t>
+      </w:r>
+      <w:proofErr w:type="gramStart"/>
+      <w:r>
+        <w:t>parameters,</w:t>
+      </w:r>
+      <w:proofErr w:type="gramEnd"/>
+      <w:r>
+        <w:t xml:space="preserve"> and </w:t>
+      </w:r>
+      <w:proofErr w:type="spellStart"/>
+      <w:r>
+        <w:t>Hanoi_dynamics</w:t>
+      </w:r>
+      <w:proofErr w:type="spellEnd"/>
+      <w:r>
+        <w:t xml:space="preserve"> simulates the arm with the nominal parameters. </w:t>
+      </w:r>
+      <w:proofErr w:type="spellStart"/>
+      <w:r>
+        <w:t>CalcEta</w:t>
+      </w:r>
+      <w:proofErr w:type="spellEnd"/>
+      <w:r>
+        <w:t xml:space="preserve"> calculates the eta parameter.</w:t>
+      </w:r>
+    </w:p>
+    <w:p>
+      <w:pPr>
+        <w:rPr>
+          <w:rFonts w:ascii="Garamond" w:eastAsiaTheme="minorEastAsia" w:hAnsi="Garamond"/>
+          <w:sz w:val="24"/>
+          <w:szCs w:val="24"/>
+        </w:rPr>
+      </w:pPr>
+    </w:p>
+    <w:p>
+      <w:pPr>
         <w:pStyle w:val="ListParagraph"/>
         <w:numPr>
           <w:ilvl w:val="0"/>
@@ -4193,14 +4512,6 @@
           <w:sz w:val="24"/>
           <w:szCs w:val="24"/>
         </w:rPr>
-      </w:r>
-      <w:r>
-        <w:rPr>
-          <w:rFonts w:ascii="Garamond" w:eastAsiaTheme="minorEastAsia" w:hAnsi="Garamond"/>
-          <w:sz w:val="24"/>
-          <w:szCs w:val="24"/>
-        </w:rPr>
-        <w:fldChar w:fldCharType="separate"/>
       </w:r>
       <w:r>
         <w:rPr>
@@ -4754,7 +5065,7 @@
           <w:szCs w:val="24"/>
         </w:rPr>
         <w:drawing>
-          <wp:inline distT="0" distB="0" distL="0" distR="0" wp14:anchorId="5C078738" wp14:editId="27DB52C7">
+          <wp:inline distT="0" distB="0" distL="0" distR="0">
             <wp:extent cx="5241071" cy="3554730"/>
             <wp:effectExtent l="0" t="0" r="0" b="0"/>
             <wp:docPr id="12" name="Picture 12" descr="C:\Users\gkhadge\Downloads\image (1).png"/>
@@ -4771,10 +5082,10 @@
                     </pic:cNvPicPr>
                   </pic:nvPicPr>
                   <pic:blipFill>
-                    <a:blip r:embed="rId7">
+                    <a:blip r:embed="rId10" cstate="print">
                       <a:extLst>
                         <a:ext uri="{28A0092B-C50C-407E-A947-70E740481C1C}">
-                          <a14:useLocalDpi xmlns:a14="http://schemas.microsoft.com/office/drawing/2010/main" val="0"/>
+                          <a14:useLocalDpi xmlns:a14="http://schemas.microsoft.com/office/drawing/2010/main" xmlns:wps="http://schemas.microsoft.com/office/word/2010/wordprocessingShape" xmlns:wpi="http://schemas.microsoft.com/office/word/2010/wordprocessingInk" xmlns:wpg="http://schemas.microsoft.com/office/word/2010/wordprocessingGroup" xmlns:w15="http://schemas.microsoft.com/office/word/2012/wordml" xmlns:w14="http://schemas.microsoft.com/office/word/2010/wordml" xmlns:w="http://schemas.openxmlformats.org/wordprocessingml/2006/main" xmlns:w10="urn:schemas-microsoft-com:office:word" xmlns:wp14="http://schemas.microsoft.com/office/word/2010/wordprocessingDrawing" xmlns:v="urn:schemas-microsoft-com:vml" xmlns:o="urn:schemas-microsoft-com:office:office" xmlns:mc="http://schemas.openxmlformats.org/markup-compatibility/2006" xmlns:wpc="http://schemas.microsoft.com/office/word/2010/wordprocessingCanvas" xmlns="" val="0"/>
                         </a:ext>
                       </a:extLst>
                     </a:blip>
@@ -4822,7 +5133,7 @@
           <w:rPr>
             <w:noProof/>
           </w:rPr>
-          <w:t>2</w:t>
+          <w:t>5</w:t>
         </w:r>
       </w:fldSimple>
       <w:bookmarkEnd w:id="2"/>
@@ -4846,7 +5157,7 @@
           <w:szCs w:val="24"/>
         </w:rPr>
         <w:drawing>
-          <wp:inline distT="0" distB="0" distL="0" distR="0" wp14:anchorId="24035132" wp14:editId="2E4EA7C8">
+          <wp:inline distT="0" distB="0" distL="0" distR="0">
             <wp:extent cx="5295900" cy="3591917"/>
             <wp:effectExtent l="0" t="0" r="0" b="0"/>
             <wp:docPr id="11" name="Picture 11" descr="C:\Users\gkhadge\Downloads\image.png"/>
@@ -4863,10 +5174,10 @@
                     </pic:cNvPicPr>
                   </pic:nvPicPr>
                   <pic:blipFill>
-                    <a:blip r:embed="rId8">
+                    <a:blip r:embed="rId11" cstate="print">
                       <a:extLst>
                         <a:ext uri="{28A0092B-C50C-407E-A947-70E740481C1C}">
-                          <a14:useLocalDpi xmlns:a14="http://schemas.microsoft.com/office/drawing/2010/main" val="0"/>
+                          <a14:useLocalDpi xmlns:a14="http://schemas.microsoft.com/office/drawing/2010/main" xmlns:wps="http://schemas.microsoft.com/office/word/2010/wordprocessingShape" xmlns:wpi="http://schemas.microsoft.com/office/word/2010/wordprocessingInk" xmlns:wpg="http://schemas.microsoft.com/office/word/2010/wordprocessingGroup" xmlns:w15="http://schemas.microsoft.com/office/word/2012/wordml" xmlns:w14="http://schemas.microsoft.com/office/word/2010/wordml" xmlns:w="http://schemas.openxmlformats.org/wordprocessingml/2006/main" xmlns:w10="urn:schemas-microsoft-com:office:word" xmlns:wp14="http://schemas.microsoft.com/office/word/2010/wordprocessingDrawing" xmlns:v="urn:schemas-microsoft-com:vml" xmlns:o="urn:schemas-microsoft-com:office:office" xmlns:mc="http://schemas.openxmlformats.org/markup-compatibility/2006" xmlns:wpc="http://schemas.microsoft.com/office/word/2010/wordprocessingCanvas" xmlns="" val="0"/>
                         </a:ext>
                       </a:extLst>
                     </a:blip>
@@ -4908,7 +5219,7 @@
           <w:rPr>
             <w:noProof/>
           </w:rPr>
-          <w:t>3</w:t>
+          <w:t>6</w:t>
         </w:r>
       </w:fldSimple>
       <w:bookmarkEnd w:id="3"/>
@@ -4922,7 +5233,7 @@
           <w:noProof/>
         </w:rPr>
         <w:drawing>
-          <wp:inline distT="0" distB="0" distL="0" distR="0" wp14:anchorId="1A877B7A" wp14:editId="5A98A64D">
+          <wp:inline distT="0" distB="0" distL="0" distR="0">
             <wp:extent cx="5367463" cy="3640455"/>
             <wp:effectExtent l="0" t="0" r="0" b="0"/>
             <wp:docPr id="13" name="Picture 13" descr="C:\Users\gkhadge\Downloads\image (2).png"/>
@@ -4939,10 +5250,10 @@
                     </pic:cNvPicPr>
                   </pic:nvPicPr>
                   <pic:blipFill>
-                    <a:blip r:embed="rId9">
+                    <a:blip r:embed="rId12" cstate="print">
                       <a:extLst>
                         <a:ext uri="{28A0092B-C50C-407E-A947-70E740481C1C}">
-                          <a14:useLocalDpi xmlns:a14="http://schemas.microsoft.com/office/drawing/2010/main" val="0"/>
+                          <a14:useLocalDpi xmlns:a14="http://schemas.microsoft.com/office/drawing/2010/main" xmlns:wps="http://schemas.microsoft.com/office/word/2010/wordprocessingShape" xmlns:wpi="http://schemas.microsoft.com/office/word/2010/wordprocessingInk" xmlns:wpg="http://schemas.microsoft.com/office/word/2010/wordprocessingGroup" xmlns:w15="http://schemas.microsoft.com/office/word/2012/wordml" xmlns:w14="http://schemas.microsoft.com/office/word/2010/wordml" xmlns:w="http://schemas.openxmlformats.org/wordprocessingml/2006/main" xmlns:w10="urn:schemas-microsoft-com:office:word" xmlns:wp14="http://schemas.microsoft.com/office/word/2010/wordprocessingDrawing" xmlns:v="urn:schemas-microsoft-com:vml" xmlns:o="urn:schemas-microsoft-com:office:office" xmlns:mc="http://schemas.openxmlformats.org/markup-compatibility/2006" xmlns:wpc="http://schemas.microsoft.com/office/word/2010/wordprocessingCanvas" xmlns="" val="0"/>
                         </a:ext>
                       </a:extLst>
                     </a:blip>
@@ -4984,7 +5295,7 @@
           <w:rPr>
             <w:noProof/>
           </w:rPr>
-          <w:t>4</w:t>
+          <w:t>7</w:t>
         </w:r>
       </w:fldSimple>
       <w:bookmarkEnd w:id="4"/>
@@ -5149,7 +5460,7 @@
           <w:noProof/>
         </w:rPr>
         <w:drawing>
-          <wp:inline distT="0" distB="0" distL="0" distR="0" wp14:anchorId="31911B12" wp14:editId="5C6953DA">
+          <wp:inline distT="0" distB="0" distL="0" distR="0">
             <wp:extent cx="5724525" cy="3864666"/>
             <wp:effectExtent l="0" t="0" r="0" b="0"/>
             <wp:docPr id="1" name="Picture 1"/>
@@ -5164,7 +5475,7 @@
                     <pic:cNvPicPr/>
                   </pic:nvPicPr>
                   <pic:blipFill>
-                    <a:blip r:embed="rId10"/>
+                    <a:blip r:embed="rId13" cstate="print"/>
                     <a:stretch>
                       <a:fillRect/>
                     </a:stretch>
@@ -5202,7 +5513,7 @@
           <w:rPr>
             <w:noProof/>
           </w:rPr>
-          <w:t>5</w:t>
+          <w:t>8</w:t>
         </w:r>
       </w:fldSimple>
       <w:r>
@@ -5231,7 +5542,7 @@
         </w:rPr>
         <w:lastRenderedPageBreak/>
         <w:drawing>
-          <wp:inline distT="0" distB="0" distL="0" distR="0" wp14:anchorId="6058CAB5" wp14:editId="1C437E46">
+          <wp:inline distT="0" distB="0" distL="0" distR="0">
             <wp:extent cx="5534025" cy="3792226"/>
             <wp:effectExtent l="0" t="0" r="0" b="0"/>
             <wp:docPr id="3" name="Picture 3"/>
@@ -5246,7 +5557,7 @@
                     <pic:cNvPicPr/>
                   </pic:nvPicPr>
                   <pic:blipFill>
-                    <a:blip r:embed="rId11"/>
+                    <a:blip r:embed="rId14" cstate="print"/>
                     <a:stretch>
                       <a:fillRect/>
                     </a:stretch>
@@ -5284,7 +5595,7 @@
           <w:rPr>
             <w:noProof/>
           </w:rPr>
-          <w:t>6</w:t>
+          <w:t>9</w:t>
         </w:r>
       </w:fldSimple>
       <w:r>
@@ -5296,23 +5607,7 @@
           <w:sz w:val="24"/>
           <w:szCs w:val="24"/>
         </w:rPr>
-        <w:t xml:space="preserve">Load Mass is estimated to be 0.2, </w:t>
-      </w:r>
-      <w:r>
-        <w:rPr>
-          <w:rFonts w:ascii="Garamond" w:eastAsiaTheme="minorEastAsia" w:hAnsi="Garamond"/>
-          <w:sz w:val="24"/>
-          <w:szCs w:val="24"/>
-        </w:rPr>
-        <w:t>when it is actually 0.1, with</w:t>
-      </w:r>
-      <w:r>
-        <w:rPr>
-          <w:rFonts w:ascii="Garamond" w:eastAsiaTheme="minorEastAsia" w:hAnsi="Garamond"/>
-          <w:sz w:val="24"/>
-          <w:szCs w:val="24"/>
-        </w:rPr>
-        <w:t xml:space="preserve"> sliding control</w:t>
+        <w:t>Load Mass is estimated to be 0.2, when it is actually 0.1, with sliding control</w:t>
       </w:r>
     </w:p>
     <w:p>
@@ -5337,7 +5632,7 @@
           <w:noProof/>
         </w:rPr>
         <w:drawing>
-          <wp:inline distT="0" distB="0" distL="0" distR="0" wp14:anchorId="73850069" wp14:editId="534A958A">
+          <wp:inline distT="0" distB="0" distL="0" distR="0">
             <wp:extent cx="5457825" cy="3680533"/>
             <wp:effectExtent l="0" t="0" r="0" b="0"/>
             <wp:docPr id="6" name="Picture 6"/>
@@ -5352,7 +5647,7 @@
                     <pic:cNvPicPr/>
                   </pic:nvPicPr>
                   <pic:blipFill>
-                    <a:blip r:embed="rId12"/>
+                    <a:blip r:embed="rId15" cstate="print"/>
                     <a:stretch>
                       <a:fillRect/>
                     </a:stretch>
@@ -5390,7 +5685,7 @@
           <w:rPr>
             <w:noProof/>
           </w:rPr>
-          <w:t>7</w:t>
+          <w:t>10</w:t>
         </w:r>
       </w:fldSimple>
       <w:r>
@@ -5402,15 +5697,7 @@
           <w:sz w:val="24"/>
           <w:szCs w:val="24"/>
         </w:rPr>
-        <w:t xml:space="preserve">Load Mass is estimated to be 0.2, </w:t>
-      </w:r>
-      <w:r>
-        <w:rPr>
-          <w:rFonts w:ascii="Garamond" w:eastAsiaTheme="minorEastAsia" w:hAnsi="Garamond"/>
-          <w:sz w:val="24"/>
-          <w:szCs w:val="24"/>
-        </w:rPr>
-        <w:t>when it is actually 0.1</w:t>
+        <w:t>Load Mass is estimated to be 0.2, when it is actually 0.1</w:t>
       </w:r>
       <w:r>
         <w:rPr>
@@ -5451,7 +5738,7 @@
         </w:rPr>
         <w:lastRenderedPageBreak/>
         <w:drawing>
-          <wp:inline distT="0" distB="0" distL="0" distR="0" wp14:anchorId="5A7599DC" wp14:editId="36D1A85C">
+          <wp:inline distT="0" distB="0" distL="0" distR="0">
             <wp:extent cx="5663268" cy="3810000"/>
             <wp:effectExtent l="0" t="0" r="0" b="0"/>
             <wp:docPr id="7" name="Picture 7"/>
@@ -5466,7 +5753,7 @@
                     <pic:cNvPicPr/>
                   </pic:nvPicPr>
                   <pic:blipFill>
-                    <a:blip r:embed="rId13"/>
+                    <a:blip r:embed="rId16" cstate="print"/>
                     <a:stretch>
                       <a:fillRect/>
                     </a:stretch>
@@ -5504,7 +5791,7 @@
           <w:rPr>
             <w:noProof/>
           </w:rPr>
-          <w:t>8</w:t>
+          <w:t>11</w:t>
         </w:r>
       </w:fldSimple>
       <w:r>
@@ -5532,7 +5819,7 @@
           <w:noProof/>
         </w:rPr>
         <w:drawing>
-          <wp:inline distT="0" distB="0" distL="0" distR="0" wp14:anchorId="5B0F552B" wp14:editId="47F7E0A7">
+          <wp:inline distT="0" distB="0" distL="0" distR="0">
             <wp:extent cx="5514975" cy="3710234"/>
             <wp:effectExtent l="0" t="0" r="0" b="0"/>
             <wp:docPr id="9" name="Picture 9"/>
@@ -5547,7 +5834,7 @@
                     <pic:cNvPicPr/>
                   </pic:nvPicPr>
                   <pic:blipFill>
-                    <a:blip r:embed="rId14"/>
+                    <a:blip r:embed="rId17" cstate="print"/>
                     <a:stretch>
                       <a:fillRect/>
                     </a:stretch>
@@ -5585,7 +5872,7 @@
           <w:rPr>
             <w:noProof/>
           </w:rPr>
-          <w:t>9</w:t>
+          <w:t>12</w:t>
         </w:r>
       </w:fldSimple>
       <w:r>
@@ -5597,23 +5884,7 @@
           <w:sz w:val="24"/>
           <w:szCs w:val="24"/>
         </w:rPr>
-        <w:t>Joint Friction Coefficient is esti</w:t>
-      </w:r>
-      <w:r>
-        <w:rPr>
-          <w:rFonts w:ascii="Garamond" w:eastAsiaTheme="minorEastAsia" w:hAnsi="Garamond"/>
-          <w:sz w:val="24"/>
-          <w:szCs w:val="24"/>
-        </w:rPr>
-        <w:t>mated 0.1, but actually 0.02,</w:t>
-      </w:r>
-      <w:r>
-        <w:rPr>
-          <w:rFonts w:ascii="Garamond" w:eastAsiaTheme="minorEastAsia" w:hAnsi="Garamond"/>
-          <w:sz w:val="24"/>
-          <w:szCs w:val="24"/>
-        </w:rPr>
-        <w:t xml:space="preserve"> sliding control</w:t>
+        <w:t>Joint Friction Coefficient is estimated 0.1, but actually 0.02, sliding control</w:t>
       </w:r>
     </w:p>
     <w:p>
@@ -5630,7 +5901,7 @@
         </w:rPr>
         <w:lastRenderedPageBreak/>
         <w:drawing>
-          <wp:inline distT="0" distB="0" distL="0" distR="0" wp14:anchorId="28B4C2A8" wp14:editId="4752B712">
+          <wp:inline distT="0" distB="0" distL="0" distR="0">
             <wp:extent cx="5564161" cy="3743325"/>
             <wp:effectExtent l="0" t="0" r="0" b="0"/>
             <wp:docPr id="10" name="Picture 10"/>
@@ -5645,7 +5916,7 @@
                     <pic:cNvPicPr/>
                   </pic:nvPicPr>
                   <pic:blipFill>
-                    <a:blip r:embed="rId15"/>
+                    <a:blip r:embed="rId18" cstate="print"/>
                     <a:stretch>
                       <a:fillRect/>
                     </a:stretch>
@@ -5683,7 +5954,7 @@
           <w:rPr>
             <w:noProof/>
           </w:rPr>
-          <w:t>10</w:t>
+          <w:t>13</w:t>
         </w:r>
       </w:fldSimple>
       <w:r>
@@ -5711,15 +5982,7 @@
           <w:sz w:val="24"/>
           <w:szCs w:val="24"/>
         </w:rPr>
-        <w:t xml:space="preserve"> </w:t>
-      </w:r>
-      <w:r>
-        <w:rPr>
-          <w:rFonts w:ascii="Garamond" w:eastAsiaTheme="minorEastAsia" w:hAnsi="Garamond"/>
-          <w:sz w:val="24"/>
-          <w:szCs w:val="24"/>
-        </w:rPr>
-        <w:t>sliding control</w:t>
+        <w:t xml:space="preserve"> sliding control</w:t>
       </w:r>
       <w:r>
         <w:rPr>
@@ -5759,7 +6022,7 @@
 </file>
 
 <file path=word/numbering.xml><?xml version="1.0" encoding="utf-8"?>
-<w:numbering xmlns:wpc="http://schemas.microsoft.com/office/word/2010/wordprocessingCanvas" xmlns:mc="http://schemas.openxmlformats.org/markup-compatibility/2006" xmlns:o="urn:schemas-microsoft-com:office:office" xmlns:r="http://schemas.openxmlformats.org/officeDocument/2006/relationships" xmlns:m="http://schemas.openxmlformats.org/officeDocument/2006/math" xmlns:v="urn:schemas-microsoft-com:vml" xmlns:wp14="http://schemas.microsoft.com/office/word/2010/wordprocessingDrawing" xmlns:wp="http://schemas.openxmlformats.org/drawingml/2006/wordprocessingDrawing" xmlns:w10="urn:schemas-microsoft-com:office:word" xmlns:w="http://schemas.openxmlformats.org/wordprocessingml/2006/main" xmlns:w14="http://schemas.microsoft.com/office/word/2010/wordml" xmlns:w15="http://schemas.microsoft.com/office/word/2012/wordml" xmlns:wpg="http://schemas.microsoft.com/office/word/2010/wordprocessingGroup" xmlns:wpi="http://schemas.microsoft.com/office/word/2010/wordprocessingInk" xmlns:wne="http://schemas.microsoft.com/office/word/2006/wordml" xmlns:wps="http://schemas.microsoft.com/office/word/2010/wordprocessingShape" mc:Ignorable="w14 w15 wp14">
+<w:numbering xmlns:ve="http://schemas.openxmlformats.org/markup-compatibility/2006" xmlns:o="urn:schemas-microsoft-com:office:office" xmlns:r="http://schemas.openxmlformats.org/officeDocument/2006/relationships" xmlns:m="http://schemas.openxmlformats.org/officeDocument/2006/math" xmlns:v="urn:schemas-microsoft-com:vml" xmlns:wp="http://schemas.openxmlformats.org/drawingml/2006/wordprocessingDrawing" xmlns:w10="urn:schemas-microsoft-com:office:word" xmlns:w="http://schemas.openxmlformats.org/wordprocessingml/2006/main" xmlns:wne="http://schemas.microsoft.com/office/word/2006/wordml">
   <w:abstractNum w:abstractNumId="0">
     <w:nsid w:val="6061376F"/>
     <w:multiLevelType w:val="hybridMultilevel"/>
@@ -5856,7 +6119,7 @@
 </file>
 
 <file path=word/styles.xml><?xml version="1.0" encoding="utf-8"?>
-<w:styles xmlns:mc="http://schemas.openxmlformats.org/markup-compatibility/2006" xmlns:r="http://schemas.openxmlformats.org/officeDocument/2006/relationships" xmlns:w="http://schemas.openxmlformats.org/wordprocessingml/2006/main" xmlns:w14="http://schemas.microsoft.com/office/word/2010/wordml" xmlns:w15="http://schemas.microsoft.com/office/word/2012/wordml" mc:Ignorable="w14 w15">
+<w:styles xmlns:r="http://schemas.openxmlformats.org/officeDocument/2006/relationships" xmlns:w="http://schemas.openxmlformats.org/wordprocessingml/2006/main">
   <w:docDefaults>
     <w:rPrDefault>
       <w:rPr>
@@ -5872,378 +6135,144 @@
       </w:pPr>
     </w:pPrDefault>
   </w:docDefaults>
-  <w:latentStyles w:defLockedState="0" w:defUIPriority="99" w:defSemiHidden="0" w:defUnhideWhenUsed="0" w:defQFormat="0" w:count="371">
-    <w:lsdException w:name="Normal" w:uiPriority="0" w:qFormat="1"/>
-    <w:lsdException w:name="heading 1" w:uiPriority="9" w:qFormat="1"/>
-    <w:lsdException w:name="heading 2" w:semiHidden="1" w:uiPriority="9" w:unhideWhenUsed="1" w:qFormat="1"/>
-    <w:lsdException w:name="heading 3" w:semiHidden="1" w:uiPriority="9" w:unhideWhenUsed="1" w:qFormat="1"/>
-    <w:lsdException w:name="heading 4" w:semiHidden="1" w:uiPriority="9" w:unhideWhenUsed="1" w:qFormat="1"/>
-    <w:lsdException w:name="heading 5" w:semiHidden="1" w:uiPriority="9" w:unhideWhenUsed="1" w:qFormat="1"/>
-    <w:lsdException w:name="heading 6" w:semiHidden="1" w:uiPriority="9" w:unhideWhenUsed="1" w:qFormat="1"/>
-    <w:lsdException w:name="heading 7" w:semiHidden="1" w:uiPriority="9" w:unhideWhenUsed="1" w:qFormat="1"/>
-    <w:lsdException w:name="heading 8" w:semiHidden="1" w:uiPriority="9" w:unhideWhenUsed="1" w:qFormat="1"/>
-    <w:lsdException w:name="heading 9" w:semiHidden="1" w:uiPriority="9" w:unhideWhenUsed="1" w:qFormat="1"/>
-    <w:lsdException w:name="index 1" w:semiHidden="1" w:unhideWhenUsed="1"/>
-    <w:lsdException w:name="index 2" w:semiHidden="1" w:unhideWhenUsed="1"/>
-    <w:lsdException w:name="index 3" w:semiHidden="1" w:unhideWhenUsed="1"/>
-    <w:lsdException w:name="index 4" w:semiHidden="1" w:unhideWhenUsed="1"/>
-    <w:lsdException w:name="index 5" w:semiHidden="1" w:unhideWhenUsed="1"/>
-    <w:lsdException w:name="index 6" w:semiHidden="1" w:unhideWhenUsed="1"/>
-    <w:lsdException w:name="index 7" w:semiHidden="1" w:unhideWhenUsed="1"/>
-    <w:lsdException w:name="index 8" w:semiHidden="1" w:unhideWhenUsed="1"/>
-    <w:lsdException w:name="index 9" w:semiHidden="1" w:unhideWhenUsed="1"/>
-    <w:lsdException w:name="toc 1" w:semiHidden="1" w:uiPriority="39" w:unhideWhenUsed="1"/>
-    <w:lsdException w:name="toc 2" w:semiHidden="1" w:uiPriority="39" w:unhideWhenUsed="1"/>
-    <w:lsdException w:name="toc 3" w:semiHidden="1" w:uiPriority="39" w:unhideWhenUsed="1"/>
-    <w:lsdException w:name="toc 4" w:semiHidden="1" w:uiPriority="39" w:unhideWhenUsed="1"/>
-    <w:lsdException w:name="toc 5" w:semiHidden="1" w:uiPriority="39" w:unhideWhenUsed="1"/>
-    <w:lsdException w:name="toc 6" w:semiHidden="1" w:uiPriority="39" w:unhideWhenUsed="1"/>
-    <w:lsdException w:name="toc 7" w:semiHidden="1" w:uiPriority="39" w:unhideWhenUsed="1"/>
-    <w:lsdException w:name="toc 8" w:semiHidden="1" w:uiPriority="39" w:unhideWhenUsed="1"/>
-    <w:lsdException w:name="toc 9" w:semiHidden="1" w:uiPriority="39" w:unhideWhenUsed="1"/>
-    <w:lsdException w:name="Normal Indent" w:semiHidden="1" w:unhideWhenUsed="1"/>
-    <w:lsdException w:name="footnote text" w:semiHidden="1" w:unhideWhenUsed="1"/>
-    <w:lsdException w:name="annotation text" w:semiHidden="1" w:unhideWhenUsed="1"/>
-    <w:lsdException w:name="header" w:semiHidden="1" w:unhideWhenUsed="1"/>
-    <w:lsdException w:name="footer" w:semiHidden="1" w:unhideWhenUsed="1"/>
-    <w:lsdException w:name="index heading" w:semiHidden="1" w:unhideWhenUsed="1"/>
-    <w:lsdException w:name="caption" w:semiHidden="1" w:uiPriority="35" w:unhideWhenUsed="1" w:qFormat="1"/>
-    <w:lsdException w:name="table of figures" w:semiHidden="1" w:unhideWhenUsed="1"/>
-    <w:lsdException w:name="envelope address" w:semiHidden="1" w:unhideWhenUsed="1"/>
-    <w:lsdException w:name="envelope return" w:semiHidden="1" w:unhideWhenUsed="1"/>
-    <w:lsdException w:name="footnote reference" w:semiHidden="1" w:unhideWhenUsed="1"/>
-    <w:lsdException w:name="annotation reference" w:semiHidden="1" w:unhideWhenUsed="1"/>
-    <w:lsdException w:name="line number" w:semiHidden="1" w:unhideWhenUsed="1"/>
-    <w:lsdException w:name="page number" w:semiHidden="1" w:unhideWhenUsed="1"/>
-    <w:lsdException w:name="endnote reference" w:semiHidden="1" w:unhideWhenUsed="1"/>
-    <w:lsdException w:name="endnote text" w:semiHidden="1" w:unhideWhenUsed="1"/>
-    <w:lsdException w:name="table of authorities" w:semiHidden="1" w:unhideWhenUsed="1"/>
-    <w:lsdException w:name="macro" w:semiHidden="1" w:unhideWhenUsed="1"/>
-    <w:lsdException w:name="toa heading" w:semiHidden="1" w:unhideWhenUsed="1"/>
-    <w:lsdException w:name="List" w:semiHidden="1" w:unhideWhenUsed="1"/>
-    <w:lsdException w:name="List Bullet" w:semiHidden="1" w:unhideWhenUsed="1"/>
-    <w:lsdException w:name="List Number" w:semiHidden="1" w:unhideWhenUsed="1"/>
-    <w:lsdException w:name="List 2" w:semiHidden="1" w:unhideWhenUsed="1"/>
-    <w:lsdException w:name="List 3" w:semiHidden="1" w:unhideWhenUsed="1"/>
-    <w:lsdException w:name="List 4" w:semiHidden="1" w:unhideWhenUsed="1"/>
-    <w:lsdException w:name="List 5" w:semiHidden="1" w:unhideWhenUsed="1"/>
-    <w:lsdException w:name="List Bullet 2" w:semiHidden="1" w:unhideWhenUsed="1"/>
-    <w:lsdException w:name="List Bullet 3" w:semiHidden="1" w:unhideWhenUsed="1"/>
-    <w:lsdException w:name="List Bullet 4" w:semiHidden="1" w:unhideWhenUsed="1"/>
-    <w:lsdException w:name="List Bullet 5" w:semiHidden="1" w:unhideWhenUsed="1"/>
-    <w:lsdException w:name="List Number 2" w:semiHidden="1" w:unhideWhenUsed="1"/>
-    <w:lsdException w:name="List Number 3" w:semiHidden="1" w:unhideWhenUsed="1"/>
-    <w:lsdException w:name="List Number 4" w:semiHidden="1" w:unhideWhenUsed="1"/>
-    <w:lsdException w:name="List Number 5" w:semiHidden="1" w:unhideWhenUsed="1"/>
-    <w:lsdException w:name="Title" w:uiPriority="10" w:qFormat="1"/>
-    <w:lsdException w:name="Closing" w:semiHidden="1" w:unhideWhenUsed="1"/>
-    <w:lsdException w:name="Signature" w:semiHidden="1" w:unhideWhenUsed="1"/>
-    <w:lsdException w:name="Default Paragraph Font" w:semiHidden="1" w:uiPriority="1" w:unhideWhenUsed="1"/>
-    <w:lsdException w:name="Body Text" w:semiHidden="1" w:unhideWhenUsed="1"/>
-    <w:lsdException w:name="Body Text Indent" w:semiHidden="1" w:unhideWhenUsed="1"/>
-    <w:lsdException w:name="List Continue" w:semiHidden="1" w:unhideWhenUsed="1"/>
-    <w:lsdException w:name="List Continue 2" w:semiHidden="1" w:unhideWhenUsed="1"/>
-    <w:lsdException w:name="List Continue 3" w:semiHidden="1" w:unhideWhenUsed="1"/>
-    <w:lsdException w:name="List Continue 4" w:semiHidden="1" w:unhideWhenUsed="1"/>
-    <w:lsdException w:name="List Continue 5" w:semiHidden="1" w:unhideWhenUsed="1"/>
-    <w:lsdException w:name="Message Header" w:semiHidden="1" w:unhideWhenUsed="1"/>
-    <w:lsdException w:name="Subtitle" w:uiPriority="11" w:qFormat="1"/>
-    <w:lsdException w:name="Salutation" w:semiHidden="1" w:unhideWhenUsed="1"/>
-    <w:lsdException w:name="Date" w:semiHidden="1" w:unhideWhenUsed="1"/>
-    <w:lsdException w:name="Body Text First Indent" w:semiHidden="1" w:unhideWhenUsed="1"/>
-    <w:lsdException w:name="Body Text First Indent 2" w:semiHidden="1" w:unhideWhenUsed="1"/>
-    <w:lsdException w:name="Note Heading" w:semiHidden="1" w:unhideWhenUsed="1"/>
-    <w:lsdException w:name="Body Text 2" w:semiHidden="1" w:unhideWhenUsed="1"/>
-    <w:lsdException w:name="Body Text 3" w:semiHidden="1" w:unhideWhenUsed="1"/>
-    <w:lsdException w:name="Body Text Indent 2" w:semiHidden="1" w:unhideWhenUsed="1"/>
-    <w:lsdException w:name="Body Text Indent 3" w:semiHidden="1" w:unhideWhenUsed="1"/>
-    <w:lsdException w:name="Block Text" w:semiHidden="1" w:unhideWhenUsed="1"/>
-    <w:lsdException w:name="Hyperlink" w:semiHidden="1" w:unhideWhenUsed="1"/>
-    <w:lsdException w:name="FollowedHyperlink" w:semiHidden="1" w:unhideWhenUsed="1"/>
-    <w:lsdException w:name="Strong" w:uiPriority="22" w:qFormat="1"/>
-    <w:lsdException w:name="Emphasis" w:uiPriority="20" w:qFormat="1"/>
-    <w:lsdException w:name="Document Map" w:semiHidden="1" w:unhideWhenUsed="1"/>
-    <w:lsdException w:name="Plain Text" w:semiHidden="1" w:unhideWhenUsed="1"/>
-    <w:lsdException w:name="E-mail Signature" w:semiHidden="1" w:unhideWhenUsed="1"/>
-    <w:lsdException w:name="HTML Top of Form" w:semiHidden="1" w:unhideWhenUsed="1"/>
-    <w:lsdException w:name="HTML Bottom of Form" w:semiHidden="1" w:unhideWhenUsed="1"/>
-    <w:lsdException w:name="Normal (Web)" w:semiHidden="1" w:unhideWhenUsed="1"/>
-    <w:lsdException w:name="HTML Acronym" w:semiHidden="1" w:unhideWhenUsed="1"/>
-    <w:lsdException w:name="HTML Address" w:semiHidden="1" w:unhideWhenUsed="1"/>
-    <w:lsdException w:name="HTML Cite" w:semiHidden="1" w:unhideWhenUsed="1"/>
-    <w:lsdException w:name="HTML Code" w:semiHidden="1" w:unhideWhenUsed="1"/>
-    <w:lsdException w:name="HTML Definition" w:semiHidden="1" w:unhideWhenUsed="1"/>
-    <w:lsdException w:name="HTML Keyboard" w:semiHidden="1" w:unhideWhenUsed="1"/>
-    <w:lsdException w:name="HTML Preformatted" w:semiHidden="1" w:unhideWhenUsed="1"/>
-    <w:lsdException w:name="HTML Sample" w:semiHidden="1" w:unhideWhenUsed="1"/>
-    <w:lsdException w:name="HTML Typewriter" w:semiHidden="1" w:unhideWhenUsed="1"/>
-    <w:lsdException w:name="HTML Variable" w:semiHidden="1" w:unhideWhenUsed="1"/>
-    <w:lsdException w:name="Normal Table" w:semiHidden="1" w:unhideWhenUsed="1"/>
-    <w:lsdException w:name="annotation subject" w:semiHidden="1" w:unhideWhenUsed="1"/>
-    <w:lsdException w:name="No List" w:semiHidden="1" w:unhideWhenUsed="1"/>
-    <w:lsdException w:name="Outline List 1" w:semiHidden="1" w:unhideWhenUsed="1"/>
-    <w:lsdException w:name="Outline List 2" w:semiHidden="1" w:unhideWhenUsed="1"/>
-    <w:lsdException w:name="Outline List 3" w:semiHidden="1" w:unhideWhenUsed="1"/>
-    <w:lsdException w:name="Table Simple 1" w:semiHidden="1" w:unhideWhenUsed="1"/>
-    <w:lsdException w:name="Table Simple 2" w:semiHidden="1" w:unhideWhenUsed="1"/>
-    <w:lsdException w:name="Table Simple 3" w:semiHidden="1" w:unhideWhenUsed="1"/>
-    <w:lsdException w:name="Table Classic 1" w:semiHidden="1" w:unhideWhenUsed="1"/>
-    <w:lsdException w:name="Table Classic 2" w:semiHidden="1" w:unhideWhenUsed="1"/>
-    <w:lsdException w:name="Table Classic 3" w:semiHidden="1" w:unhideWhenUsed="1"/>
-    <w:lsdException w:name="Table Classic 4" w:semiHidden="1" w:unhideWhenUsed="1"/>
-    <w:lsdException w:name="Table Colorful 1" w:semiHidden="1" w:unhideWhenUsed="1"/>
-    <w:lsdException w:name="Table Colorful 2" w:semiHidden="1" w:unhideWhenUsed="1"/>
-    <w:lsdException w:name="Table Colorful 3" w:semiHidden="1" w:unhideWhenUsed="1"/>
-    <w:lsdException w:name="Table Columns 1" w:semiHidden="1" w:unhideWhenUsed="1"/>
-    <w:lsdException w:name="Table Columns 2" w:semiHidden="1" w:unhideWhenUsed="1"/>
-    <w:lsdException w:name="Table Columns 3" w:semiHidden="1" w:unhideWhenUsed="1"/>
-    <w:lsdException w:name="Table Columns 4" w:semiHidden="1" w:unhideWhenUsed="1"/>
-    <w:lsdException w:name="Table Columns 5" w:semiHidden="1" w:unhideWhenUsed="1"/>
-    <w:lsdException w:name="Table Grid 1" w:semiHidden="1" w:unhideWhenUsed="1"/>
-    <w:lsdException w:name="Table Grid 2" w:semiHidden="1" w:unhideWhenUsed="1"/>
-    <w:lsdException w:name="Table Grid 3" w:semiHidden="1" w:unhideWhenUsed="1"/>
-    <w:lsdException w:name="Table Grid 4" w:semiHidden="1" w:unhideWhenUsed="1"/>
-    <w:lsdException w:name="Table Grid 5" w:semiHidden="1" w:unhideWhenUsed="1"/>
-    <w:lsdException w:name="Table Grid 6" w:semiHidden="1" w:unhideWhenUsed="1"/>
-    <w:lsdException w:name="Table Grid 7" w:semiHidden="1" w:unhideWhenUsed="1"/>
-    <w:lsdException w:name="Table Grid 8" w:semiHidden="1" w:unhideWhenUsed="1"/>
-    <w:lsdException w:name="Table List 1" w:semiHidden="1" w:unhideWhenUsed="1"/>
-    <w:lsdException w:name="Table List 2" w:semiHidden="1" w:unhideWhenUsed="1"/>
-    <w:lsdException w:name="Table List 3" w:semiHidden="1" w:unhideWhenUsed="1"/>
-    <w:lsdException w:name="Table List 4" w:semiHidden="1" w:unhideWhenUsed="1"/>
-    <w:lsdException w:name="Table List 5" w:semiHidden="1" w:unhideWhenUsed="1"/>
-    <w:lsdException w:name="Table List 6" w:semiHidden="1" w:unhideWhenUsed="1"/>
-    <w:lsdException w:name="Table List 7" w:semiHidden="1" w:unhideWhenUsed="1"/>
-    <w:lsdException w:name="Table List 8" w:semiHidden="1" w:unhideWhenUsed="1"/>
-    <w:lsdException w:name="Table 3D effects 1" w:semiHidden="1" w:unhideWhenUsed="1"/>
-    <w:lsdException w:name="Table 3D effects 2" w:semiHidden="1" w:unhideWhenUsed="1"/>
-    <w:lsdException w:name="Table 3D effects 3" w:semiHidden="1" w:unhideWhenUsed="1"/>
-    <w:lsdException w:name="Table Contemporary" w:semiHidden="1" w:unhideWhenUsed="1"/>
-    <w:lsdException w:name="Table Elegant" w:semiHidden="1" w:unhideWhenUsed="1"/>
-    <w:lsdException w:name="Table Professional" w:semiHidden="1" w:unhideWhenUsed="1"/>
-    <w:lsdException w:name="Table Subtle 1" w:semiHidden="1" w:unhideWhenUsed="1"/>
-    <w:lsdException w:name="Table Subtle 2" w:semiHidden="1" w:unhideWhenUsed="1"/>
-    <w:lsdException w:name="Table Web 1" w:semiHidden="1" w:unhideWhenUsed="1"/>
-    <w:lsdException w:name="Table Web 2" w:semiHidden="1" w:unhideWhenUsed="1"/>
-    <w:lsdException w:name="Table Web 3" w:semiHidden="1" w:unhideWhenUsed="1"/>
-    <w:lsdException w:name="Balloon Text" w:semiHidden="1" w:unhideWhenUsed="1"/>
-    <w:lsdException w:name="Table Grid" w:uiPriority="59"/>
-    <w:lsdException w:name="Table Theme" w:semiHidden="1" w:unhideWhenUsed="1"/>
-    <w:lsdException w:name="Placeholder Text" w:semiHidden="1"/>
-    <w:lsdException w:name="No Spacing" w:uiPriority="1" w:qFormat="1"/>
-    <w:lsdException w:name="Light Shading" w:uiPriority="60"/>
-    <w:lsdException w:name="Light List" w:uiPriority="61"/>
-    <w:lsdException w:name="Light Grid" w:uiPriority="62"/>
-    <w:lsdException w:name="Medium Shading 1" w:uiPriority="63"/>
-    <w:lsdException w:name="Medium Shading 2" w:uiPriority="64"/>
-    <w:lsdException w:name="Medium List 1" w:uiPriority="65"/>
-    <w:lsdException w:name="Medium List 2" w:uiPriority="66"/>
-    <w:lsdException w:name="Medium Grid 1" w:uiPriority="67"/>
-    <w:lsdException w:name="Medium Grid 2" w:uiPriority="68"/>
-    <w:lsdException w:name="Medium Grid 3" w:uiPriority="69"/>
-    <w:lsdException w:name="Dark List" w:uiPriority="70"/>
-    <w:lsdException w:name="Colorful Shading" w:uiPriority="71"/>
-    <w:lsdException w:name="Colorful List" w:uiPriority="72"/>
-    <w:lsdException w:name="Colorful Grid" w:uiPriority="73"/>
-    <w:lsdException w:name="Light Shading Accent 1" w:uiPriority="60"/>
-    <w:lsdException w:name="Light List Accent 1" w:uiPriority="61"/>
-    <w:lsdException w:name="Light Grid Accent 1" w:uiPriority="62"/>
-    <w:lsdException w:name="Medium Shading 1 Accent 1" w:uiPriority="63"/>
-    <w:lsdException w:name="Medium Shading 2 Accent 1" w:uiPriority="64"/>
-    <w:lsdException w:name="Medium List 1 Accent 1" w:uiPriority="65"/>
-    <w:lsdException w:name="Revision" w:semiHidden="1"/>
-    <w:lsdException w:name="List Paragraph" w:uiPriority="34" w:qFormat="1"/>
-    <w:lsdException w:name="Quote" w:uiPriority="29" w:qFormat="1"/>
-    <w:lsdException w:name="Intense Quote" w:uiPriority="30" w:qFormat="1"/>
-    <w:lsdException w:name="Medium List 2 Accent 1" w:uiPriority="66"/>
-    <w:lsdException w:name="Medium Grid 1 Accent 1" w:uiPriority="67"/>
-    <w:lsdException w:name="Medium Grid 2 Accent 1" w:uiPriority="68"/>
-    <w:lsdException w:name="Medium Grid 3 Accent 1" w:uiPriority="69"/>
-    <w:lsdException w:name="Dark List Accent 1" w:uiPriority="70"/>
-    <w:lsdException w:name="Colorful Shading Accent 1" w:uiPriority="71"/>
-    <w:lsdException w:name="Colorful List Accent 1" w:uiPriority="72"/>
-    <w:lsdException w:name="Colorful Grid Accent 1" w:uiPriority="73"/>
-    <w:lsdException w:name="Light Shading Accent 2" w:uiPriority="60"/>
-    <w:lsdException w:name="Light List Accent 2" w:uiPriority="61"/>
-    <w:lsdException w:name="Light Grid Accent 2" w:uiPriority="62"/>
-    <w:lsdException w:name="Medium Shading 1 Accent 2" w:uiPriority="63"/>
-    <w:lsdException w:name="Medium Shading 2 Accent 2" w:uiPriority="64"/>
-    <w:lsdException w:name="Medium List 1 Accent 2" w:uiPriority="65"/>
-    <w:lsdException w:name="Medium List 2 Accent 2" w:uiPriority="66"/>
-    <w:lsdException w:name="Medium Grid 1 Accent 2" w:uiPriority="67"/>
-    <w:lsdException w:name="Medium Grid 2 Accent 2" w:uiPriority="68"/>
-    <w:lsdException w:name="Medium Grid 3 Accent 2" w:uiPriority="69"/>
-    <w:lsdException w:name="Dark List Accent 2" w:uiPriority="70"/>
-    <w:lsdException w:name="Colorful Shading Accent 2" w:uiPriority="71"/>
-    <w:lsdException w:name="Colorful List Accent 2" w:uiPriority="72"/>
-    <w:lsdException w:name="Colorful Grid Accent 2" w:uiPriority="73"/>
-    <w:lsdException w:name="Light Shading Accent 3" w:uiPriority="60"/>
-    <w:lsdException w:name="Light List Accent 3" w:uiPriority="61"/>
-    <w:lsdException w:name="Light Grid Accent 3" w:uiPriority="62"/>
-    <w:lsdException w:name="Medium Shading 1 Accent 3" w:uiPriority="63"/>
-    <w:lsdException w:name="Medium Shading 2 Accent 3" w:uiPriority="64"/>
-    <w:lsdException w:name="Medium List 1 Accent 3" w:uiPriority="65"/>
-    <w:lsdException w:name="Medium List 2 Accent 3" w:uiPriority="66"/>
-    <w:lsdException w:name="Medium Grid 1 Accent 3" w:uiPriority="67"/>
-    <w:lsdException w:name="Medium Grid 2 Accent 3" w:uiPriority="68"/>
-    <w:lsdException w:name="Medium Grid 3 Accent 3" w:uiPriority="69"/>
-    <w:lsdException w:name="Dark List Accent 3" w:uiPriority="70"/>
-    <w:lsdException w:name="Colorful Shading Accent 3" w:uiPriority="71"/>
-    <w:lsdException w:name="Colorful List Accent 3" w:uiPriority="72"/>
-    <w:lsdException w:name="Colorful Grid Accent 3" w:uiPriority="73"/>
-    <w:lsdException w:name="Light Shading Accent 4" w:uiPriority="60"/>
-    <w:lsdException w:name="Light List Accent 4" w:uiPriority="61"/>
-    <w:lsdException w:name="Light Grid Accent 4" w:uiPriority="62"/>
-    <w:lsdException w:name="Medium Shading 1 Accent 4" w:uiPriority="63"/>
-    <w:lsdException w:name="Medium Shading 2 Accent 4" w:uiPriority="64"/>
-    <w:lsdException w:name="Medium List 1 Accent 4" w:uiPriority="65"/>
-    <w:lsdException w:name="Medium List 2 Accent 4" w:uiPriority="66"/>
-    <w:lsdException w:name="Medium Grid 1 Accent 4" w:uiPriority="67"/>
-    <w:lsdException w:name="Medium Grid 2 Accent 4" w:uiPriority="68"/>
-    <w:lsdException w:name="Medium Grid 3 Accent 4" w:uiPriority="69"/>
-    <w:lsdException w:name="Dark List Accent 4" w:uiPriority="70"/>
-    <w:lsdException w:name="Colorful Shading Accent 4" w:uiPriority="71"/>
-    <w:lsdException w:name="Colorful List Accent 4" w:uiPriority="72"/>
-    <w:lsdException w:name="Colorful Grid Accent 4" w:uiPriority="73"/>
-    <w:lsdException w:name="Light Shading Accent 5" w:uiPriority="60"/>
-    <w:lsdException w:name="Light List Accent 5" w:uiPriority="61"/>
-    <w:lsdException w:name="Light Grid Accent 5" w:uiPriority="62"/>
-    <w:lsdException w:name="Medium Shading 1 Accent 5" w:uiPriority="63"/>
-    <w:lsdException w:name="Medium Shading 2 Accent 5" w:uiPriority="64"/>
-    <w:lsdException w:name="Medium List 1 Accent 5" w:uiPriority="65"/>
-    <w:lsdException w:name="Medium List 2 Accent 5" w:uiPriority="66"/>
-    <w:lsdException w:name="Medium Grid 1 Accent 5" w:uiPriority="67"/>
-    <w:lsdException w:name="Medium Grid 2 Accent 5" w:uiPriority="68"/>
-    <w:lsdException w:name="Medium Grid 3 Accent 5" w:uiPriority="69"/>
-    <w:lsdException w:name="Dark List Accent 5" w:uiPriority="70"/>
-    <w:lsdException w:name="Colorful Shading Accent 5" w:uiPriority="71"/>
-    <w:lsdException w:name="Colorful List Accent 5" w:uiPriority="72"/>
-    <w:lsdException w:name="Colorful Grid Accent 5" w:uiPriority="73"/>
-    <w:lsdException w:name="Light Shading Accent 6" w:uiPriority="60"/>
-    <w:lsdException w:name="Light List Accent 6" w:uiPriority="61"/>
-    <w:lsdException w:name="Light Grid Accent 6" w:uiPriority="62"/>
-    <w:lsdException w:name="Medium Shading 1 Accent 6" w:uiPriority="63"/>
-    <w:lsdException w:name="Medium Shading 2 Accent 6" w:uiPriority="64"/>
-    <w:lsdException w:name="Medium List 1 Accent 6" w:uiPriority="65"/>
-    <w:lsdException w:name="Medium List 2 Accent 6" w:uiPriority="66"/>
-    <w:lsdException w:name="Medium Grid 1 Accent 6" w:uiPriority="67"/>
-    <w:lsdException w:name="Medium Grid 2 Accent 6" w:uiPriority="68"/>
-    <w:lsdException w:name="Medium Grid 3 Accent 6" w:uiPriority="69"/>
-    <w:lsdException w:name="Dark List Accent 6" w:uiPriority="70"/>
-    <w:lsdException w:name="Colorful Shading Accent 6" w:uiPriority="71"/>
-    <w:lsdException w:name="Colorful List Accent 6" w:uiPriority="72"/>
-    <w:lsdException w:name="Colorful Grid Accent 6" w:uiPriority="73"/>
-    <w:lsdException w:name="Subtle Emphasis" w:uiPriority="19" w:qFormat="1"/>
-    <w:lsdException w:name="Intense Emphasis" w:uiPriority="21" w:qFormat="1"/>
-    <w:lsdException w:name="Subtle Reference" w:uiPriority="31" w:qFormat="1"/>
-    <w:lsdException w:name="Intense Reference" w:uiPriority="32" w:qFormat="1"/>
-    <w:lsdException w:name="Book Title" w:uiPriority="33" w:qFormat="1"/>
-    <w:lsdException w:name="Bibliography" w:semiHidden="1" w:uiPriority="37" w:unhideWhenUsed="1"/>
-    <w:lsdException w:name="TOC Heading" w:semiHidden="1" w:uiPriority="39" w:unhideWhenUsed="1" w:qFormat="1"/>
-    <w:lsdException w:name="Plain Table 1" w:uiPriority="41"/>
-    <w:lsdException w:name="Plain Table 2" w:uiPriority="42"/>
-    <w:lsdException w:name="Plain Table 3" w:uiPriority="43"/>
-    <w:lsdException w:name="Plain Table 4" w:uiPriority="44"/>
-    <w:lsdException w:name="Plain Table 5" w:uiPriority="45"/>
-    <w:lsdException w:name="Grid Table Light" w:uiPriority="40"/>
-    <w:lsdException w:name="Grid Table 1 Light" w:uiPriority="46"/>
-    <w:lsdException w:name="Grid Table 2" w:uiPriority="47"/>
-    <w:lsdException w:name="Grid Table 3" w:uiPriority="48"/>
-    <w:lsdException w:name="Grid Table 4" w:uiPriority="49"/>
-    <w:lsdException w:name="Grid Table 5 Dark" w:uiPriority="50"/>
-    <w:lsdException w:name="Grid Table 6 Colorful" w:uiPriority="51"/>
-    <w:lsdException w:name="Grid Table 7 Colorful" w:uiPriority="52"/>
-    <w:lsdException w:name="Grid Table 1 Light Accent 1" w:uiPriority="46"/>
-    <w:lsdException w:name="Grid Table 2 Accent 1" w:uiPriority="47"/>
-    <w:lsdException w:name="Grid Table 3 Accent 1" w:uiPriority="48"/>
-    <w:lsdException w:name="Grid Table 4 Accent 1" w:uiPriority="49"/>
-    <w:lsdException w:name="Grid Table 5 Dark Accent 1" w:uiPriority="50"/>
-    <w:lsdException w:name="Grid Table 6 Colorful Accent 1" w:uiPriority="51"/>
-    <w:lsdException w:name="Grid Table 7 Colorful Accent 1" w:uiPriority="52"/>
-    <w:lsdException w:name="Grid Table 1 Light Accent 2" w:uiPriority="46"/>
-    <w:lsdException w:name="Grid Table 2 Accent 2" w:uiPriority="47"/>
-    <w:lsdException w:name="Grid Table 3 Accent 2" w:uiPriority="48"/>
-    <w:lsdException w:name="Grid Table 4 Accent 2" w:uiPriority="49"/>
-    <w:lsdException w:name="Grid Table 5 Dark Accent 2" w:uiPriority="50"/>
-    <w:lsdException w:name="Grid Table 6 Colorful Accent 2" w:uiPriority="51"/>
-    <w:lsdException w:name="Grid Table 7 Colorful Accent 2" w:uiPriority="52"/>
-    <w:lsdException w:name="Grid Table 1 Light Accent 3" w:uiPriority="46"/>
-    <w:lsdException w:name="Grid Table 2 Accent 3" w:uiPriority="47"/>
-    <w:lsdException w:name="Grid Table 3 Accent 3" w:uiPriority="48"/>
-    <w:lsdException w:name="Grid Table 4 Accent 3" w:uiPriority="49"/>
-    <w:lsdException w:name="Grid Table 5 Dark Accent 3" w:uiPriority="50"/>
-    <w:lsdException w:name="Grid Table 6 Colorful Accent 3" w:uiPriority="51"/>
-    <w:lsdException w:name="Grid Table 7 Colorful Accent 3" w:uiPriority="52"/>
-    <w:lsdException w:name="Grid Table 1 Light Accent 4" w:uiPriority="46"/>
-    <w:lsdException w:name="Grid Table 2 Accent 4" w:uiPriority="47"/>
-    <w:lsdException w:name="Grid Table 3 Accent 4" w:uiPriority="48"/>
-    <w:lsdException w:name="Grid Table 4 Accent 4" w:uiPriority="49"/>
-    <w:lsdException w:name="Grid Table 5 Dark Accent 4" w:uiPriority="50"/>
-    <w:lsdException w:name="Grid Table 6 Colorful Accent 4" w:uiPriority="51"/>
-    <w:lsdException w:name="Grid Table 7 Colorful Accent 4" w:uiPriority="52"/>
-    <w:lsdException w:name="Grid Table 1 Light Accent 5" w:uiPriority="46"/>
-    <w:lsdException w:name="Grid Table 2 Accent 5" w:uiPriority="47"/>
-    <w:lsdException w:name="Grid Table 3 Accent 5" w:uiPriority="48"/>
-    <w:lsdException w:name="Grid Table 4 Accent 5" w:uiPriority="49"/>
-    <w:lsdException w:name="Grid Table 5 Dark Accent 5" w:uiPriority="50"/>
-    <w:lsdException w:name="Grid Table 6 Colorful Accent 5" w:uiPriority="51"/>
-    <w:lsdException w:name="Grid Table 7 Colorful Accent 5" w:uiPriority="52"/>
-    <w:lsdException w:name="Grid Table 1 Light Accent 6" w:uiPriority="46"/>
-    <w:lsdException w:name="Grid Table 2 Accent 6" w:uiPriority="47"/>
-    <w:lsdException w:name="Grid Table 3 Accent 6" w:uiPriority="48"/>
-    <w:lsdException w:name="Grid Table 4 Accent 6" w:uiPriority="49"/>
-    <w:lsdException w:name="Grid Table 5 Dark Accent 6" w:uiPriority="50"/>
-    <w:lsdException w:name="Grid Table 6 Colorful Accent 6" w:uiPriority="51"/>
-    <w:lsdException w:name="Grid Table 7 Colorful Accent 6" w:uiPriority="52"/>
-    <w:lsdException w:name="List Table 1 Light" w:uiPriority="46"/>
-    <w:lsdException w:name="List Table 2" w:uiPriority="47"/>
-    <w:lsdException w:name="List Table 3" w:uiPriority="48"/>
-    <w:lsdException w:name="List Table 4" w:uiPriority="49"/>
-    <w:lsdException w:name="List Table 5 Dark" w:uiPriority="50"/>
-    <w:lsdException w:name="List Table 6 Colorful" w:uiPriority="51"/>
-    <w:lsdException w:name="List Table 7 Colorful" w:uiPriority="52"/>
-    <w:lsdException w:name="List Table 1 Light Accent 1" w:uiPriority="46"/>
-    <w:lsdException w:name="List Table 2 Accent 1" w:uiPriority="47"/>
-    <w:lsdException w:name="List Table 3 Accent 1" w:uiPriority="48"/>
-    <w:lsdException w:name="List Table 4 Accent 1" w:uiPriority="49"/>
-    <w:lsdException w:name="List Table 5 Dark Accent 1" w:uiPriority="50"/>
-    <w:lsdException w:name="List Table 6 Colorful Accent 1" w:uiPriority="51"/>
-    <w:lsdException w:name="List Table 7 Colorful Accent 1" w:uiPriority="52"/>
-    <w:lsdException w:name="List Table 1 Light Accent 2" w:uiPriority="46"/>
-    <w:lsdException w:name="List Table 2 Accent 2" w:uiPriority="47"/>
-    <w:lsdException w:name="List Table 3 Accent 2" w:uiPriority="48"/>
-    <w:lsdException w:name="List Table 4 Accent 2" w:uiPriority="49"/>
-    <w:lsdException w:name="List Table 5 Dark Accent 2" w:uiPriority="50"/>
-    <w:lsdException w:name="List Table 6 Colorful Accent 2" w:uiPriority="51"/>
-    <w:lsdException w:name="List Table 7 Colorful Accent 2" w:uiPriority="52"/>
-    <w:lsdException w:name="List Table 1 Light Accent 3" w:uiPriority="46"/>
-    <w:lsdException w:name="List Table 2 Accent 3" w:uiPriority="47"/>
-    <w:lsdException w:name="List Table 3 Accent 3" w:uiPriority="48"/>
-    <w:lsdException w:name="List Table 4 Accent 3" w:uiPriority="49"/>
-    <w:lsdException w:name="List Table 5 Dark Accent 3" w:uiPriority="50"/>
-    <w:lsdException w:name="List Table 6 Colorful Accent 3" w:uiPriority="51"/>
-    <w:lsdException w:name="List Table 7 Colorful Accent 3" w:uiPriority="52"/>
-    <w:lsdException w:name="List Table 1 Light Accent 4" w:uiPriority="46"/>
-    <w:lsdException w:name="List Table 2 Accent 4" w:uiPriority="47"/>
-    <w:lsdException w:name="List Table 3 Accent 4" w:uiPriority="48"/>
-    <w:lsdException w:name="List Table 4 Accent 4" w:uiPriority="49"/>
-    <w:lsdException w:name="List Table 5 Dark Accent 4" w:uiPriority="50"/>
-    <w:lsdException w:name="List Table 6 Colorful Accent 4" w:uiPriority="51"/>
-    <w:lsdException w:name="List Table 7 Colorful Accent 4" w:uiPriority="52"/>
-    <w:lsdException w:name="List Table 1 Light Accent 5" w:uiPriority="46"/>
-    <w:lsdException w:name="List Table 2 Accent 5" w:uiPriority="47"/>
-    <w:lsdException w:name="List Table 3 Accent 5" w:uiPriority="48"/>
-    <w:lsdException w:name="List Table 4 Accent 5" w:uiPriority="49"/>
-    <w:lsdException w:name="List Table 5 Dark Accent 5" w:uiPriority="50"/>
-    <w:lsdException w:name="List Table 6 Colorful Accent 5" w:uiPriority="51"/>
-    <w:lsdException w:name="List Table 7 Colorful Accent 5" w:uiPriority="52"/>
-    <w:lsdException w:name="List Table 1 Light Accent 6" w:uiPriority="46"/>
-    <w:lsdException w:name="List Table 2 Accent 6" w:uiPriority="47"/>
-    <w:lsdException w:name="List Table 3 Accent 6" w:uiPriority="48"/>
-    <w:lsdException w:name="List Table 4 Accent 6" w:uiPriority="49"/>
-    <w:lsdException w:name="List Table 5 Dark Accent 6" w:uiPriority="50"/>
-    <w:lsdException w:name="List Table 6 Colorful Accent 6" w:uiPriority="51"/>
-    <w:lsdException w:name="List Table 7 Colorful Accent 6" w:uiPriority="52"/>
+  <w:latentStyles w:defLockedState="0" w:defUIPriority="99" w:defSemiHidden="1" w:defUnhideWhenUsed="1" w:defQFormat="0" w:count="267">
+    <w:lsdException w:name="Normal" w:semiHidden="0" w:uiPriority="0" w:unhideWhenUsed="0" w:qFormat="1"/>
+    <w:lsdException w:name="heading 1" w:semiHidden="0" w:uiPriority="9" w:unhideWhenUsed="0" w:qFormat="1"/>
+    <w:lsdException w:name="heading 2" w:uiPriority="9" w:qFormat="1"/>
+    <w:lsdException w:name="heading 3" w:uiPriority="9" w:qFormat="1"/>
+    <w:lsdException w:name="heading 4" w:uiPriority="9" w:qFormat="1"/>
+    <w:lsdException w:name="heading 5" w:uiPriority="9" w:qFormat="1"/>
+    <w:lsdException w:name="heading 6" w:uiPriority="9" w:qFormat="1"/>
+    <w:lsdException w:name="heading 7" w:uiPriority="9" w:qFormat="1"/>
+    <w:lsdException w:name="heading 8" w:uiPriority="9" w:qFormat="1"/>
+    <w:lsdException w:name="heading 9" w:uiPriority="9" w:qFormat="1"/>
+    <w:lsdException w:name="toc 1" w:uiPriority="39"/>
+    <w:lsdException w:name="toc 2" w:uiPriority="39"/>
+    <w:lsdException w:name="toc 3" w:uiPriority="39"/>
+    <w:lsdException w:name="toc 4" w:uiPriority="39"/>
+    <w:lsdException w:name="toc 5" w:uiPriority="39"/>
+    <w:lsdException w:name="toc 6" w:uiPriority="39"/>
+    <w:lsdException w:name="toc 7" w:uiPriority="39"/>
+    <w:lsdException w:name="toc 8" w:uiPriority="39"/>
+    <w:lsdException w:name="toc 9" w:uiPriority="39"/>
+    <w:lsdException w:name="caption" w:uiPriority="35" w:qFormat="1"/>
+    <w:lsdException w:name="Title" w:semiHidden="0" w:uiPriority="10" w:unhideWhenUsed="0" w:qFormat="1"/>
+    <w:lsdException w:name="Default Paragraph Font" w:uiPriority="1"/>
+    <w:lsdException w:name="Subtitle" w:semiHidden="0" w:uiPriority="11" w:unhideWhenUsed="0" w:qFormat="1"/>
+    <w:lsdException w:name="Strong" w:semiHidden="0" w:uiPriority="22" w:unhideWhenUsed="0" w:qFormat="1"/>
+    <w:lsdException w:name="Emphasis" w:semiHidden="0" w:uiPriority="20" w:unhideWhenUsed="0" w:qFormat="1"/>
+    <w:lsdException w:name="Table Grid" w:semiHidden="0" w:uiPriority="59" w:unhideWhenUsed="0"/>
+    <w:lsdException w:name="Placeholder Text" w:unhideWhenUsed="0"/>
+    <w:lsdException w:name="No Spacing" w:semiHidden="0" w:uiPriority="1" w:unhideWhenUsed="0" w:qFormat="1"/>
+    <w:lsdException w:name="Light Shading" w:semiHidden="0" w:uiPriority="60" w:unhideWhenUsed="0"/>
+    <w:lsdException w:name="Light List" w:semiHidden="0" w:uiPriority="61" w:unhideWhenUsed="0"/>
+    <w:lsdException w:name="Light Grid" w:semiHidden="0" w:uiPriority="62" w:unhideWhenUsed="0"/>
+    <w:lsdException w:name="Medium Shading 1" w:semiHidden="0" w:uiPriority="63" w:unhideWhenUsed="0"/>
+    <w:lsdException w:name="Medium Shading 2" w:semiHidden="0" w:uiPriority="64" w:unhideWhenUsed="0"/>
+    <w:lsdException w:name="Medium List 1" w:semiHidden="0" w:uiPriority="65" w:unhideWhenUsed="0"/>
+    <w:lsdException w:name="Medium List 2" w:semiHidden="0" w:uiPriority="66" w:unhideWhenUsed="0"/>
+    <w:lsdException w:name="Medium Grid 1" w:semiHidden="0" w:uiPriority="67" w:unhideWhenUsed="0"/>
+    <w:lsdException w:name="Medium Grid 2" w:semiHidden="0" w:uiPriority="68" w:unhideWhenUsed="0"/>
+    <w:lsdException w:name="Medium Grid 3" w:semiHidden="0" w:uiPriority="69" w:unhideWhenUsed="0"/>
+    <w:lsdException w:name="Dark List" w:semiHidden="0" w:uiPriority="70" w:unhideWhenUsed="0"/>
+    <w:lsdException w:name="Colorful Shading" w:semiHidden="0" w:uiPriority="71" w:unhideWhenUsed="0"/>
+    <w:lsdException w:name="Colorful List" w:semiHidden="0" w:uiPriority="72" w:unhideWhenUsed="0"/>
+    <w:lsdException w:name="Colorful Grid" w:semiHidden="0" w:uiPriority="73" w:unhideWhenUsed="0"/>
+    <w:lsdException w:name="Light Shading Accent 1" w:semiHidden="0" w:uiPriority="60" w:unhideWhenUsed="0"/>
+    <w:lsdException w:name="Light List Accent 1" w:semiHidden="0" w:uiPriority="61" w:unhideWhenUsed="0"/>
+    <w:lsdException w:name="Light Grid Accent 1" w:semiHidden="0" w:uiPriority="62" w:unhideWhenUsed="0"/>
+    <w:lsdException w:name="Medium Shading 1 Accent 1" w:semiHidden="0" w:uiPriority="63" w:unhideWhenUsed="0"/>
+    <w:lsdException w:name="Medium Shading 2 Accent 1" w:semiHidden="0" w:uiPriority="64" w:unhideWhenUsed="0"/>
+    <w:lsdException w:name="Medium List 1 Accent 1" w:semiHidden="0" w:uiPriority="65" w:unhideWhenUsed="0"/>
+    <w:lsdException w:name="Revision" w:unhideWhenUsed="0"/>
+    <w:lsdException w:name="List Paragraph" w:semiHidden="0" w:uiPriority="34" w:unhideWhenUsed="0" w:qFormat="1"/>
+    <w:lsdException w:name="Quote" w:semiHidden="0" w:uiPriority="29" w:unhideWhenUsed="0" w:qFormat="1"/>
+    <w:lsdException w:name="Intense Quote" w:semiHidden="0" w:uiPriority="30" w:unhideWhenUsed="0" w:qFormat="1"/>
+    <w:lsdException w:name="Medium List 2 Accent 1" w:semiHidden="0" w:uiPriority="66" w:unhideWhenUsed="0"/>
+    <w:lsdException w:name="Medium Grid 1 Accent 1" w:semiHidden="0" w:uiPriority="67" w:unhideWhenUsed="0"/>
+    <w:lsdException w:name="Medium Grid 2 Accent 1" w:semiHidden="0" w:uiPriority="68" w:unhideWhenUsed="0"/>
+    <w:lsdException w:name="Medium Grid 3 Accent 1" w:semiHidden="0" w:uiPriority="69" w:unhideWhenUsed="0"/>
+    <w:lsdException w:name="Dark List Accent 1" w:semiHidden="0" w:uiPriority="70" w:unhideWhenUsed="0"/>
+    <w:lsdException w:name="Colorful Shading Accent 1" w:semiHidden="0" w:uiPriority="71" w:unhideWhenUsed="0"/>
+    <w:lsdException w:name="Colorful List Accent 1" w:semiHidden="0" w:uiPriority="72" w:unhideWhenUsed="0"/>
+    <w:lsdException w:name="Colorful Grid Accent 1" w:semiHidden="0" w:uiPriority="73" w:unhideWhenUsed="0"/>
+    <w:lsdException w:name="Light Shading Accent 2" w:semiHidden="0" w:uiPriority="60" w:unhideWhenUsed="0"/>
+    <w:lsdException w:name="Light List Accent 2" w:semiHidden="0" w:uiPriority="61" w:unhideWhenUsed="0"/>
+    <w:lsdException w:name="Light Grid Accent 2" w:semiHidden="0" w:uiPriority="62" w:unhideWhenUsed="0"/>
+    <w:lsdException w:name="Medium Shading 1 Accent 2" w:semiHidden="0" w:uiPriority="63" w:unhideWhenUsed="0"/>
+    <w:lsdException w:name="Medium Shading 2 Accent 2" w:semiHidden="0" w:uiPriority="64" w:unhideWhenUsed="0"/>
+    <w:lsdException w:name="Medium List 1 Accent 2" w:semiHidden="0" w:uiPriority="65" w:unhideWhenUsed="0"/>
+    <w:lsdException w:name="Medium List 2 Accent 2" w:semiHidden="0" w:uiPriority="66" w:unhideWhenUsed="0"/>
+    <w:lsdException w:name="Medium Grid 1 Accent 2" w:semiHidden="0" w:uiPriority="67" w:unhideWhenUsed="0"/>
+    <w:lsdException w:name="Medium Grid 2 Accent 2" w:semiHidden="0" w:uiPriority="68" w:unhideWhenUsed="0"/>
+    <w:lsdException w:name="Medium Grid 3 Accent 2" w:semiHidden="0" w:uiPriority="69" w:unhideWhenUsed="0"/>
+    <w:lsdException w:name="Dark List Accent 2" w:semiHidden="0" w:uiPriority="70" w:unhideWhenUsed="0"/>
+    <w:lsdException w:name="Colorful Shading Accent 2" w:semiHidden="0" w:uiPriority="71" w:unhideWhenUsed="0"/>
+    <w:lsdException w:name="Colorful List Accent 2" w:semiHidden="0" w:uiPriority="72" w:unhideWhenUsed="0"/>
+    <w:lsdException w:name="Colorful Grid Accent 2" w:semiHidden="0" w:uiPriority="73" w:unhideWhenUsed="0"/>
+    <w:lsdException w:name="Light Shading Accent 3" w:semiHidden="0" w:uiPriority="60" w:unhideWhenUsed="0"/>
+    <w:lsdException w:name="Light List Accent 3" w:semiHidden="0" w:uiPriority="61" w:unhideWhenUsed="0"/>
+    <w:lsdException w:name="Light Grid Accent 3" w:semiHidden="0" w:uiPriority="62" w:unhideWhenUsed="0"/>
+    <w:lsdException w:name="Medium Shading 1 Accent 3" w:semiHidden="0" w:uiPriority="63" w:unhideWhenUsed="0"/>
+    <w:lsdException w:name="Medium Shading 2 Accent 3" w:semiHidden="0" w:uiPriority="64" w:unhideWhenUsed="0"/>
+    <w:lsdException w:name="Medium List 1 Accent 3" w:semiHidden="0" w:uiPriority="65" w:unhideWhenUsed="0"/>
+    <w:lsdException w:name="Medium List 2 Accent 3" w:semiHidden="0" w:uiPriority="66" w:unhideWhenUsed="0"/>
+    <w:lsdException w:name="Medium Grid 1 Accent 3" w:semiHidden="0" w:uiPriority="67" w:unhideWhenUsed="0"/>
+    <w:lsdException w:name="Medium Grid 2 Accent 3" w:semiHidden="0" w:uiPriority="68" w:unhideWhenUsed="0"/>
+    <w:lsdException w:name="Medium Grid 3 Accent 3" w:semiHidden="0" w:uiPriority="69" w:unhideWhenUsed="0"/>
+    <w:lsdException w:name="Dark List Accent 3" w:semiHidden="0" w:uiPriority="70" w:unhideWhenUsed="0"/>
+    <w:lsdException w:name="Colorful Shading Accent 3" w:semiHidden="0" w:uiPriority="71" w:unhideWhenUsed="0"/>
+    <w:lsdException w:name="Colorful List Accent 3" w:semiHidden="0" w:uiPriority="72" w:unhideWhenUsed="0"/>
+    <w:lsdException w:name="Colorful Grid Accent 3" w:semiHidden="0" w:uiPriority="73" w:unhideWhenUsed="0"/>
+    <w:lsdException w:name="Light Shading Accent 4" w:semiHidden="0" w:uiPriority="60" w:unhideWhenUsed="0"/>
+    <w:lsdException w:name="Light List Accent 4" w:semiHidden="0" w:uiPriority="61" w:unhideWhenUsed="0"/>
+    <w:lsdException w:name="Light Grid Accent 4" w:semiHidden="0" w:uiPriority="62" w:unhideWhenUsed="0"/>
+    <w:lsdException w:name="Medium Shading 1 Accent 4" w:semiHidden="0" w:uiPriority="63" w:unhideWhenUsed="0"/>
+    <w:lsdException w:name="Medium Shading 2 Accent 4" w:semiHidden="0" w:uiPriority="64" w:unhideWhenUsed="0"/>
+    <w:lsdException w:name="Medium List 1 Accent 4" w:semiHidden="0" w:uiPriority="65" w:unhideWhenUsed="0"/>
+    <w:lsdException w:name="Medium List 2 Accent 4" w:semiHidden="0" w:uiPriority="66" w:unhideWhenUsed="0"/>
+    <w:lsdException w:name="Medium Grid 1 Accent 4" w:semiHidden="0" w:uiPriority="67" w:unhideWhenUsed="0"/>
+    <w:lsdException w:name="Medium Grid 2 Accent 4" w:semiHidden="0" w:uiPriority="68" w:unhideWhenUsed="0"/>
+    <w:lsdException w:name="Medium Grid 3 Accent 4" w:semiHidden="0" w:uiPriority="69" w:unhideWhenUsed="0"/>
+    <w:lsdException w:name="Dark List Accent 4" w:semiHidden="0" w:uiPriority="70" w:unhideWhenUsed="0"/>
+    <w:lsdException w:name="Colorful Shading Accent 4" w:semiHidden="0" w:uiPriority="71" w:unhideWhenUsed="0"/>
+    <w:lsdException w:name="Colorful List Accent 4" w:semiHidden="0" w:uiPriority="72" w:unhideWhenUsed="0"/>
+    <w:lsdException w:name="Colorful Grid Accent 4" w:semiHidden="0" w:uiPriority="73" w:unhideWhenUsed="0"/>
+    <w:lsdException w:name="Light Shading Accent 5" w:semiHidden="0" w:uiPriority="60" w:unhideWhenUsed="0"/>
+    <w:lsdException w:name="Light List Accent 5" w:semiHidden="0" w:uiPriority="61" w:unhideWhenUsed="0"/>
+    <w:lsdException w:name="Light Grid Accent 5" w:semiHidden="0" w:uiPriority="62" w:unhideWhenUsed="0"/>
+    <w:lsdException w:name="Medium Shading 1 Accent 5" w:semiHidden="0" w:uiPriority="63" w:unhideWhenUsed="0"/>
+    <w:lsdException w:name="Medium Shading 2 Accent 5" w:semiHidden="0" w:uiPriority="64" w:unhideWhenUsed="0"/>
+    <w:lsdException w:name="Medium List 1 Accent 5" w:semiHidden="0" w:uiPriority="65" w:unhideWhenUsed="0"/>
+    <w:lsdException w:name="Medium List 2 Accent 5" w:semiHidden="0" w:uiPriority="66" w:unhideWhenUsed="0"/>
+    <w:lsdException w:name="Medium Grid 1 Accent 5" w:semiHidden="0" w:uiPriority="67" w:unhideWhenUsed="0"/>
+    <w:lsdException w:name="Medium Grid 2 Accent 5" w:semiHidden="0" w:uiPriority="68" w:unhideWhenUsed="0"/>
+    <w:lsdException w:name="Medium Grid 3 Accent 5" w:semiHidden="0" w:uiPriority="69" w:unhideWhenUsed="0"/>
+    <w:lsdException w:name="Dark List Accent 5" w:semiHidden="0" w:uiPriority="70" w:unhideWhenUsed="0"/>
+    <w:lsdException w:name="Colorful Shading Accent 5" w:semiHidden="0" w:uiPriority="71" w:unhideWhenUsed="0"/>
+    <w:lsdException w:name="Colorful List Accent 5" w:semiHidden="0" w:uiPriority="72" w:unhideWhenUsed="0"/>
+    <w:lsdException w:name="Colorful Grid Accent 5" w:semiHidden="0" w:uiPriority="73" w:unhideWhenUsed="0"/>
+    <w:lsdException w:name="Light Shading Accent 6" w:semiHidden="0" w:uiPriority="60" w:unhideWhenUsed="0"/>
+    <w:lsdException w:name="Light List Accent 6" w:semiHidden="0" w:uiPriority="61" w:unhideWhenUsed="0"/>
+    <w:lsdException w:name="Light Grid Accent 6" w:semiHidden="0" w:uiPriority="62" w:unhideWhenUsed="0"/>
+    <w:lsdException w:name="Medium Shading 1 Accent 6" w:semiHidden="0" w:uiPriority="63" w:unhideWhenUsed="0"/>
+    <w:lsdException w:name="Medium Shading 2 Accent 6" w:semiHidden="0" w:uiPriority="64" w:unhideWhenUsed="0"/>
+    <w:lsdException w:name="Medium List 1 Accent 6" w:semiHidden="0" w:uiPriority="65" w:unhideWhenUsed="0"/>
+    <w:lsdException w:name="Medium List 2 Accent 6" w:semiHidden="0" w:uiPriority="66" w:unhideWhenUsed="0"/>
+    <w:lsdException w:name="Medium Grid 1 Accent 6" w:semiHidden="0" w:uiPriority="67" w:unhideWhenUsed="0"/>
+    <w:lsdException w:name="Medium Grid 2 Accent 6" w:semiHidden="0" w:uiPriority="68" w:unhideWhenUsed="0"/>
+    <w:lsdException w:name="Medium Grid 3 Accent 6" w:semiHidden="0" w:uiPriority="69" w:unhideWhenUsed="0"/>
+    <w:lsdException w:name="Dark List Accent 6" w:semiHidden="0" w:uiPriority="70" w:unhideWhenUsed="0"/>
+    <w:lsdException w:name="Colorful Shading Accent 6" w:semiHidden="0" w:uiPriority="71" w:unhideWhenUsed="0"/>
+    <w:lsdException w:name="Colorful List Accent 6" w:semiHidden="0" w:uiPriority="72" w:unhideWhenUsed="0"/>
+    <w:lsdException w:name="Colorful Grid Accent 6" w:semiHidden="0" w:uiPriority="73" w:unhideWhenUsed="0"/>
+    <w:lsdException w:name="Subtle Emphasis" w:semiHidden="0" w:uiPriority="19" w:unhideWhenUsed="0" w:qFormat="1"/>
+    <w:lsdException w:name="Intense Emphasis" w:semiHidden="0" w:uiPriority="21" w:unhideWhenUsed="0" w:qFormat="1"/>
+    <w:lsdException w:name="Subtle Reference" w:semiHidden="0" w:uiPriority="31" w:unhideWhenUsed="0" w:qFormat="1"/>
+    <w:lsdException w:name="Intense Reference" w:semiHidden="0" w:uiPriority="32" w:unhideWhenUsed="0" w:qFormat="1"/>
+    <w:lsdException w:name="Book Title" w:semiHidden="0" w:uiPriority="33" w:unhideWhenUsed="0" w:qFormat="1"/>
+    <w:lsdException w:name="Bibliography" w:uiPriority="37"/>
+    <w:lsdException w:name="TOC Heading" w:uiPriority="39" w:qFormat="1"/>
   </w:latentStyles>
   <w:style w:type="paragraph" w:default="1" w:styleId="Normal">
     <w:name w:val="Normal"/>
@@ -6261,6 +6290,7 @@
     <w:uiPriority w:val="99"/>
     <w:semiHidden/>
     <w:unhideWhenUsed/>
+    <w:qFormat/>
     <w:tblPr>
       <w:tblInd w:w="0" w:type="dxa"/>
       <w:tblCellMar>
@@ -6638,7 +6668,7 @@
 </file>
 
 <file path=customXml/itemProps1.xml><?xml version="1.0" encoding="utf-8"?>
-<ds:datastoreItem xmlns:ds="http://schemas.openxmlformats.org/officeDocument/2006/customXml" ds:itemID="{3422D570-042B-4E14-824E-1F8F2D4AAD44}">
+<ds:datastoreItem xmlns:ds="http://schemas.openxmlformats.org/officeDocument/2006/customXml" ds:itemID="{DF1582E4-9B98-457E-A835-E2481F757067}">
   <ds:schemaRefs>
     <ds:schemaRef ds:uri="http://schemas.openxmlformats.org/officeDocument/2006/bibliography"/>
   </ds:schemaRefs>

</xml_diff>